<commit_message>
pflichtenheft Zeit & Teilfunktionen
</commit_message>
<xml_diff>
--- a/10_Pflichtenheft/Pflichtenheft.docx
+++ b/10_Pflichtenheft/Pflichtenheft.docx
@@ -1,6 +1,6 @@
 
 <file path=word/document.xml><?xml version="1.0" encoding="utf-8"?>
-<w:document xmlns:wpc="http://schemas.microsoft.com/office/word/2010/wordprocessingCanvas" xmlns:cx="http://schemas.microsoft.com/office/drawing/2014/chartex" xmlns:cx1="http://schemas.microsoft.com/office/drawing/2015/9/8/chartex" xmlns:cx2="http://schemas.microsoft.com/office/drawing/2015/10/21/chartex" xmlns:cx3="http://schemas.microsoft.com/office/drawing/2016/5/9/chartex" xmlns:cx4="http://schemas.microsoft.com/office/drawing/2016/5/10/chartex" xmlns:cx5="http://schemas.microsoft.com/office/drawing/2016/5/11/chartex" xmlns:cx6="http://schemas.microsoft.com/office/drawing/2016/5/12/chartex" xmlns:cx7="http://schemas.microsoft.com/office/drawing/2016/5/13/chartex" xmlns:cx8="http://schemas.microsoft.com/office/drawing/2016/5/14/chartex" xmlns:mc="http://schemas.openxmlformats.org/markup-compatibility/2006" xmlns:aink="http://schemas.microsoft.com/office/drawing/2016/ink" xmlns:am3d="http://schemas.microsoft.com/office/drawing/2017/model3d" xmlns:o="urn:schemas-microsoft-com:office:office" xmlns:r="http://schemas.openxmlformats.org/officeDocument/2006/relationships" xmlns:m="http://schemas.openxmlformats.org/officeDocument/2006/math" xmlns:v="urn:schemas-microsoft-com:vml" xmlns:wp14="http://schemas.microsoft.com/office/word/2010/wordprocessingDrawing" xmlns:wp="http://schemas.openxmlformats.org/drawingml/2006/wordprocessingDrawing" xmlns:w10="urn:schemas-microsoft-com:office:word" xmlns:w="http://schemas.openxmlformats.org/wordprocessingml/2006/main" xmlns:w14="http://schemas.microsoft.com/office/word/2010/wordml" xmlns:w15="http://schemas.microsoft.com/office/word/2012/wordml" xmlns:w16cid="http://schemas.microsoft.com/office/word/2016/wordml/cid" xmlns:w16se="http://schemas.microsoft.com/office/word/2015/wordml/symex" xmlns:wpg="http://schemas.microsoft.com/office/word/2010/wordprocessingGroup" xmlns:wpi="http://schemas.microsoft.com/office/word/2010/wordprocessingInk" xmlns:wne="http://schemas.microsoft.com/office/word/2006/wordml" xmlns:wps="http://schemas.microsoft.com/office/word/2010/wordprocessingShape" mc:Ignorable="w14 w15 w16se w16cid wp14">
+<w:document xmlns:wpc="http://schemas.microsoft.com/office/word/2010/wordprocessingCanvas" xmlns:cx="http://schemas.microsoft.com/office/drawing/2014/chartex" xmlns:mc="http://schemas.openxmlformats.org/markup-compatibility/2006" xmlns:o="urn:schemas-microsoft-com:office:office" xmlns:r="http://schemas.openxmlformats.org/officeDocument/2006/relationships" xmlns:m="http://schemas.openxmlformats.org/officeDocument/2006/math" xmlns:v="urn:schemas-microsoft-com:vml" xmlns:wp14="http://schemas.microsoft.com/office/word/2010/wordprocessingDrawing" xmlns:wp="http://schemas.openxmlformats.org/drawingml/2006/wordprocessingDrawing" xmlns:w10="urn:schemas-microsoft-com:office:word" xmlns:w="http://schemas.openxmlformats.org/wordprocessingml/2006/main" xmlns:w14="http://schemas.microsoft.com/office/word/2010/wordml" xmlns:w15="http://schemas.microsoft.com/office/word/2012/wordml" xmlns:w16se="http://schemas.microsoft.com/office/word/2015/wordml/symex" xmlns:wpg="http://schemas.microsoft.com/office/word/2010/wordprocessingGroup" xmlns:wpi="http://schemas.microsoft.com/office/word/2010/wordprocessingInk" xmlns:wne="http://schemas.microsoft.com/office/word/2006/wordml" xmlns:wps="http://schemas.microsoft.com/office/word/2010/wordprocessingShape" mc:Ignorable="w14 w15 w16se wp14">
   <w:body>
     <w:sdt>
       <w:sdtPr>
@@ -3434,8 +3434,8 @@
               </mc:Choice>
               <mc:Fallback>
                 <w:pict>
-                  <v:group id="Gruppe 2" o:spid="_x0000_s1026" style="position:absolute;margin-left:0;margin-top:0;width:172.8pt;height:718.55pt;z-index:-251657216;mso-width-percent:330;mso-height-percent:950;mso-left-percent:40;mso-position-horizontal-relative:page;mso-position-vertical:center;mso-position-vertical-relative:page;mso-width-percent:330;mso-height-percent:950;mso-left-percent:40" coordsize="21945,91257" o:gfxdata="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">
-                    <v:rect id="Rechteck 3" o:spid="_x0000_s1027" style="position:absolute;width:1945;height:91257;visibility:visible;mso-wrap-style:square;v-text-anchor:middle" o:gfxdata="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" fillcolor="#44546a [3215]" stroked="f" strokeweight="1pt"/>
+                  <v:group id="Gruppe 2" o:spid="_x0000_s1026" style="position:absolute;margin-left:0;margin-top:0;width:172.8pt;height:718.55pt;z-index:-251657216;mso-width-percent:330;mso-height-percent:950;mso-left-percent:40;mso-position-horizontal-relative:page;mso-position-vertical:center;mso-position-vertical-relative:page;mso-width-percent:330;mso-height-percent:950;mso-left-percent:40" coordsize="21945,91257" o:gfxdata="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">
+                    <v:rect id="Rechteck 3" o:spid="_x0000_s1027" style="position:absolute;width:1945;height:91257;visibility:visible;mso-wrap-style:square;v-text-anchor:middle" o:gfxdata="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" fillcolor="#44546a [3215]" stroked="f" strokeweight="1pt"/>
                     <v:shapetype id="_x0000_t15" coordsize="21600,21600" o:spt="15" adj="16200" path="m@0,l,,,21600@0,21600,21600,10800xe">
                       <v:stroke joinstyle="miter"/>
                       <v:formulas>
@@ -3447,7 +3447,7 @@
                         <v:h position="#0,topLeft" xrange="0,21600"/>
                       </v:handles>
                     </v:shapetype>
-                    <v:shape id="Fünfeck 4" o:spid="_x0000_s1028" type="#_x0000_t15" style="position:absolute;top:14668;width:21945;height:5521;visibility:visible;mso-wrap-style:square;v-text-anchor:middle" o:gfxdata="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" adj="18883" fillcolor="#5b9bd5 [3204]" stroked="f" strokeweight="1pt">
+                    <v:shape id="Fünfeck 4" o:spid="_x0000_s1028" type="#_x0000_t15" style="position:absolute;top:14668;width:21945;height:5521;visibility:visible;mso-wrap-style:square;v-text-anchor:middle" o:gfxdata="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" adj="18883" fillcolor="#5b9bd5 [3204]" stroked="f" strokeweight="1pt">
                       <v:textbox inset=",0,14.4pt,0">
                         <w:txbxContent>
                           <w:sdt>
@@ -3495,99 +3495,99 @@
                         </w:txbxContent>
                       </v:textbox>
                     </v:shape>
-                    <v:group id="Gruppe 5" o:spid="_x0000_s1029" style="position:absolute;left:762;top:42100;width:20574;height:49103" coordorigin="806,42118" coordsize="13062,31210" o:gfxdata="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">
-                      <v:group id="Gruppe 6" o:spid="_x0000_s1030" style="position:absolute;left:1410;top:42118;width:10478;height:31210" coordorigin="1410,42118" coordsize="10477,31210" o:gfxdata="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">
+                    <v:group id="Gruppe 5" o:spid="_x0000_s1029" style="position:absolute;left:762;top:42100;width:20574;height:49103" coordorigin="806,42118" coordsize="13062,31210" o:gfxdata="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">
+                      <v:group id="Gruppe 6" o:spid="_x0000_s1030" style="position:absolute;left:1410;top:42118;width:10478;height:31210" coordorigin="1410,42118" coordsize="10477,31210" o:gfxdata="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">
                         <o:lock v:ext="edit" aspectratio="t"/>
-                        <v:shape id="Freihandform 20" o:spid="_x0000_s1031" style="position:absolute;left:3696;top:62168;width:1937;height:6985;visibility:visible;mso-wrap-style:square;v-text-anchor:top" coordsize="122,440" o:gfxdata="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" path="m,l39,152,84,304r38,113l122,440,76,306,39,180,6,53,,xe" fillcolor="#44546a [3215]" strokecolor="#44546a [3215]" strokeweight="0">
+                        <v:shape id="Freihandform 20" o:spid="_x0000_s1031" style="position:absolute;left:3696;top:62168;width:1937;height:6985;visibility:visible;mso-wrap-style:square;v-text-anchor:top" coordsize="122,440" o:gfxdata="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" path="m,l39,152,84,304r38,113l122,440,76,306,39,180,6,53,,xe" fillcolor="#44546a [3215]" strokecolor="#44546a [3215]" strokeweight="0">
                           <v:path arrowok="t" o:connecttype="custom" o:connectlocs="0,0;61913,241300;133350,482600;193675,661988;193675,698500;120650,485775;61913,285750;9525,84138;0,0" o:connectangles="0,0,0,0,0,0,0,0,0"/>
                         </v:shape>
-                        <v:shape id="Freihandform 21" o:spid="_x0000_s1032" style="position:absolute;left:5728;top:69058;width:1842;height:4270;visibility:visible;mso-wrap-style:square;v-text-anchor:top" coordsize="116,269" o:gfxdata="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" path="m,l8,19,37,93r30,74l116,269r-8,l60,169,30,98,1,25,,xe" fillcolor="#44546a [3215]" strokecolor="#44546a [3215]" strokeweight="0">
+                        <v:shape id="Freihandform 21" o:spid="_x0000_s1032" style="position:absolute;left:5728;top:69058;width:1842;height:4270;visibility:visible;mso-wrap-style:square;v-text-anchor:top" coordsize="116,269" o:gfxdata="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" path="m,l8,19,37,93r30,74l116,269r-8,l60,169,30,98,1,25,,xe" fillcolor="#44546a [3215]" strokecolor="#44546a [3215]" strokeweight="0">
                           <v:path arrowok="t" o:connecttype="custom" o:connectlocs="0,0;12700,30163;58738,147638;106363,265113;184150,427038;171450,427038;95250,268288;47625,155575;1588,39688;0,0" o:connectangles="0,0,0,0,0,0,0,0,0,0"/>
                         </v:shape>
-                        <v:shape id="Freihandform 22" o:spid="_x0000_s1033" style="position:absolute;left:1410;top:42118;width:2223;height:20193;visibility:visible;mso-wrap-style:square;v-text-anchor:top" coordsize="140,1272" o:gfxdata="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" path="m,l,,1,79r2,80l12,317,23,476,39,634,58,792,83,948r24,138l135,1223r5,49l138,1262,105,1106,77,949,53,792,35,634,20,476,9,317,2,159,,79,,xe" fillcolor="#44546a [3215]" strokecolor="#44546a [3215]" strokeweight="0">
+                        <v:shape id="Freihandform 22" o:spid="_x0000_s1033" style="position:absolute;left:1410;top:42118;width:2223;height:20193;visibility:visible;mso-wrap-style:square;v-text-anchor:top" coordsize="140,1272" o:gfxdata="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" path="m,l,,1,79r2,80l12,317,23,476,39,634,58,792,83,948r24,138l135,1223r5,49l138,1262,105,1106,77,949,53,792,35,634,20,476,9,317,2,159,,79,,xe" fillcolor="#44546a [3215]" strokecolor="#44546a [3215]" strokeweight="0">
                           <v:path arrowok="t" o:connecttype="custom" o:connectlocs="0,0;0,0;1588,125413;4763,252413;19050,503238;36513,755650;61913,1006475;92075,1257300;131763,1504950;169863,1724025;214313,1941513;222250,2019300;219075,2003425;166688,1755775;122238,1506538;84138,1257300;55563,1006475;31750,755650;14288,503238;3175,252413;0,125413;0,0" o:connectangles="0,0,0,0,0,0,0,0,0,0,0,0,0,0,0,0,0,0,0,0,0,0"/>
                         </v:shape>
-                        <v:shape id="Freihandform 23" o:spid="_x0000_s1034" style="position:absolute;left:3410;top:48611;width:715;height:13557;visibility:visible;mso-wrap-style:square;v-text-anchor:top" coordsize="45,854" o:gfxdata="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" path="m45,r,l35,66r-9,67l14,267,6,401,3,534,6,669r8,134l18,854r,-3l9,814,8,803,1,669,,534,3,401,12,267,25,132,34,66,45,xe" fillcolor="#44546a [3215]" strokecolor="#44546a [3215]" strokeweight="0">
+                        <v:shape id="Freihandform 23" o:spid="_x0000_s1034" style="position:absolute;left:3410;top:48611;width:715;height:13557;visibility:visible;mso-wrap-style:square;v-text-anchor:top" coordsize="45,854" o:gfxdata="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" path="m45,r,l35,66r-9,67l14,267,6,401,3,534,6,669r8,134l18,854r,-3l9,814,8,803,1,669,,534,3,401,12,267,25,132,34,66,45,xe" fillcolor="#44546a [3215]" strokecolor="#44546a [3215]" strokeweight="0">
                           <v:path arrowok="t" o:connecttype="custom" o:connectlocs="71438,0;71438,0;55563,104775;41275,211138;22225,423863;9525,636588;4763,847725;9525,1062038;22225,1274763;28575,1355725;28575,1350963;14288,1292225;12700,1274763;1588,1062038;0,847725;4763,636588;19050,423863;39688,209550;53975,104775;71438,0" o:connectangles="0,0,0,0,0,0,0,0,0,0,0,0,0,0,0,0,0,0,0,0"/>
                         </v:shape>
-                        <v:shape id="Freihandform 24" o:spid="_x0000_s1035" style="position:absolute;left:3633;top:62311;width:2444;height:9985;visibility:visible;mso-wrap-style:square;v-text-anchor:top" coordsize="154,629" o:gfxdata="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" path="m,l10,44r11,82l34,207r19,86l75,380r25,86l120,521r21,55l152,618r2,11l140,595,115,532,93,468,67,383,47,295,28,207,12,104,,xe" fillcolor="#44546a [3215]" strokecolor="#44546a [3215]" strokeweight="0">
+                        <v:shape id="Freihandform 24" o:spid="_x0000_s1035" style="position:absolute;left:3633;top:62311;width:2444;height:9985;visibility:visible;mso-wrap-style:square;v-text-anchor:top" coordsize="154,629" o:gfxdata="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" path="m,l10,44r11,82l34,207r19,86l75,380r25,86l120,521r21,55l152,618r2,11l140,595,115,532,93,468,67,383,47,295,28,207,12,104,,xe" fillcolor="#44546a [3215]" strokecolor="#44546a [3215]" strokeweight="0">
                           <v:path arrowok="t" o:connecttype="custom" o:connectlocs="0,0;15875,69850;33338,200025;53975,328613;84138,465138;119063,603250;158750,739775;190500,827088;223838,914400;241300,981075;244475,998538;222250,944563;182563,844550;147638,742950;106363,608013;74613,468313;44450,328613;19050,165100;0,0" o:connectangles="0,0,0,0,0,0,0,0,0,0,0,0,0,0,0,0,0,0,0"/>
                         </v:shape>
-                        <v:shape id="Freihandform 25" o:spid="_x0000_s1036" style="position:absolute;left:6204;top:72233;width:524;height:1095;visibility:visible;mso-wrap-style:square;v-text-anchor:top" coordsize="33,69" o:gfxdata="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" path="m,l33,69r-9,l12,35,,xe" fillcolor="#44546a [3215]" strokecolor="#44546a [3215]" strokeweight="0">
+                        <v:shape id="Freihandform 25" o:spid="_x0000_s1036" style="position:absolute;left:6204;top:72233;width:524;height:1095;visibility:visible;mso-wrap-style:square;v-text-anchor:top" coordsize="33,69" o:gfxdata="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" path="m,l33,69r-9,l12,35,,xe" fillcolor="#44546a [3215]" strokecolor="#44546a [3215]" strokeweight="0">
                           <v:path arrowok="t" o:connecttype="custom" o:connectlocs="0,0;52388,109538;38100,109538;19050,55563;0,0" o:connectangles="0,0,0,0,0"/>
                         </v:shape>
-                        <v:shape id="Freihandform 26" o:spid="_x0000_s1037" style="position:absolute;left:3553;top:61533;width:238;height:1476;visibility:visible;mso-wrap-style:square;v-text-anchor:top" coordsize="15,93" o:gfxdata="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" path="m,l9,37r,3l15,93,5,49,,xe" fillcolor="#44546a [3215]" strokecolor="#44546a [3215]" strokeweight="0">
+                        <v:shape id="Freihandform 26" o:spid="_x0000_s1037" style="position:absolute;left:3553;top:61533;width:238;height:1476;visibility:visible;mso-wrap-style:square;v-text-anchor:top" coordsize="15,93" o:gfxdata="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" path="m,l9,37r,3l15,93,5,49,,xe" fillcolor="#44546a [3215]" strokecolor="#44546a [3215]" strokeweight="0">
                           <v:path arrowok="t" o:connecttype="custom" o:connectlocs="0,0;14288,58738;14288,63500;23813,147638;7938,77788;0,0" o:connectangles="0,0,0,0,0,0"/>
                         </v:shape>
-                        <v:shape id="Freihandform 27" o:spid="_x0000_s1038" style="position:absolute;left:5633;top:56897;width:6255;height:12161;visibility:visible;mso-wrap-style:square;v-text-anchor:top" coordsize="394,766" o:gfxdata="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" path="m394,r,l356,38,319,77r-35,40l249,160r-42,58l168,276r-37,63l98,402,69,467,45,535,26,604,14,673,7,746,6,766,,749r1,-5l7,673,21,603,40,533,65,466,94,400r33,-64l164,275r40,-60l248,158r34,-42l318,76,354,37,394,xe" fillcolor="#44546a [3215]" strokecolor="#44546a [3215]" strokeweight="0">
+                        <v:shape id="Freihandform 27" o:spid="_x0000_s1038" style="position:absolute;left:5633;top:56897;width:6255;height:12161;visibility:visible;mso-wrap-style:square;v-text-anchor:top" coordsize="394,766" o:gfxdata="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" path="m394,r,l356,38,319,77r-35,40l249,160r-42,58l168,276r-37,63l98,402,69,467,45,535,26,604,14,673,7,746,6,766,,749r1,-5l7,673,21,603,40,533,65,466,94,400r33,-64l164,275r40,-60l248,158r34,-42l318,76,354,37,394,xe" fillcolor="#44546a [3215]" strokecolor="#44546a [3215]" strokeweight="0">
                           <v:path arrowok="t" o:connecttype="custom" o:connectlocs="625475,0;625475,0;565150,60325;506413,122238;450850,185738;395288,254000;328613,346075;266700,438150;207963,538163;155575,638175;109538,741363;71438,849313;41275,958850;22225,1068388;11113,1184275;9525,1216025;0,1189038;1588,1181100;11113,1068388;33338,957263;63500,846138;103188,739775;149225,635000;201613,533400;260350,436563;323850,341313;393700,250825;447675,184150;504825,120650;561975,58738;625475,0" o:connectangles="0,0,0,0,0,0,0,0,0,0,0,0,0,0,0,0,0,0,0,0,0,0,0,0,0,0,0,0,0,0,0"/>
                         </v:shape>
-                        <v:shape id="Freihandform 28" o:spid="_x0000_s1039" style="position:absolute;left:5633;top:69153;width:571;height:3080;visibility:visible;mso-wrap-style:square;v-text-anchor:top" coordsize="36,194" o:gfxdata="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" path="m,l6,16r1,3l11,80r9,52l33,185r3,9l21,161,15,145,5,81,1,41,,xe" fillcolor="#44546a [3215]" strokecolor="#44546a [3215]" strokeweight="0">
+                        <v:shape id="Freihandform 28" o:spid="_x0000_s1039" style="position:absolute;left:5633;top:69153;width:571;height:3080;visibility:visible;mso-wrap-style:square;v-text-anchor:top" coordsize="36,194" o:gfxdata="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" path="m,l6,16r1,3l11,80r9,52l33,185r3,9l21,161,15,145,5,81,1,41,,xe" fillcolor="#44546a [3215]" strokecolor="#44546a [3215]" strokeweight="0">
                           <v:path arrowok="t" o:connecttype="custom" o:connectlocs="0,0;9525,25400;11113,30163;17463,127000;31750,209550;52388,293688;57150,307975;33338,255588;23813,230188;7938,128588;1588,65088;0,0" o:connectangles="0,0,0,0,0,0,0,0,0,0,0,0"/>
                         </v:shape>
-                        <v:shape id="Freihandform 29" o:spid="_x0000_s1040" style="position:absolute;left:6077;top:72296;width:493;height:1032;visibility:visible;mso-wrap-style:square;v-text-anchor:top" coordsize="31,65" o:gfxdata="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" path="m,l31,65r-8,l,xe" fillcolor="#44546a [3215]" strokecolor="#44546a [3215]" strokeweight="0">
+                        <v:shape id="Freihandform 29" o:spid="_x0000_s1040" style="position:absolute;left:6077;top:72296;width:493;height:1032;visibility:visible;mso-wrap-style:square;v-text-anchor:top" coordsize="31,65" o:gfxdata="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" path="m,l31,65r-8,l,xe" fillcolor="#44546a [3215]" strokecolor="#44546a [3215]" strokeweight="0">
                           <v:path arrowok="t" o:connecttype="custom" o:connectlocs="0,0;49213,103188;36513,103188;0,0" o:connectangles="0,0,0,0"/>
                         </v:shape>
-                        <v:shape id="Freihandform 30" o:spid="_x0000_s1041" style="position:absolute;left:5633;top:68788;width:111;height:666;visibility:visible;mso-wrap-style:square;v-text-anchor:top" coordsize="7,42" o:gfxdata="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" path="m,l6,17,7,42,6,39,,23,,xe" fillcolor="#44546a [3215]" strokecolor="#44546a [3215]" strokeweight="0">
+                        <v:shape id="Freihandform 30" o:spid="_x0000_s1041" style="position:absolute;left:5633;top:68788;width:111;height:666;visibility:visible;mso-wrap-style:square;v-text-anchor:top" coordsize="7,42" o:gfxdata="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" path="m,l6,17,7,42,6,39,,23,,xe" fillcolor="#44546a [3215]" strokecolor="#44546a [3215]" strokeweight="0">
                           <v:path arrowok="t" o:connecttype="custom" o:connectlocs="0,0;9525,26988;11113,66675;9525,61913;0,36513;0,0" o:connectangles="0,0,0,0,0,0"/>
                         </v:shape>
-                        <v:shape id="Freihandform 31" o:spid="_x0000_s1042" style="position:absolute;left:5871;top:71455;width:714;height:1873;visibility:visible;mso-wrap-style:square;v-text-anchor:top" coordsize="45,118" o:gfxdata="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" path="m,l6,16,21,49,33,84r12,34l44,118,13,53,11,42,,xe" fillcolor="#44546a [3215]" strokecolor="#44546a [3215]" strokeweight="0">
+                        <v:shape id="Freihandform 31" o:spid="_x0000_s1042" style="position:absolute;left:5871;top:71455;width:714;height:1873;visibility:visible;mso-wrap-style:square;v-text-anchor:top" coordsize="45,118" o:gfxdata="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" path="m,l6,16,21,49,33,84r12,34l44,118,13,53,11,42,,xe" fillcolor="#44546a [3215]" strokecolor="#44546a [3215]" strokeweight="0">
                           <v:path arrowok="t" o:connecttype="custom" o:connectlocs="0,0;9525,25400;33338,77788;52388,133350;71438,187325;69850,187325;20638,84138;17463,66675;0,0" o:connectangles="0,0,0,0,0,0,0,0,0"/>
                         </v:shape>
                       </v:group>
-                      <v:group id="Gruppe 7" o:spid="_x0000_s1043" style="position:absolute;left:806;top:48269;width:13063;height:25059" coordorigin="806,46499" coordsize="8747,16779" o:gfxdata="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">
+                      <v:group id="Gruppe 7" o:spid="_x0000_s1043" style="position:absolute;left:806;top:48269;width:13063;height:25059" coordorigin="806,46499" coordsize="8747,16779" o:gfxdata="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">
                         <o:lock v:ext="edit" aspectratio="t"/>
-                        <v:shape id="Freihandform 8" o:spid="_x0000_s1044" style="position:absolute;left:1187;top:51897;width:1984;height:7143;visibility:visible;mso-wrap-style:square;v-text-anchor:top" coordsize="125,450" o:gfxdata="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" path="m,l41,155,86,309r39,116l125,450,79,311,41,183,7,54,,xe" fillcolor="#44546a [3215]" strokecolor="#44546a [3215]" strokeweight="0">
+                        <v:shape id="Freihandform 8" o:spid="_x0000_s1044" style="position:absolute;left:1187;top:51897;width:1984;height:7143;visibility:visible;mso-wrap-style:square;v-text-anchor:top" coordsize="125,450" o:gfxdata="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" path="m,l41,155,86,309r39,116l125,450,79,311,41,183,7,54,,xe" fillcolor="#44546a [3215]" strokecolor="#44546a [3215]" strokeweight="0">
                           <v:fill opacity="13107f"/>
                           <v:stroke opacity="13107f"/>
                           <v:path arrowok="t" o:connecttype="custom" o:connectlocs="0,0;65088,246063;136525,490538;198438,674688;198438,714375;125413,493713;65088,290513;11113,85725;0,0" o:connectangles="0,0,0,0,0,0,0,0,0"/>
                         </v:shape>
-                        <v:shape id="Freihandform 9" o:spid="_x0000_s1045" style="position:absolute;left:3282;top:58913;width:1874;height:4366;visibility:visible;mso-wrap-style:square;v-text-anchor:top" coordsize="118,275" o:gfxdata="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" path="m,l8,20,37,96r32,74l118,275r-9,l61,174,30,100,,26,,xe" fillcolor="#44546a [3215]" strokecolor="#44546a [3215]" strokeweight="0">
+                        <v:shape id="Freihandform 9" o:spid="_x0000_s1045" style="position:absolute;left:3282;top:58913;width:1874;height:4366;visibility:visible;mso-wrap-style:square;v-text-anchor:top" coordsize="118,275" o:gfxdata="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" path="m,l8,20,37,96r32,74l118,275r-9,l61,174,30,100,,26,,xe" fillcolor="#44546a [3215]" strokecolor="#44546a [3215]" strokeweight="0">
                           <v:fill opacity="13107f"/>
                           <v:stroke opacity="13107f"/>
                           <v:path arrowok="t" o:connecttype="custom" o:connectlocs="0,0;12700,31750;58738,152400;109538,269875;187325,436563;173038,436563;96838,276225;47625,158750;0,41275;0,0" o:connectangles="0,0,0,0,0,0,0,0,0,0"/>
                         </v:shape>
-                        <v:shape id="Freihandform 10" o:spid="_x0000_s1046" style="position:absolute;left:806;top:50103;width:317;height:1921;visibility:visible;mso-wrap-style:square;v-text-anchor:top" coordsize="20,121" o:gfxdata="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" path="m,l16,72r4,49l18,112,,31,,xe" fillcolor="#44546a [3215]" strokecolor="#44546a [3215]" strokeweight="0">
+                        <v:shape id="Freihandform 10" o:spid="_x0000_s1046" style="position:absolute;left:806;top:50103;width:317;height:1921;visibility:visible;mso-wrap-style:square;v-text-anchor:top" coordsize="20,121" o:gfxdata="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" path="m,l16,72r4,49l18,112,,31,,xe" fillcolor="#44546a [3215]" strokecolor="#44546a [3215]" strokeweight="0">
                           <v:fill opacity="13107f"/>
                           <v:stroke opacity="13107f"/>
                           <v:path arrowok="t" o:connecttype="custom" o:connectlocs="0,0;25400,114300;31750,192088;28575,177800;0,49213;0,0" o:connectangles="0,0,0,0,0,0"/>
                         </v:shape>
-                        <v:shape id="Freihandform 12" o:spid="_x0000_s1047" style="position:absolute;left:1123;top:52024;width:2509;height:10207;visibility:visible;mso-wrap-style:square;v-text-anchor:top" coordsize="158,643" o:gfxdata="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" path="m,l11,46r11,83l36,211r19,90l76,389r27,87l123,533r21,55l155,632r3,11l142,608,118,544,95,478,69,391,47,302,29,212,13,107,,xe" fillcolor="#44546a [3215]" strokecolor="#44546a [3215]" strokeweight="0">
+                        <v:shape id="Freihandform 12" o:spid="_x0000_s1047" style="position:absolute;left:1123;top:52024;width:2509;height:10207;visibility:visible;mso-wrap-style:square;v-text-anchor:top" coordsize="158,643" o:gfxdata="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" path="m,l11,46r11,83l36,211r19,90l76,389r27,87l123,533r21,55l155,632r3,11l142,608,118,544,95,478,69,391,47,302,29,212,13,107,,xe" fillcolor="#44546a [3215]" strokecolor="#44546a [3215]" strokeweight="0">
                           <v:fill opacity="13107f"/>
                           <v:stroke opacity="13107f"/>
                           <v:path arrowok="t" o:connecttype="custom" o:connectlocs="0,0;17463,73025;34925,204788;57150,334963;87313,477838;120650,617538;163513,755650;195263,846138;228600,933450;246063,1003300;250825,1020763;225425,965200;187325,863600;150813,758825;109538,620713;74613,479425;46038,336550;20638,169863;0,0" o:connectangles="0,0,0,0,0,0,0,0,0,0,0,0,0,0,0,0,0,0,0"/>
                         </v:shape>
-                        <v:shape id="Freihandform 13" o:spid="_x0000_s1048" style="position:absolute;left:3759;top:62152;width:524;height:1127;visibility:visible;mso-wrap-style:square;v-text-anchor:top" coordsize="33,71" o:gfxdata="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" path="m,l33,71r-9,l11,36,,xe" fillcolor="#44546a [3215]" strokecolor="#44546a [3215]" strokeweight="0">
+                        <v:shape id="Freihandform 13" o:spid="_x0000_s1048" style="position:absolute;left:3759;top:62152;width:524;height:1127;visibility:visible;mso-wrap-style:square;v-text-anchor:top" coordsize="33,71" o:gfxdata="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" path="m,l33,71r-9,l11,36,,xe" fillcolor="#44546a [3215]" strokecolor="#44546a [3215]" strokeweight="0">
                           <v:fill opacity="13107f"/>
                           <v:stroke opacity="13107f"/>
                           <v:path arrowok="t" o:connecttype="custom" o:connectlocs="0,0;52388,112713;38100,112713;17463,57150;0,0" o:connectangles="0,0,0,0,0"/>
                         </v:shape>
-                        <v:shape id="Freihandform 14" o:spid="_x0000_s1049" style="position:absolute;left:1060;top:51246;width:238;height:1508;visibility:visible;mso-wrap-style:square;v-text-anchor:top" coordsize="15,95" o:gfxdata="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" path="m,l8,37r,4l15,95,4,49,,xe" fillcolor="#44546a [3215]" strokecolor="#44546a [3215]" strokeweight="0">
+                        <v:shape id="Freihandform 14" o:spid="_x0000_s1049" style="position:absolute;left:1060;top:51246;width:238;height:1508;visibility:visible;mso-wrap-style:square;v-text-anchor:top" coordsize="15,95" o:gfxdata="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" path="m,l8,37r,4l15,95,4,49,,xe" fillcolor="#44546a [3215]" strokecolor="#44546a [3215]" strokeweight="0">
                           <v:fill opacity="13107f"/>
                           <v:stroke opacity="13107f"/>
                           <v:path arrowok="t" o:connecttype="custom" o:connectlocs="0,0;12700,58738;12700,65088;23813,150813;6350,77788;0,0" o:connectangles="0,0,0,0,0,0"/>
                         </v:shape>
-                        <v:shape id="Freihandform 15" o:spid="_x0000_s1050" style="position:absolute;left:3171;top:46499;width:6382;height:12414;visibility:visible;mso-wrap-style:square;v-text-anchor:top" coordsize="402,782" o:gfxdata="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" path="m402,r,1l363,39,325,79r-35,42l255,164r-44,58l171,284r-38,62l100,411,71,478,45,546,27,617,13,689,7,761r,21l,765r1,-4l7,688,21,616,40,545,66,475,95,409r35,-66l167,281r42,-61l253,163r34,-43l324,78,362,38,402,xe" fillcolor="#44546a [3215]" strokecolor="#44546a [3215]" strokeweight="0">
+                        <v:shape id="Freihandform 15" o:spid="_x0000_s1050" style="position:absolute;left:3171;top:46499;width:6382;height:12414;visibility:visible;mso-wrap-style:square;v-text-anchor:top" coordsize="402,782" o:gfxdata="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" path="m402,r,1l363,39,325,79r-35,42l255,164r-44,58l171,284r-38,62l100,411,71,478,45,546,27,617,13,689,7,761r,21l,765r1,-4l7,688,21,616,40,545,66,475,95,409r35,-66l167,281r42,-61l253,163r34,-43l324,78,362,38,402,xe" fillcolor="#44546a [3215]" strokecolor="#44546a [3215]" strokeweight="0">
                           <v:fill opacity="13107f"/>
                           <v:stroke opacity="13107f"/>
                           <v:path arrowok="t" o:connecttype="custom" o:connectlocs="638175,0;638175,1588;576263,61913;515938,125413;460375,192088;404813,260350;334963,352425;271463,450850;211138,549275;158750,652463;112713,758825;71438,866775;42863,979488;20638,1093788;11113,1208088;11113,1241425;0,1214438;1588,1208088;11113,1092200;33338,977900;63500,865188;104775,754063;150813,649288;206375,544513;265113,446088;331788,349250;401638,258763;455613,190500;514350,123825;574675,60325;638175,0" o:connectangles="0,0,0,0,0,0,0,0,0,0,0,0,0,0,0,0,0,0,0,0,0,0,0,0,0,0,0,0,0,0,0"/>
                         </v:shape>
-                        <v:shape id="Freihandform 16" o:spid="_x0000_s1051" style="position:absolute;left:3171;top:59040;width:588;height:3112;visibility:visible;mso-wrap-style:square;v-text-anchor:top" coordsize="37,196" o:gfxdata="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" path="m,l6,15r1,3l12,80r9,54l33,188r4,8l22,162,15,146,5,81,1,40,,xe" fillcolor="#44546a [3215]" strokecolor="#44546a [3215]" strokeweight="0">
+                        <v:shape id="Freihandform 16" o:spid="_x0000_s1051" style="position:absolute;left:3171;top:59040;width:588;height:3112;visibility:visible;mso-wrap-style:square;v-text-anchor:top" coordsize="37,196" o:gfxdata="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" path="m,l6,15r1,3l12,80r9,54l33,188r4,8l22,162,15,146,5,81,1,40,,xe" fillcolor="#44546a [3215]" strokecolor="#44546a [3215]" strokeweight="0">
                           <v:fill opacity="13107f"/>
                           <v:stroke opacity="13107f"/>
                           <v:path arrowok="t" o:connecttype="custom" o:connectlocs="0,0;9525,23813;11113,28575;19050,127000;33338,212725;52388,298450;58738,311150;34925,257175;23813,231775;7938,128588;1588,63500;0,0" o:connectangles="0,0,0,0,0,0,0,0,0,0,0,0"/>
                         </v:shape>
-                        <v:shape id="Freihandform 17" o:spid="_x0000_s1052" style="position:absolute;left:3632;top:62231;width:492;height:1048;visibility:visible;mso-wrap-style:square;v-text-anchor:top" coordsize="31,66" o:gfxdata="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" path="m,l31,66r-7,l,xe" fillcolor="#44546a [3215]" strokecolor="#44546a [3215]" strokeweight="0">
+                        <v:shape id="Freihandform 17" o:spid="_x0000_s1052" style="position:absolute;left:3632;top:62231;width:492;height:1048;visibility:visible;mso-wrap-style:square;v-text-anchor:top" coordsize="31,66" o:gfxdata="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" path="m,l31,66r-7,l,xe" fillcolor="#44546a [3215]" strokecolor="#44546a [3215]" strokeweight="0">
                           <v:fill opacity="13107f"/>
                           <v:stroke opacity="13107f"/>
                           <v:path arrowok="t" o:connecttype="custom" o:connectlocs="0,0;49213,104775;38100,104775;0,0" o:connectangles="0,0,0,0"/>
                         </v:shape>
-                        <v:shape id="Freihandform 18" o:spid="_x0000_s1053" style="position:absolute;left:3171;top:58644;width:111;height:682;visibility:visible;mso-wrap-style:square;v-text-anchor:top" coordsize="7,43" o:gfxdata="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" path="m,l7,17r,26l6,40,,25,,xe" fillcolor="#44546a [3215]" strokecolor="#44546a [3215]" strokeweight="0">
+                        <v:shape id="Freihandform 18" o:spid="_x0000_s1053" style="position:absolute;left:3171;top:58644;width:111;height:682;visibility:visible;mso-wrap-style:square;v-text-anchor:top" coordsize="7,43" o:gfxdata="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" path="m,l7,17r,26l6,40,,25,,xe" fillcolor="#44546a [3215]" strokecolor="#44546a [3215]" strokeweight="0">
                           <v:fill opacity="13107f"/>
                           <v:stroke opacity="13107f"/>
                           <v:path arrowok="t" o:connecttype="custom" o:connectlocs="0,0;11113,26988;11113,68263;9525,63500;0,39688;0,0" o:connectangles="0,0,0,0,0,0"/>
                         </v:shape>
-                        <v:shape id="Freihandform 19" o:spid="_x0000_s1054" style="position:absolute;left:3409;top:61358;width:731;height:1921;visibility:visible;mso-wrap-style:square;v-text-anchor:top" coordsize="46,121" o:gfxdata="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" path="m,l7,16,22,50,33,86r13,35l45,121,14,55,11,44,,xe" fillcolor="#44546a [3215]" strokecolor="#44546a [3215]" strokeweight="0">
+                        <v:shape id="Freihandform 19" o:spid="_x0000_s1054" style="position:absolute;left:3409;top:61358;width:731;height:1921;visibility:visible;mso-wrap-style:square;v-text-anchor:top" coordsize="46,121" o:gfxdata="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" path="m,l7,16,22,50,33,86r13,35l45,121,14,55,11,44,,xe" fillcolor="#44546a [3215]" strokecolor="#44546a [3215]" strokeweight="0">
                           <v:fill opacity="13107f"/>
                           <v:stroke opacity="13107f"/>
                           <v:path arrowok="t" o:connecttype="custom" o:connectlocs="0,0;11113,25400;34925,79375;52388,136525;73025,192088;71438,192088;22225,87313;17463,69850;0,0" o:connectangles="0,0,0,0,0,0,0,0,0"/>
@@ -3763,7 +3763,7 @@
                     <v:stroke joinstyle="miter"/>
                     <v:path gradientshapeok="t" o:connecttype="rect"/>
                   </v:shapetype>
-                  <v:shape id="Textfeld 32" o:spid="_x0000_s1055" type="#_x0000_t202" style="position:absolute;left:0;text-align:left;margin-left:316.05pt;margin-top:780.3pt;width:4in;height:28.8pt;z-index:251661312;visibility:visible;mso-wrap-style:square;mso-width-percent:450;mso-height-percent:0;mso-wrap-distance-left:9pt;mso-wrap-distance-top:0;mso-wrap-distance-right:9pt;mso-wrap-distance-bottom:0;mso-position-horizontal:absolute;mso-position-horizontal-relative:page;mso-position-vertical:absolute;mso-position-vertical-relative:page;mso-width-percent:450;mso-height-percent:0;mso-width-relative:page;mso-height-relative:margin;v-text-anchor:bottom" o:gfxdata="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" filled="f" stroked="f" strokeweight=".5pt">
+                  <v:shape id="Textfeld 32" o:spid="_x0000_s1055" type="#_x0000_t202" style="position:absolute;left:0;text-align:left;margin-left:316.05pt;margin-top:780.3pt;width:4in;height:28.8pt;z-index:251661312;visibility:visible;mso-wrap-style:square;mso-width-percent:450;mso-height-percent:0;mso-wrap-distance-left:9pt;mso-wrap-distance-top:0;mso-wrap-distance-right:9pt;mso-wrap-distance-bottom:0;mso-position-horizontal:absolute;mso-position-horizontal-relative:page;mso-position-vertical:absolute;mso-position-vertical-relative:page;mso-width-percent:450;mso-height-percent:0;mso-width-relative:page;mso-height-relative:margin;v-text-anchor:bottom" o:gfxdata="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" filled="f" stroked="f" strokeweight=".5pt">
                     <v:textbox style="mso-fit-shape-to-text:t" inset="0,0,0,0">
                       <w:txbxContent>
                         <w:p>
@@ -3960,6 +3960,7 @@
                                       </w:rPr>
                                       <w:t>-</w:t>
                                     </w:r>
+                                    <w:proofErr w:type="spellStart"/>
                                     <w:r>
                                       <w:rPr>
                                         <w:sz w:val="40"/>
@@ -3978,6 +3979,7 @@
                                       </w:rPr>
                                       <w:t>aschine</w:t>
                                     </w:r>
+                                    <w:proofErr w:type="spellEnd"/>
                                   </w:sdtContent>
                                 </w:sdt>
                               </w:p>
@@ -4049,7 +4051,7 @@
               </mc:Choice>
               <mc:Fallback>
                 <w:pict>
-                  <v:shape id="Textfeld 1" o:spid="_x0000_s1056" type="#_x0000_t202" style="position:absolute;left:0;text-align:left;margin-left:0;margin-top:0;width:296.25pt;height:84.2pt;z-index:251660288;visibility:visible;mso-wrap-style:square;mso-width-percent:0;mso-height-percent:0;mso-left-percent:420;mso-top-percent:175;mso-wrap-distance-left:9pt;mso-wrap-distance-top:0;mso-wrap-distance-right:9pt;mso-wrap-distance-bottom:0;mso-position-horizontal-relative:page;mso-position-vertical-relative:page;mso-width-percent:0;mso-height-percent:0;mso-left-percent:420;mso-top-percent:175;mso-width-relative:page;mso-height-relative:margin;v-text-anchor:top" o:gfxdata="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" filled="f" stroked="f" strokeweight=".5pt">
+                  <v:shape id="Textfeld 1" o:spid="_x0000_s1056" type="#_x0000_t202" style="position:absolute;left:0;text-align:left;margin-left:0;margin-top:0;width:296.25pt;height:84.2pt;z-index:251660288;visibility:visible;mso-wrap-style:square;mso-width-percent:0;mso-height-percent:0;mso-left-percent:420;mso-top-percent:175;mso-wrap-distance-left:9pt;mso-wrap-distance-top:0;mso-wrap-distance-right:9pt;mso-wrap-distance-bottom:0;mso-position-horizontal-relative:page;mso-position-vertical-relative:page;mso-width-percent:0;mso-height-percent:0;mso-left-percent:420;mso-top-percent:175;mso-width-relative:page;mso-height-relative:margin;v-text-anchor:top" o:gfxdata="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" filled="f" stroked="f" strokeweight=".5pt">
                     <v:textbox inset="0,0,0,0">
                       <w:txbxContent>
                         <w:p>
@@ -4085,6 +4087,7 @@
                                 </w:rPr>
                                 <w:t>-</w:t>
                               </w:r>
+                              <w:proofErr w:type="spellStart"/>
                               <w:r>
                                 <w:rPr>
                                   <w:sz w:val="40"/>
@@ -4103,6 +4106,7 @@
                                 </w:rPr>
                                 <w:t>aschine</w:t>
                               </w:r>
+                              <w:proofErr w:type="spellEnd"/>
                             </w:sdtContent>
                           </w:sdt>
                         </w:p>
@@ -6294,15 +6298,11 @@
     </w:p>
     <w:p>
       <w:pPr>
-        <w:pStyle w:val="Untertitel"/>
-      </w:pPr>
-    </w:p>
-    <w:p>
-      <w:pPr>
         <w:pStyle w:val="berschrift1"/>
       </w:pPr>
       <w:bookmarkStart w:id="0" w:name="_Toc524178740"/>
       <w:r>
+        <w:lastRenderedPageBreak/>
         <w:t>Einleitung</w:t>
       </w:r>
       <w:bookmarkEnd w:id="0"/>
@@ -6377,10 +6377,18 @@
         </w:drawing>
       </w:r>
       <w:r>
-        <w:t>Das Ziel ist es, eine Getränke-Einschenkm</w:t>
-      </w:r>
-      <w:r>
-        <w:t xml:space="preserve">aschine zu </w:t>
+        <w:t>Das Ziel ist es, eine Getränke-</w:t>
+      </w:r>
+      <w:proofErr w:type="spellStart"/>
+      <w:r>
+        <w:t>Einschenkm</w:t>
+      </w:r>
+      <w:r>
+        <w:t>aschine</w:t>
+      </w:r>
+      <w:proofErr w:type="spellEnd"/>
+      <w:r>
+        <w:t xml:space="preserve"> zu </w:t>
       </w:r>
       <w:r>
         <w:t>entwickeln</w:t>
@@ -6565,6 +6573,7 @@
           <w:numId w:val="2"/>
         </w:numPr>
       </w:pPr>
+      <w:proofErr w:type="spellStart"/>
       <w:r>
         <w:t>Fu</w:t>
       </w:r>
@@ -6572,7 +6581,11 @@
         <w:t>s</w:t>
       </w:r>
       <w:r>
-        <w:t>e Tea</w:t>
+        <w:t>e</w:t>
+      </w:r>
+      <w:proofErr w:type="spellEnd"/>
+      <w:r>
+        <w:t xml:space="preserve"> Tea</w:t>
       </w:r>
     </w:p>
     <w:p>
@@ -6583,8 +6596,13 @@
           <w:numId w:val="2"/>
         </w:numPr>
       </w:pPr>
-      <w:r>
-        <w:t xml:space="preserve">Rivella (alle </w:t>
+      <w:proofErr w:type="spellStart"/>
+      <w:r>
+        <w:t>Rivella</w:t>
+      </w:r>
+      <w:proofErr w:type="spellEnd"/>
+      <w:r>
+        <w:t xml:space="preserve"> (alle </w:t>
       </w:r>
       <w:r>
         <w:t>Sorten</w:t>
@@ -6690,16 +6708,7 @@
         <w:pStyle w:val="Listenabsatz"/>
       </w:pPr>
       <w:r>
-        <w:t xml:space="preserve">Das Programm wird über einen </w:t>
-      </w:r>
-      <w:r>
-        <w:rPr>
-          <w:highlight w:val="yellow"/>
-        </w:rPr>
-        <w:t>Taster</w:t>
-      </w:r>
-      <w:r>
-        <w:t xml:space="preserve"> gestartet und der komplette Vorgang läuft automatisch ab</w:t>
+        <w:t>Das Programm wird über einen Taster gestartet und der komplette Vorgang läuft automatisch ab</w:t>
       </w:r>
     </w:p>
     <w:p>
@@ -6725,19 +6734,10 @@
         <w:t>s</w:t>
       </w:r>
       <w:r>
-        <w:rPr>
-          <w:highlight w:val="yellow"/>
-        </w:rPr>
         <w:t>t</w:t>
       </w:r>
       <w:r>
-        <w:rPr>
-          <w:highlight w:val="yellow"/>
-        </w:rPr>
-        <w:t>aster</w:t>
-      </w:r>
-      <w:r>
-        <w:t xml:space="preserve"> betätigen.</w:t>
+        <w:t>aster betätigen.</w:t>
       </w:r>
     </w:p>
     <w:p>
@@ -6757,30 +6757,10 @@
         <w:pStyle w:val="Listenabsatz"/>
       </w:pPr>
       <w:r>
-        <w:t xml:space="preserve">Die einzelnen Aktoren können über </w:t>
-      </w:r>
-      <w:r>
-        <w:rPr>
-          <w:highlight w:val="yellow"/>
-        </w:rPr>
-        <w:t>Taster</w:t>
-      </w:r>
-      <w:r>
-        <w:t xml:space="preserve"> separat angesteuert werden.</w:t>
-      </w:r>
-    </w:p>
-    <w:p>
-      <w:r>
-        <w:rPr>
-          <w:highlight w:val="yellow"/>
-        </w:rPr>
-        <w:t>Sind die Taster auf dem Touchpanel?</w:t>
-      </w:r>
-      <w:r>
-        <w:rPr>
-          <w:highlight w:val="yellow"/>
-        </w:rPr>
-        <w:t xml:space="preserve"> Wie kann man Schrittmotoren mit einem Taster ansteuern?</w:t>
+        <w:t>Die einzelnen Aktoren können über Taster separat</w:t>
+      </w:r>
+      <w:r>
+        <w:t xml:space="preserve"> angesteuert werden.</w:t>
       </w:r>
     </w:p>
     <w:p/>
@@ -6898,7 +6878,10 @@
         <w:t>Wir den mechanischen Aufbau möglichst einfach gehalten</w:t>
       </w:r>
       <w:r>
-        <w:t xml:space="preserve"> und haben bereits Erfahrungen in der Fräs- und Drehtechnik gesammelt.</w:t>
+        <w:t xml:space="preserve"> und haben bereits Erfahrungen in der Fräs- und Drehtechnik </w:t>
+      </w:r>
+      <w:r>
+        <w:t>gesammelt.</w:t>
       </w:r>
       <w:r>
         <w:t xml:space="preserve"> </w:t>
@@ -6921,9 +6904,6 @@
     <w:p>
       <w:pPr>
         <w:pStyle w:val="berschrift2"/>
-        <w:rPr>
-          <w:highlight w:val="yellow"/>
-        </w:rPr>
       </w:pPr>
       <w:r>
         <w:rPr>
@@ -6993,7 +6973,7 @@
               </wp:anchor>
             </w:drawing>
           </mc:Choice>
-          <mc:Fallback>
+          <mc:Fallback xmlns:w16cid="http://schemas.microsoft.com/office/word/2016/wordml/cid" xmlns:am3d="http://schemas.microsoft.com/office/drawing/2017/model3d" xmlns:aink="http://schemas.microsoft.com/office/drawing/2016/ink" xmlns:cx8="http://schemas.microsoft.com/office/drawing/2016/5/14/chartex" xmlns:cx7="http://schemas.microsoft.com/office/drawing/2016/5/13/chartex" xmlns:cx6="http://schemas.microsoft.com/office/drawing/2016/5/12/chartex" xmlns:cx5="http://schemas.microsoft.com/office/drawing/2016/5/11/chartex" xmlns:cx4="http://schemas.microsoft.com/office/drawing/2016/5/10/chartex" xmlns:cx3="http://schemas.microsoft.com/office/drawing/2016/5/9/chartex" xmlns:cx2="http://schemas.microsoft.com/office/drawing/2015/10/21/chartex" xmlns:cx1="http://schemas.microsoft.com/office/drawing/2015/9/8/chartex">
             <w:pict>
               <v:rect w14:anchorId="7954485D" id="Rechteck 33" o:spid="_x0000_s1026" style="position:absolute;margin-left:4.75pt;margin-top:16pt;width:4.2pt;height:12.6pt;z-index:251664384;visibility:visible;mso-wrap-style:square;mso-wrap-distance-left:9pt;mso-wrap-distance-top:0;mso-wrap-distance-right:9pt;mso-wrap-distance-bottom:0;mso-position-horizontal:absolute;mso-position-horizontal-relative:text;mso-position-vertical:absolute;mso-position-vertical-relative:text;v-text-anchor:middle" o:gfxdata="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" fillcolor="white [3212]" stroked="f" strokeweight="1pt"/>
             </w:pict>
@@ -7001,18 +6981,19 @@
         </mc:AlternateContent>
       </w:r>
       <w:r>
+        <w:t>Zeitlicher Aufwand</w:t>
+      </w:r>
+      <w:bookmarkEnd w:id="6"/>
+      <w:r>
+        <w:t xml:space="preserve"> </w:t>
+      </w:r>
+    </w:p>
+    <w:p>
+      <w:pPr>
         <w:rPr>
           <w:highlight w:val="yellow"/>
         </w:rPr>
-        <w:t>Zeitlicher Aufwand</w:t>
-      </w:r>
-      <w:bookmarkEnd w:id="6"/>
-      <w:r>
-        <w:rPr>
-          <w:highlight w:val="yellow"/>
-        </w:rPr>
-        <w:t xml:space="preserve"> </w:t>
-      </w:r>
+      </w:pPr>
     </w:p>
     <w:tbl>
       <w:tblPr>
@@ -7022,17 +7003,730 @@
         <w:tblLook w:val="04A0" w:firstRow="1" w:lastRow="0" w:firstColumn="1" w:lastColumn="0" w:noHBand="0" w:noVBand="1"/>
       </w:tblPr>
       <w:tblGrid>
-        <w:gridCol w:w="2163"/>
-        <w:gridCol w:w="5038"/>
-        <w:gridCol w:w="928"/>
-        <w:gridCol w:w="791"/>
+        <w:gridCol w:w="2971"/>
+        <w:gridCol w:w="2972"/>
+        <w:gridCol w:w="1560"/>
+        <w:gridCol w:w="1417"/>
       </w:tblGrid>
       <w:tr>
         <w:tc>
           <w:tcPr>
-            <w:tcW w:w="2163" w:type="dxa"/>
+            <w:tcW w:w="2971" w:type="dxa"/>
             <w:tcBorders>
               <w:top w:val="nil"/>
+              <w:left w:val="nil"/>
+              <w:bottom w:val="single" w:sz="4" w:space="0" w:color="auto"/>
+              <w:right w:val="single" w:sz="4" w:space="0" w:color="auto"/>
+            </w:tcBorders>
+          </w:tcPr>
+          <w:p/>
+        </w:tc>
+        <w:tc>
+          <w:tcPr>
+            <w:tcW w:w="2972" w:type="dxa"/>
+            <w:tcBorders>
+              <w:top w:val="nil"/>
+              <w:left w:val="single" w:sz="4" w:space="0" w:color="auto"/>
+              <w:right w:val="single" w:sz="4" w:space="0" w:color="auto"/>
+            </w:tcBorders>
+          </w:tcPr>
+          <w:p>
+            <w:r>
+              <w:t>Lektion x Personen</w:t>
+            </w:r>
+          </w:p>
+        </w:tc>
+        <w:tc>
+          <w:tcPr>
+            <w:tcW w:w="2977" w:type="dxa"/>
+            <w:gridSpan w:val="2"/>
+            <w:tcBorders>
+              <w:top w:val="nil"/>
+              <w:left w:val="single" w:sz="4" w:space="0" w:color="auto"/>
+              <w:right w:val="nil"/>
+            </w:tcBorders>
+          </w:tcPr>
+          <w:p>
+            <w:r>
+              <w:t>Ergebnis</w:t>
+            </w:r>
+            <w:r>
+              <w:t xml:space="preserve"> (Lektionen)</w:t>
+            </w:r>
+          </w:p>
+        </w:tc>
+      </w:tr>
+      <w:tr>
+        <w:tc>
+          <w:tcPr>
+            <w:tcW w:w="2971" w:type="dxa"/>
+            <w:tcBorders>
+              <w:top w:val="single" w:sz="4" w:space="0" w:color="auto"/>
+              <w:left w:val="nil"/>
+              <w:bottom w:val="single" w:sz="4" w:space="0" w:color="auto"/>
+            </w:tcBorders>
+          </w:tcPr>
+          <w:p>
+            <w:r>
+              <w:t>Minimum</w:t>
+            </w:r>
+          </w:p>
+        </w:tc>
+        <w:tc>
+          <w:tcPr>
+            <w:tcW w:w="2972" w:type="dxa"/>
+            <w:tcBorders>
+              <w:right w:val="single" w:sz="4" w:space="0" w:color="auto"/>
+            </w:tcBorders>
+          </w:tcPr>
+          <w:p>
+            <w:r>
+              <w:t xml:space="preserve">      40   x   3</w:t>
+            </w:r>
+          </w:p>
+        </w:tc>
+        <w:tc>
+          <w:tcPr>
+            <w:tcW w:w="2977" w:type="dxa"/>
+            <w:gridSpan w:val="2"/>
+            <w:tcBorders>
+              <w:left w:val="single" w:sz="4" w:space="0" w:color="auto"/>
+              <w:right w:val="nil"/>
+            </w:tcBorders>
+          </w:tcPr>
+          <w:p>
+            <w:r>
+              <w:t>120L</w:t>
+            </w:r>
+          </w:p>
+        </w:tc>
+      </w:tr>
+      <w:tr>
+        <w:trPr>
+          <w:trHeight w:val="56"/>
+        </w:trPr>
+        <w:tc>
+          <w:tcPr>
+            <w:tcW w:w="2971" w:type="dxa"/>
+            <w:tcBorders>
+              <w:left w:val="nil"/>
+              <w:bottom w:val="nil"/>
+            </w:tcBorders>
+          </w:tcPr>
+          <w:p>
+            <w:r>
+              <w:t>Maximum</w:t>
+            </w:r>
+          </w:p>
+        </w:tc>
+        <w:tc>
+          <w:tcPr>
+            <w:tcW w:w="2972" w:type="dxa"/>
+            <w:tcBorders>
+              <w:bottom w:val="nil"/>
+              <w:right w:val="single" w:sz="4" w:space="0" w:color="auto"/>
+            </w:tcBorders>
+          </w:tcPr>
+          <w:p>
+            <w:r>
+              <w:t xml:space="preserve">      60   x   3</w:t>
+            </w:r>
+          </w:p>
+        </w:tc>
+        <w:tc>
+          <w:tcPr>
+            <w:tcW w:w="2977" w:type="dxa"/>
+            <w:gridSpan w:val="2"/>
+            <w:tcBorders>
+              <w:left w:val="single" w:sz="4" w:space="0" w:color="auto"/>
+              <w:bottom w:val="nil"/>
+              <w:right w:val="nil"/>
+            </w:tcBorders>
+          </w:tcPr>
+          <w:p>
+            <w:r>
+              <w:t>180L</w:t>
+            </w:r>
+          </w:p>
+        </w:tc>
+      </w:tr>
+      <w:tr>
+        <w:tc>
+          <w:tcPr>
+            <w:tcW w:w="7503" w:type="dxa"/>
+            <w:gridSpan w:val="3"/>
+            <w:tcBorders>
+              <w:top w:val="nil"/>
+              <w:left w:val="nil"/>
+              <w:bottom w:val="single" w:sz="4" w:space="0" w:color="auto"/>
+            </w:tcBorders>
+          </w:tcPr>
+          <w:p>
+            <w:pPr>
+              <w:ind w:left="0"/>
+            </w:pPr>
+          </w:p>
+          <w:p>
+            <w:pPr>
+              <w:ind w:left="0"/>
+              <w:rPr>
+                <w:highlight w:val="yellow"/>
+              </w:rPr>
+            </w:pPr>
+            <w:r>
+              <w:t>Aufgabe:</w:t>
+            </w:r>
+          </w:p>
+        </w:tc>
+        <w:tc>
+          <w:tcPr>
+            <w:tcW w:w="1417" w:type="dxa"/>
+            <w:tcBorders>
+              <w:top w:val="nil"/>
+              <w:bottom w:val="single" w:sz="4" w:space="0" w:color="auto"/>
+              <w:right w:val="nil"/>
+            </w:tcBorders>
+          </w:tcPr>
+          <w:p>
+            <w:pPr>
+              <w:ind w:left="0"/>
+            </w:pPr>
+            <w:r>
+              <w:t>Lektionen</w:t>
+            </w:r>
+          </w:p>
+        </w:tc>
+      </w:tr>
+      <w:tr>
+        <w:tc>
+          <w:tcPr>
+            <w:tcW w:w="7503" w:type="dxa"/>
+            <w:gridSpan w:val="3"/>
+            <w:tcBorders>
+              <w:left w:val="nil"/>
+            </w:tcBorders>
+          </w:tcPr>
+          <w:p>
+            <w:pPr>
+              <w:ind w:left="0"/>
+            </w:pPr>
+            <w:r>
+              <w:t>Konstruieren</w:t>
+            </w:r>
+          </w:p>
+        </w:tc>
+        <w:tc>
+          <w:tcPr>
+            <w:tcW w:w="1417" w:type="dxa"/>
+            <w:tcBorders>
+              <w:right w:val="nil"/>
+            </w:tcBorders>
+          </w:tcPr>
+          <w:p>
+            <w:pPr>
+              <w:ind w:left="0"/>
+              <w:jc w:val="right"/>
+            </w:pPr>
+            <w:r>
+              <w:t>10</w:t>
+            </w:r>
+          </w:p>
+        </w:tc>
+      </w:tr>
+      <w:tr>
+        <w:tc>
+          <w:tcPr>
+            <w:tcW w:w="7503" w:type="dxa"/>
+            <w:gridSpan w:val="3"/>
+            <w:tcBorders>
+              <w:left w:val="nil"/>
+            </w:tcBorders>
+          </w:tcPr>
+          <w:p>
+            <w:pPr>
+              <w:ind w:left="0"/>
+            </w:pPr>
+            <w:r>
+              <w:t>Mechanische Fertigung</w:t>
+            </w:r>
+          </w:p>
+        </w:tc>
+        <w:tc>
+          <w:tcPr>
+            <w:tcW w:w="1417" w:type="dxa"/>
+            <w:tcBorders>
+              <w:right w:val="nil"/>
+            </w:tcBorders>
+          </w:tcPr>
+          <w:p>
+            <w:pPr>
+              <w:ind w:left="0"/>
+              <w:jc w:val="right"/>
+            </w:pPr>
+            <w:r>
+              <w:t>20</w:t>
+            </w:r>
+          </w:p>
+        </w:tc>
+      </w:tr>
+      <w:tr>
+        <w:tc>
+          <w:tcPr>
+            <w:tcW w:w="7503" w:type="dxa"/>
+            <w:gridSpan w:val="3"/>
+            <w:tcBorders>
+              <w:left w:val="nil"/>
+            </w:tcBorders>
+          </w:tcPr>
+          <w:p>
+            <w:pPr>
+              <w:ind w:left="0"/>
+            </w:pPr>
+            <w:r>
+              <w:t>Planung des Aufbaues und Verdrahtung</w:t>
+            </w:r>
+          </w:p>
+        </w:tc>
+        <w:tc>
+          <w:tcPr>
+            <w:tcW w:w="1417" w:type="dxa"/>
+            <w:tcBorders>
+              <w:right w:val="nil"/>
+            </w:tcBorders>
+          </w:tcPr>
+          <w:p>
+            <w:pPr>
+              <w:ind w:left="0"/>
+              <w:jc w:val="right"/>
+            </w:pPr>
+            <w:r>
+              <w:t>10</w:t>
+            </w:r>
+          </w:p>
+        </w:tc>
+      </w:tr>
+      <w:tr>
+        <w:tc>
+          <w:tcPr>
+            <w:tcW w:w="7503" w:type="dxa"/>
+            <w:gridSpan w:val="3"/>
+            <w:tcBorders>
+              <w:left w:val="nil"/>
+            </w:tcBorders>
+          </w:tcPr>
+          <w:p>
+            <w:pPr>
+              <w:ind w:left="0"/>
+            </w:pPr>
+            <w:r>
+              <w:t>Aufbau des Produktes</w:t>
+            </w:r>
+          </w:p>
+        </w:tc>
+        <w:tc>
+          <w:tcPr>
+            <w:tcW w:w="1417" w:type="dxa"/>
+            <w:tcBorders>
+              <w:right w:val="nil"/>
+            </w:tcBorders>
+          </w:tcPr>
+          <w:p>
+            <w:pPr>
+              <w:ind w:left="0"/>
+              <w:jc w:val="right"/>
+            </w:pPr>
+            <w:r>
+              <w:t>5</w:t>
+            </w:r>
+          </w:p>
+        </w:tc>
+      </w:tr>
+      <w:tr>
+        <w:tc>
+          <w:tcPr>
+            <w:tcW w:w="7503" w:type="dxa"/>
+            <w:gridSpan w:val="3"/>
+            <w:tcBorders>
+              <w:left w:val="nil"/>
+            </w:tcBorders>
+          </w:tcPr>
+          <w:p>
+            <w:pPr>
+              <w:ind w:left="0"/>
+            </w:pPr>
+            <w:r>
+              <w:t>Verdrahtung</w:t>
+            </w:r>
+          </w:p>
+        </w:tc>
+        <w:tc>
+          <w:tcPr>
+            <w:tcW w:w="1417" w:type="dxa"/>
+            <w:tcBorders>
+              <w:right w:val="nil"/>
+            </w:tcBorders>
+          </w:tcPr>
+          <w:p>
+            <w:pPr>
+              <w:ind w:left="0"/>
+              <w:jc w:val="right"/>
+            </w:pPr>
+            <w:r>
+              <w:t>5</w:t>
+            </w:r>
+          </w:p>
+        </w:tc>
+      </w:tr>
+      <w:tr>
+        <w:tc>
+          <w:tcPr>
+            <w:tcW w:w="7503" w:type="dxa"/>
+            <w:gridSpan w:val="3"/>
+            <w:tcBorders>
+              <w:left w:val="nil"/>
+            </w:tcBorders>
+          </w:tcPr>
+          <w:p>
+            <w:pPr>
+              <w:ind w:left="0"/>
+            </w:pPr>
+            <w:r>
+              <w:t>Programmstruktur planen</w:t>
+            </w:r>
+          </w:p>
+        </w:tc>
+        <w:tc>
+          <w:tcPr>
+            <w:tcW w:w="1417" w:type="dxa"/>
+            <w:tcBorders>
+              <w:right w:val="nil"/>
+            </w:tcBorders>
+          </w:tcPr>
+          <w:p>
+            <w:pPr>
+              <w:ind w:left="0"/>
+              <w:jc w:val="right"/>
+            </w:pPr>
+            <w:r>
+              <w:t>10</w:t>
+            </w:r>
+          </w:p>
+        </w:tc>
+      </w:tr>
+      <w:tr>
+        <w:trPr>
+          <w:trHeight w:val="56"/>
+        </w:trPr>
+        <w:tc>
+          <w:tcPr>
+            <w:tcW w:w="7503" w:type="dxa"/>
+            <w:gridSpan w:val="3"/>
+            <w:tcBorders>
+              <w:left w:val="nil"/>
+            </w:tcBorders>
+          </w:tcPr>
+          <w:p>
+            <w:pPr>
+              <w:ind w:left="0"/>
+            </w:pPr>
+            <w:r>
+              <w:t>Programmstruktur erstellen</w:t>
+            </w:r>
+          </w:p>
+        </w:tc>
+        <w:tc>
+          <w:tcPr>
+            <w:tcW w:w="1417" w:type="dxa"/>
+            <w:tcBorders>
+              <w:right w:val="nil"/>
+            </w:tcBorders>
+          </w:tcPr>
+          <w:p>
+            <w:pPr>
+              <w:ind w:left="0"/>
+              <w:jc w:val="right"/>
+            </w:pPr>
+            <w:r>
+              <w:t>5</w:t>
+            </w:r>
+          </w:p>
+        </w:tc>
+      </w:tr>
+      <w:tr>
+        <w:trPr>
+          <w:trHeight w:val="56"/>
+        </w:trPr>
+        <w:tc>
+          <w:tcPr>
+            <w:tcW w:w="7503" w:type="dxa"/>
+            <w:gridSpan w:val="3"/>
+            <w:tcBorders>
+              <w:left w:val="nil"/>
+            </w:tcBorders>
+          </w:tcPr>
+          <w:p>
+            <w:pPr>
+              <w:ind w:left="0"/>
+            </w:pPr>
+            <w:r>
+              <w:t>Berechnung und abstimmen der Motoren</w:t>
+            </w:r>
+          </w:p>
+        </w:tc>
+        <w:tc>
+          <w:tcPr>
+            <w:tcW w:w="1417" w:type="dxa"/>
+            <w:tcBorders>
+              <w:right w:val="nil"/>
+            </w:tcBorders>
+          </w:tcPr>
+          <w:p>
+            <w:pPr>
+              <w:ind w:left="0"/>
+              <w:jc w:val="right"/>
+            </w:pPr>
+            <w:r>
+              <w:t>10</w:t>
+            </w:r>
+          </w:p>
+        </w:tc>
+      </w:tr>
+      <w:tr>
+        <w:trPr>
+          <w:trHeight w:val="56"/>
+        </w:trPr>
+        <w:tc>
+          <w:tcPr>
+            <w:tcW w:w="7503" w:type="dxa"/>
+            <w:gridSpan w:val="3"/>
+            <w:tcBorders>
+              <w:left w:val="nil"/>
+            </w:tcBorders>
+          </w:tcPr>
+          <w:p>
+            <w:pPr>
+              <w:ind w:left="0"/>
+            </w:pPr>
+            <w:r>
+              <w:t>Baustein zur Ansteuerung des Motors</w:t>
+            </w:r>
+          </w:p>
+        </w:tc>
+        <w:tc>
+          <w:tcPr>
+            <w:tcW w:w="1417" w:type="dxa"/>
+            <w:tcBorders>
+              <w:right w:val="nil"/>
+            </w:tcBorders>
+          </w:tcPr>
+          <w:p>
+            <w:pPr>
+              <w:ind w:left="0"/>
+              <w:jc w:val="right"/>
+            </w:pPr>
+            <w:r>
+              <w:t>1</w:t>
+            </w:r>
+            <w:r>
+              <w:t>0</w:t>
+            </w:r>
+          </w:p>
+        </w:tc>
+      </w:tr>
+      <w:tr>
+        <w:trPr>
+          <w:trHeight w:val="56"/>
+        </w:trPr>
+        <w:tc>
+          <w:tcPr>
+            <w:tcW w:w="7503" w:type="dxa"/>
+            <w:gridSpan w:val="3"/>
+            <w:tcBorders>
+              <w:left w:val="nil"/>
+            </w:tcBorders>
+          </w:tcPr>
+          <w:p>
+            <w:pPr>
+              <w:ind w:left="0"/>
+            </w:pPr>
+            <w:r>
+              <w:t>Einarbeiten Display</w:t>
+            </w:r>
+          </w:p>
+        </w:tc>
+        <w:tc>
+          <w:tcPr>
+            <w:tcW w:w="1417" w:type="dxa"/>
+            <w:tcBorders>
+              <w:right w:val="nil"/>
+            </w:tcBorders>
+          </w:tcPr>
+          <w:p>
+            <w:pPr>
+              <w:ind w:left="0"/>
+              <w:jc w:val="right"/>
+            </w:pPr>
+            <w:r>
+              <w:t>5</w:t>
+            </w:r>
+          </w:p>
+        </w:tc>
+      </w:tr>
+      <w:tr>
+        <w:tc>
+          <w:tcPr>
+            <w:tcW w:w="7503" w:type="dxa"/>
+            <w:gridSpan w:val="3"/>
+            <w:tcBorders>
+              <w:left w:val="nil"/>
+            </w:tcBorders>
+          </w:tcPr>
+          <w:p>
+            <w:pPr>
+              <w:ind w:left="0"/>
+            </w:pPr>
+            <w:r>
+              <w:t>Display programmieren</w:t>
+            </w:r>
+          </w:p>
+        </w:tc>
+        <w:tc>
+          <w:tcPr>
+            <w:tcW w:w="1417" w:type="dxa"/>
+            <w:tcBorders>
+              <w:right w:val="nil"/>
+            </w:tcBorders>
+          </w:tcPr>
+          <w:p>
+            <w:pPr>
+              <w:ind w:left="0"/>
+              <w:jc w:val="right"/>
+            </w:pPr>
+            <w:r>
+              <w:t>20</w:t>
+            </w:r>
+          </w:p>
+        </w:tc>
+      </w:tr>
+      <w:tr>
+        <w:tc>
+          <w:tcPr>
+            <w:tcW w:w="7503" w:type="dxa"/>
+            <w:gridSpan w:val="3"/>
+            <w:tcBorders>
+              <w:left w:val="nil"/>
+            </w:tcBorders>
+          </w:tcPr>
+          <w:p>
+            <w:pPr>
+              <w:ind w:left="0"/>
+            </w:pPr>
+            <w:r>
+              <w:t>Einbinden des Display in Programmstruktur</w:t>
+            </w:r>
+          </w:p>
+        </w:tc>
+        <w:tc>
+          <w:tcPr>
+            <w:tcW w:w="1417" w:type="dxa"/>
+            <w:tcBorders>
+              <w:right w:val="nil"/>
+            </w:tcBorders>
+          </w:tcPr>
+          <w:p>
+            <w:pPr>
+              <w:ind w:left="0"/>
+              <w:jc w:val="right"/>
+            </w:pPr>
+            <w:r>
+              <w:t>5</w:t>
+            </w:r>
+          </w:p>
+        </w:tc>
+      </w:tr>
+      <w:tr>
+        <w:tc>
+          <w:tcPr>
+            <w:tcW w:w="7503" w:type="dxa"/>
+            <w:gridSpan w:val="3"/>
+            <w:tcBorders>
+              <w:left w:val="nil"/>
+            </w:tcBorders>
+          </w:tcPr>
+          <w:p>
+            <w:pPr>
+              <w:ind w:left="0"/>
+            </w:pPr>
+            <w:r>
+              <w:t>Dokumentation</w:t>
+            </w:r>
+          </w:p>
+        </w:tc>
+        <w:tc>
+          <w:tcPr>
+            <w:tcW w:w="1417" w:type="dxa"/>
+            <w:tcBorders>
+              <w:right w:val="nil"/>
+            </w:tcBorders>
+          </w:tcPr>
+          <w:p>
+            <w:pPr>
+              <w:ind w:left="0"/>
+              <w:jc w:val="right"/>
+            </w:pPr>
+            <w:r>
+              <w:t>30</w:t>
+            </w:r>
+          </w:p>
+        </w:tc>
+      </w:tr>
+      <w:tr>
+        <w:tc>
+          <w:tcPr>
+            <w:tcW w:w="7503" w:type="dxa"/>
+            <w:gridSpan w:val="3"/>
+            <w:tcBorders>
+              <w:left w:val="nil"/>
+              <w:bottom w:val="single" w:sz="4" w:space="0" w:color="auto"/>
+            </w:tcBorders>
+          </w:tcPr>
+          <w:p>
+            <w:pPr>
+              <w:ind w:left="0"/>
+            </w:pPr>
+            <w:r>
+              <w:t>Korrekturen, Ausbesserung</w:t>
+            </w:r>
+          </w:p>
+        </w:tc>
+        <w:tc>
+          <w:tcPr>
+            <w:tcW w:w="1417" w:type="dxa"/>
+            <w:tcBorders>
+              <w:bottom w:val="single" w:sz="4" w:space="0" w:color="auto"/>
+              <w:right w:val="nil"/>
+            </w:tcBorders>
+          </w:tcPr>
+          <w:p>
+            <w:pPr>
+              <w:ind w:left="0"/>
+              <w:jc w:val="right"/>
+            </w:pPr>
+            <w:r>
+              <w:t>10</w:t>
+            </w:r>
+          </w:p>
+        </w:tc>
+      </w:tr>
+      <w:tr>
+        <w:tc>
+          <w:tcPr>
+            <w:tcW w:w="7503" w:type="dxa"/>
+            <w:gridSpan w:val="3"/>
+            <w:tcBorders>
+              <w:left w:val="nil"/>
+              <w:bottom w:val="nil"/>
+              <w:right w:val="nil"/>
             </w:tcBorders>
           </w:tcPr>
           <w:p>
@@ -7043,298 +7737,1562 @@
         </w:tc>
         <w:tc>
           <w:tcPr>
-            <w:tcW w:w="5038" w:type="dxa"/>
+            <w:tcW w:w="1417" w:type="dxa"/>
             <w:tcBorders>
-              <w:top w:val="nil"/>
+              <w:left w:val="nil"/>
+              <w:bottom w:val="single" w:sz="4" w:space="0" w:color="auto"/>
+              <w:right w:val="nil"/>
             </w:tcBorders>
           </w:tcPr>
           <w:p>
             <w:pPr>
               <w:ind w:left="0"/>
+              <w:jc w:val="right"/>
             </w:pPr>
             <w:r>
-              <w:t>Arbeitsschritt</w:t>
+              <w:t>145</w:t>
             </w:r>
           </w:p>
         </w:tc>
+      </w:tr>
+    </w:tbl>
+    <w:p>
+      <w:r>
+        <w:t>Somit liegt das Projekt im vorgegebenen Zeitrahmen.</w:t>
+      </w:r>
+    </w:p>
+    <w:p>
+      <w:pPr>
+        <w:rPr>
+          <w:highlight w:val="yellow"/>
+        </w:rPr>
+      </w:pPr>
+    </w:p>
+    <w:p>
+      <w:pPr>
+        <w:rPr>
+          <w:highlight w:val="yellow"/>
+        </w:rPr>
+      </w:pPr>
+    </w:p>
+    <w:p/>
+    <w:p>
+      <w:pPr>
+        <w:pStyle w:val="berschrift2"/>
+        <w:rPr>
+          <w:highlight w:val="yellow"/>
+        </w:rPr>
+      </w:pPr>
+      <w:bookmarkStart w:id="7" w:name="_Toc524178747"/>
+      <w:r>
+        <w:rPr>
+          <w:highlight w:val="yellow"/>
+        </w:rPr>
+        <w:t>Finanzieller Aufwand</w:t>
+      </w:r>
+      <w:bookmarkEnd w:id="7"/>
+      <w:r>
+        <w:rPr>
+          <w:highlight w:val="yellow"/>
+        </w:rPr>
+        <w:t xml:space="preserve"> </w:t>
+      </w:r>
+    </w:p>
+    <w:p>
+      <w:r>
+        <w:t>Der finanzielle Aufwand</w:t>
+      </w:r>
+      <w:r>
+        <w:t xml:space="preserve"> wird die vorgegebenen</w:t>
+      </w:r>
+      <w:r>
+        <w:t xml:space="preserve"> 1000</w:t>
+      </w:r>
+      <w:r>
+        <w:t xml:space="preserve">.- nicht überschreiten. Schlussendlich wird das Projekt etwa </w:t>
+      </w:r>
+      <w:r>
+        <w:rPr>
+          <w:highlight w:val="yellow"/>
+        </w:rPr>
+        <w:t>..(siehe Kostenzusammenstellung)..</w:t>
+      </w:r>
+      <w:r>
+        <w:t>CHF kosten.</w:t>
+      </w:r>
+    </w:p>
+    <w:p/>
+    <w:p>
+      <w:pPr>
+        <w:pStyle w:val="berschrift1"/>
+        <w:rPr>
+          <w:rStyle w:val="berschrift1Zchn"/>
+        </w:rPr>
+      </w:pPr>
+      <w:bookmarkStart w:id="8" w:name="_Toc524178748"/>
+      <w:r>
+        <w:rPr>
+          <w:rStyle w:val="berschrift1Zchn"/>
+        </w:rPr>
+        <w:t>Produkt-Einsatz</w:t>
+      </w:r>
+      <w:bookmarkEnd w:id="8"/>
+    </w:p>
+    <w:p/>
+    <w:p>
+      <w:pPr>
+        <w:pStyle w:val="berschrift2"/>
+      </w:pPr>
+      <w:bookmarkStart w:id="9" w:name="_Toc524178749"/>
+      <w:r>
+        <w:t>Anwendungsbereiche</w:t>
+      </w:r>
+      <w:bookmarkEnd w:id="9"/>
+    </w:p>
+    <w:p>
+      <w:r>
+        <w:t>Das Produkt kann von jeder beliebigen Person gebraucht werden</w:t>
+      </w:r>
+      <w:r>
+        <w:t>.</w:t>
+      </w:r>
+      <w:r>
+        <w:t xml:space="preserve"> </w:t>
+      </w:r>
+      <w:r>
+        <w:t>D</w:t>
+      </w:r>
+      <w:r>
+        <w:t xml:space="preserve">a das </w:t>
+      </w:r>
+      <w:r>
+        <w:t>G</w:t>
+      </w:r>
+      <w:r>
+        <w:t>anze jedoch nicht unbedingt schneller ist</w:t>
+      </w:r>
+      <w:r>
+        <w:t>,</w:t>
+      </w:r>
+      <w:r>
+        <w:t xml:space="preserve"> als </w:t>
+      </w:r>
+      <w:r>
+        <w:t>das Getränk</w:t>
+      </w:r>
+      <w:r>
+        <w:t xml:space="preserve"> von Hand</w:t>
+      </w:r>
+      <w:r>
+        <w:t xml:space="preserve"> einzuschenken, ist es nicht für Bereich</w:t>
+      </w:r>
+      <w:r>
+        <w:t>e,</w:t>
+      </w:r>
+      <w:r>
+        <w:t xml:space="preserve"> die zeiteffizient arbeiten müssen geschaffen. Jedoch kann man mit Erweiterungen (Förderband, automatisches Laden der Getränke und entfernen des Glases) den Automatisierungsgrad steigern und so an Arbeit sparen.</w:t>
+      </w:r>
+    </w:p>
+    <w:p>
+      <w:pPr>
+        <w:pStyle w:val="berschrift2"/>
+      </w:pPr>
+      <w:bookmarkStart w:id="10" w:name="_Toc524178750"/>
+      <w:r>
+        <w:t>Zielgruppen</w:t>
+      </w:r>
+      <w:bookmarkEnd w:id="10"/>
+      <w:r>
+        <w:t xml:space="preserve"> </w:t>
+      </w:r>
+    </w:p>
+    <w:p>
+      <w:r>
+        <w:t xml:space="preserve">Als einzelnes Produkt richtet sich das Produkt vor allem an Haushalte, da es ein schönes </w:t>
+      </w:r>
+      <w:r>
+        <w:t>Vorzeigeobjekt</w:t>
+      </w:r>
+      <w:r>
+        <w:t xml:space="preserve"> ist.</w:t>
+      </w:r>
+    </w:p>
+    <w:p>
+      <w:r>
+        <w:t xml:space="preserve">Mit den oben genannten Erweiterungen könnte man es auch in der Gastronomie brauchen, da man sich während dem </w:t>
+      </w:r>
+      <w:r>
+        <w:t>E</w:t>
+      </w:r>
+      <w:r>
+        <w:t>inschenken anderen Arbeiten widmen kann.</w:t>
+      </w:r>
+    </w:p>
+    <w:p/>
+    <w:p>
+      <w:pPr>
+        <w:pStyle w:val="berschrift2"/>
+      </w:pPr>
+      <w:bookmarkStart w:id="11" w:name="_Toc524178751"/>
+      <w:r>
+        <w:t>Betriebsbedingungen</w:t>
+      </w:r>
+      <w:bookmarkEnd w:id="11"/>
+    </w:p>
+    <w:p>
+      <w:r>
+        <w:t>Das Produkt kann in einer Umgebung von -40°C bis 85°C betrieben werden, ausserdem muss es auf einer möglichst geraden Umgebung stehen.</w:t>
+      </w:r>
+      <w:r>
+        <w:t xml:space="preserve"> Das Gerät wird mit 230V AC betrieben und wird mit einem T12 Stecker an eine Steckdose angeschlossen.</w:t>
+      </w:r>
+    </w:p>
+    <w:p/>
+    <w:p>
+      <w:pPr>
+        <w:pStyle w:val="berschrift1"/>
+        <w:rPr>
+          <w:rStyle w:val="berschrift1Zchn"/>
+        </w:rPr>
+      </w:pPr>
+      <w:bookmarkStart w:id="12" w:name="_Toc524178752"/>
+      <w:r>
+        <w:rPr>
+          <w:rStyle w:val="berschrift1Zchn"/>
+        </w:rPr>
+        <w:t>Produkt-Umgebung</w:t>
+      </w:r>
+      <w:bookmarkEnd w:id="12"/>
+    </w:p>
+    <w:p/>
+    <w:p>
+      <w:pPr>
+        <w:pStyle w:val="berschrift2"/>
+      </w:pPr>
+      <w:bookmarkStart w:id="13" w:name="_Toc524178753"/>
+      <w:r>
+        <w:t>Hardware</w:t>
+      </w:r>
+      <w:bookmarkEnd w:id="13"/>
+      <w:r>
+        <w:t xml:space="preserve"> </w:t>
+      </w:r>
+    </w:p>
+    <w:p>
+      <w:r>
+        <w:t xml:space="preserve">Das Gehirn unserer </w:t>
+      </w:r>
+      <w:r>
+        <w:t xml:space="preserve">Anlage wird ein Arduino </w:t>
+      </w:r>
+      <w:proofErr w:type="spellStart"/>
+      <w:r>
+        <w:t>Mega</w:t>
+      </w:r>
+      <w:proofErr w:type="spellEnd"/>
+      <w:r>
+        <w:t xml:space="preserve"> sein. Bei den Schrittmotoren handelt es sich um Motoren vom Typ </w:t>
+      </w:r>
+      <w:r>
+        <w:t>Nema 23</w:t>
+      </w:r>
+      <w:r>
+        <w:t xml:space="preserve"> Ansonsten</w:t>
+      </w:r>
+      <w:r>
+        <w:t xml:space="preserve"> wird die Konstruktion aus Aluminium und Stahl gebaut. </w:t>
+      </w:r>
+    </w:p>
+    <w:p>
+      <w:pPr>
+        <w:pStyle w:val="berschrift2"/>
+      </w:pPr>
+      <w:bookmarkStart w:id="14" w:name="_Toc524178754"/>
+      <w:r>
+        <w:t>Software</w:t>
+      </w:r>
+      <w:bookmarkEnd w:id="14"/>
+      <w:r>
+        <w:t xml:space="preserve"> </w:t>
+      </w:r>
+    </w:p>
+    <w:p>
+      <w:r>
+        <w:t>Zum Programmieren des Arduinos brauchen wir den Arduino IDE.</w:t>
+      </w:r>
+    </w:p>
+    <w:p>
+      <w:r>
+        <w:t xml:space="preserve">Damit wir unser Projekt Versionieren können und alle jederzeit auf die aktuellste Version unseres Projektes zugreifen können verwenden wir GitHub. </w:t>
+      </w:r>
+    </w:p>
+    <w:p/>
+    <w:p>
+      <w:pPr>
+        <w:pStyle w:val="berschrift1"/>
+      </w:pPr>
+      <w:bookmarkStart w:id="15" w:name="_Toc524178755"/>
+      <w:r>
+        <w:t>Produkt-Funktionen</w:t>
+      </w:r>
+      <w:bookmarkEnd w:id="15"/>
+    </w:p>
+    <w:p/>
+    <w:p>
+      <w:pPr>
+        <w:pStyle w:val="berschrift2"/>
+      </w:pPr>
+      <w:r>
+        <w:t>Halterung für das Getränk</w:t>
+      </w:r>
+    </w:p>
+    <w:p>
+      <w:r>
+        <w:t xml:space="preserve">Es soll eine Halterung konstruiert werden in der eine Flasche befestigt werden kann. </w:t>
+      </w:r>
+      <w:r>
+        <w:t>In der</w:t>
+      </w:r>
+      <w:r>
+        <w:t xml:space="preserve"> Halterung soll mindestens eine 5dl Flasche Platz</w:t>
+      </w:r>
+      <w:r>
+        <w:t xml:space="preserve"> haben</w:t>
+      </w:r>
+      <w:r>
+        <w:t xml:space="preserve">. Die Flasche darf beim </w:t>
+      </w:r>
+      <w:r>
+        <w:t xml:space="preserve">Heben nicht herausfallen. </w:t>
+      </w:r>
+    </w:p>
+    <w:p/>
+    <w:p>
+      <w:pPr>
+        <w:pStyle w:val="berschrift2"/>
+      </w:pPr>
+      <w:r>
+        <w:t>Halterung für das Glas</w:t>
+      </w:r>
+    </w:p>
+    <w:p>
+      <w:r>
+        <w:t xml:space="preserve">Auf der anderen Seite wir eine Halterung für das definierte Glas </w:t>
+      </w:r>
+      <w:r>
+        <w:t>gefertigt</w:t>
+      </w:r>
+      <w:r>
+        <w:t xml:space="preserve">. </w:t>
+      </w:r>
+      <w:r>
+        <w:t>Das Glas braucht keine spezielle Fertigung, die Halterung sollte sich jedoch an die Form des Glases anpassen.</w:t>
+      </w:r>
+    </w:p>
+    <w:p/>
+    <w:p>
+      <w:pPr>
+        <w:pStyle w:val="berschrift2"/>
+      </w:pPr>
+      <w:r>
+        <w:t>Anheben der Halterungen</w:t>
+      </w:r>
+    </w:p>
+    <w:p>
+      <w:r>
+        <w:t>Beide Halterungen werden mit einem Motor angehoben. Die Motoren müssen genügen stark sein um 600g zu heben.</w:t>
+      </w:r>
+    </w:p>
+    <w:p>
+      <w:pPr>
+        <w:spacing w:after="160" w:line="259" w:lineRule="auto"/>
+        <w:ind w:left="0"/>
+      </w:pPr>
+      <w:r>
+        <w:br w:type="page"/>
+      </w:r>
+    </w:p>
+    <w:p>
+      <w:pPr>
+        <w:pStyle w:val="berschrift2"/>
+      </w:pPr>
+      <w:r>
+        <w:lastRenderedPageBreak/>
+        <w:t>Bedienung</w:t>
+      </w:r>
+    </w:p>
+    <w:p>
+      <w:r>
+        <w:t xml:space="preserve">Die ganze Anlage kann über Taster gesteuert werden. </w:t>
+      </w:r>
+      <w:r>
+        <w:t>Bedienelemente</w:t>
+      </w:r>
+      <w:r>
+        <w:t>:</w:t>
+      </w:r>
+    </w:p>
+    <w:p>
+      <w:pPr>
+        <w:pStyle w:val="Listenabsatz"/>
+        <w:numPr>
+          <w:ilvl w:val="0"/>
+          <w:numId w:val="2"/>
+        </w:numPr>
+      </w:pPr>
+      <w:r>
+        <w:t>Wahlschalter (Betriebsart)</w:t>
+      </w:r>
+    </w:p>
+    <w:p>
+      <w:pPr>
+        <w:pStyle w:val="Listenabsatz"/>
+        <w:numPr>
+          <w:ilvl w:val="0"/>
+          <w:numId w:val="2"/>
+        </w:numPr>
+      </w:pPr>
+      <w:r>
+        <w:t>Starten der Anlage</w:t>
+      </w:r>
+    </w:p>
+    <w:p>
+      <w:pPr>
+        <w:pStyle w:val="Listenabsatz"/>
+        <w:numPr>
+          <w:ilvl w:val="0"/>
+          <w:numId w:val="2"/>
+        </w:numPr>
+      </w:pPr>
+      <w:r>
+        <w:t>Ausschalten</w:t>
+      </w:r>
+      <w:r>
+        <w:t xml:space="preserve"> der Anlage</w:t>
+      </w:r>
+    </w:p>
+    <w:p>
+      <w:pPr>
+        <w:pStyle w:val="Listenabsatz"/>
+        <w:numPr>
+          <w:ilvl w:val="0"/>
+          <w:numId w:val="2"/>
+        </w:numPr>
+      </w:pPr>
+      <w:r>
+        <w:t>Not Aus</w:t>
+      </w:r>
+    </w:p>
+    <w:p>
+      <w:pPr>
+        <w:pStyle w:val="Listenabsatz"/>
+        <w:numPr>
+          <w:ilvl w:val="0"/>
+          <w:numId w:val="2"/>
+        </w:numPr>
+      </w:pPr>
+      <w:r>
+        <w:t>Resett</w:t>
+      </w:r>
+    </w:p>
+    <w:p>
+      <w:pPr>
+        <w:pStyle w:val="Listenabsatz"/>
+        <w:numPr>
+          <w:ilvl w:val="0"/>
+          <w:numId w:val="2"/>
+        </w:numPr>
+      </w:pPr>
+      <w:r>
+        <w:t xml:space="preserve">Motor1 Flasche heben </w:t>
+      </w:r>
+    </w:p>
+    <w:p>
+      <w:pPr>
+        <w:pStyle w:val="Listenabsatz"/>
+        <w:numPr>
+          <w:ilvl w:val="0"/>
+          <w:numId w:val="2"/>
+        </w:numPr>
+      </w:pPr>
+      <w:r>
+        <w:t>Motor1 Flasche senken</w:t>
+      </w:r>
+    </w:p>
+    <w:p>
+      <w:pPr>
+        <w:pStyle w:val="Listenabsatz"/>
+        <w:numPr>
+          <w:ilvl w:val="0"/>
+          <w:numId w:val="2"/>
+        </w:numPr>
+      </w:pPr>
+      <w:r>
+        <w:t>Motor2 Glass heben</w:t>
+      </w:r>
+    </w:p>
+    <w:p>
+      <w:pPr>
+        <w:pStyle w:val="Listenabsatz"/>
+        <w:numPr>
+          <w:ilvl w:val="0"/>
+          <w:numId w:val="2"/>
+        </w:numPr>
+      </w:pPr>
+      <w:r>
+        <w:t>Motor2 Glass senken</w:t>
+      </w:r>
+    </w:p>
+    <w:p>
+      <w:pPr>
+        <w:pStyle w:val="Listenabsatz"/>
+        <w:numPr>
+          <w:ilvl w:val="0"/>
+          <w:numId w:val="2"/>
+        </w:numPr>
+      </w:pPr>
+      <w:r>
+        <w:t>Motor3 Flasche drehen</w:t>
+      </w:r>
+    </w:p>
+    <w:p>
+      <w:pPr>
+        <w:pStyle w:val="Listenabsatz"/>
+        <w:numPr>
+          <w:ilvl w:val="0"/>
+          <w:numId w:val="2"/>
+        </w:numPr>
+      </w:pPr>
+      <w:r>
+        <w:t>Motor4 Flasche fest machen</w:t>
+      </w:r>
+    </w:p>
+    <w:p>
+      <w:pPr>
+        <w:pStyle w:val="Listenabsatz"/>
+        <w:ind w:left="502"/>
+      </w:pPr>
+    </w:p>
+    <w:p>
+      <w:pPr>
+        <w:pStyle w:val="berschrift2"/>
+      </w:pPr>
+      <w:r>
+        <w:t>Anzeige</w:t>
+      </w:r>
+    </w:p>
+    <w:p>
+      <w:pPr>
+        <w:ind w:left="0"/>
+      </w:pPr>
+      <w:r>
+        <w:t xml:space="preserve">Auf dem </w:t>
+      </w:r>
+      <w:proofErr w:type="spellStart"/>
+      <w:r>
+        <w:t>To</w:t>
+      </w:r>
+      <w:r>
+        <w:t>u</w:t>
+      </w:r>
+      <w:r>
+        <w:t>chpanel</w:t>
+      </w:r>
+      <w:proofErr w:type="spellEnd"/>
+      <w:r>
+        <w:t xml:space="preserve"> sollen mehrere Zustände aufgezeigt werden:</w:t>
+      </w:r>
+    </w:p>
+    <w:p>
+      <w:pPr>
+        <w:pStyle w:val="Listenabsatz"/>
+        <w:numPr>
+          <w:ilvl w:val="0"/>
+          <w:numId w:val="2"/>
+        </w:numPr>
+      </w:pPr>
+      <w:r>
+        <w:t>Aktueller Schritt</w:t>
+      </w:r>
+    </w:p>
+    <w:p>
+      <w:pPr>
+        <w:pStyle w:val="Listenabsatz"/>
+        <w:numPr>
+          <w:ilvl w:val="0"/>
+          <w:numId w:val="2"/>
+        </w:numPr>
+      </w:pPr>
+      <w:r>
+        <w:t>Letzter Schritt</w:t>
+      </w:r>
+    </w:p>
+    <w:p>
+      <w:pPr>
+        <w:pStyle w:val="Listenabsatz"/>
+        <w:numPr>
+          <w:ilvl w:val="0"/>
+          <w:numId w:val="2"/>
+        </w:numPr>
+      </w:pPr>
+      <w:r>
+        <w:t>Normal Zustand</w:t>
+      </w:r>
+    </w:p>
+    <w:p>
+      <w:pPr>
+        <w:pStyle w:val="Listenabsatz"/>
+        <w:numPr>
+          <w:ilvl w:val="0"/>
+          <w:numId w:val="2"/>
+        </w:numPr>
+      </w:pPr>
+      <w:r>
+        <w:t>Fehlerzustand</w:t>
+      </w:r>
+    </w:p>
+    <w:p>
+      <w:pPr>
+        <w:pStyle w:val="Listenabsatz"/>
+        <w:numPr>
+          <w:ilvl w:val="0"/>
+          <w:numId w:val="2"/>
+        </w:numPr>
+        <w:ind w:left="540" w:hanging="450"/>
+      </w:pPr>
+      <w:r>
+        <w:t>Anlage Ein</w:t>
+      </w:r>
+    </w:p>
+    <w:p>
+      <w:pPr>
+        <w:ind w:left="180"/>
+      </w:pPr>
+    </w:p>
+    <w:p>
+      <w:pPr>
+        <w:pStyle w:val="berschrift1"/>
+      </w:pPr>
+      <w:bookmarkStart w:id="16" w:name="_Toc524178757"/>
+      <w:r>
+        <w:t>Ausarbeitung von Varianten und Bewertung</w:t>
+      </w:r>
+      <w:bookmarkEnd w:id="16"/>
+    </w:p>
+    <w:p>
+      <w:pPr>
+        <w:rPr>
+          <w:highlight w:val="lightGray"/>
+        </w:rPr>
+      </w:pPr>
+      <w:r>
+        <w:rPr>
+          <w:highlight w:val="lightGray"/>
+        </w:rPr>
+        <w:t xml:space="preserve">Suchen nach möglichst vielen Lösungsprinzipien zur Erfüllung der </w:t>
+      </w:r>
+      <w:proofErr w:type="spellStart"/>
+      <w:r>
+        <w:rPr>
+          <w:highlight w:val="lightGray"/>
+        </w:rPr>
+        <w:t>Teilfu</w:t>
+      </w:r>
+      <w:bookmarkStart w:id="17" w:name="_GoBack"/>
+      <w:bookmarkEnd w:id="17"/>
+      <w:r>
+        <w:rPr>
+          <w:highlight w:val="lightGray"/>
+        </w:rPr>
+        <w:t>nktio</w:t>
+      </w:r>
+      <w:proofErr w:type="spellEnd"/>
+      <w:r>
+        <w:rPr>
+          <w:highlight w:val="lightGray"/>
+        </w:rPr>
+        <w:t>-</w:t>
+      </w:r>
+    </w:p>
+    <w:p>
+      <w:pPr>
+        <w:rPr>
+          <w:highlight w:val="lightGray"/>
+        </w:rPr>
+      </w:pPr>
+      <w:proofErr w:type="spellStart"/>
+      <w:r>
+        <w:rPr>
+          <w:highlight w:val="lightGray"/>
+        </w:rPr>
+        <w:t>nen</w:t>
+      </w:r>
+      <w:proofErr w:type="spellEnd"/>
+      <w:r>
+        <w:rPr>
+          <w:highlight w:val="lightGray"/>
+        </w:rPr>
+        <w:t xml:space="preserve">. Z.B. Auflistung aller Sensoren, welche für eine bestimmte Aufgabe </w:t>
+      </w:r>
+      <w:proofErr w:type="spellStart"/>
+      <w:r>
+        <w:rPr>
+          <w:highlight w:val="lightGray"/>
+        </w:rPr>
+        <w:t>einge</w:t>
+      </w:r>
+      <w:proofErr w:type="spellEnd"/>
+      <w:r>
+        <w:rPr>
+          <w:highlight w:val="lightGray"/>
+        </w:rPr>
+        <w:t>-</w:t>
+      </w:r>
+    </w:p>
+    <w:p>
+      <w:r>
+        <w:rPr>
+          <w:highlight w:val="lightGray"/>
+        </w:rPr>
+        <w:t>setzt werden können.</w:t>
+      </w:r>
+      <w:r>
+        <w:t xml:space="preserve"> </w:t>
+      </w:r>
+    </w:p>
+    <w:p/>
+    <w:p>
+      <w:pPr>
+        <w:pStyle w:val="berschrift2"/>
+      </w:pPr>
+      <w:bookmarkStart w:id="18" w:name="_Toc524178758"/>
+      <w:r>
+        <w:t>Lösungsprinzipien für Teilfunktionen</w:t>
+      </w:r>
+      <w:bookmarkEnd w:id="18"/>
+      <w:r>
+        <w:t xml:space="preserve"> </w:t>
+      </w:r>
+    </w:p>
+    <w:p>
+      <w:pPr>
+        <w:pStyle w:val="Titel3"/>
+        <w:rPr>
+          <w:rStyle w:val="Titel3Zchn"/>
+        </w:rPr>
+      </w:pPr>
+      <w:r>
+        <w:rPr>
+          <w:rStyle w:val="Titel3Zchn"/>
+        </w:rPr>
+        <w:t>Varianten Halterung Getränk</w:t>
+      </w:r>
+    </w:p>
+    <w:p>
+      <w:pPr>
+        <w:pStyle w:val="Titel3"/>
+      </w:pPr>
+      <w:r>
+        <w:t>Varianten Halterung Glass</w:t>
+      </w:r>
+    </w:p>
+    <w:p>
+      <w:pPr>
+        <w:pStyle w:val="Titel3"/>
+      </w:pPr>
+      <w:r>
+        <w:t>Varianten Heben der Halterungen</w:t>
+      </w:r>
+    </w:p>
+    <w:p>
+      <w:pPr>
+        <w:pStyle w:val="Titel3"/>
+      </w:pPr>
+      <w:r>
+        <w:t>Varianten Bedienung</w:t>
+      </w:r>
+    </w:p>
+    <w:p>
+      <w:r>
+        <w:t xml:space="preserve">Die erste Variante zur </w:t>
+      </w:r>
+      <w:r>
+        <w:t>Bedienung ist die konventionelle Bedienung mit Taster und Schaltern, dazu benötigt man folgende Taster.</w:t>
+      </w:r>
+    </w:p>
+    <w:p>
+      <w:r>
+        <w:t>Wahlschalter:</w:t>
+      </w:r>
+    </w:p>
+    <w:p>
+      <w:pPr>
+        <w:pStyle w:val="Listenabsatz"/>
+        <w:numPr>
+          <w:ilvl w:val="0"/>
+          <w:numId w:val="2"/>
+        </w:numPr>
+      </w:pPr>
+      <w:r>
+        <w:t>Betriebsrat</w:t>
+      </w:r>
+    </w:p>
+    <w:p>
+      <w:pPr>
+        <w:pStyle w:val="Listenabsatz"/>
+        <w:numPr>
+          <w:ilvl w:val="0"/>
+          <w:numId w:val="2"/>
+        </w:numPr>
+      </w:pPr>
+    </w:p>
+    <w:p>
+      <w:r>
+        <w:t>Taster oder Kippschalter:</w:t>
+      </w:r>
+    </w:p>
+    <w:p>
+      <w:pPr>
+        <w:pStyle w:val="Listenabsatz"/>
+        <w:numPr>
+          <w:ilvl w:val="0"/>
+          <w:numId w:val="2"/>
+        </w:numPr>
+      </w:pPr>
+      <w:r>
+        <w:t>Starten der Anlage</w:t>
+      </w:r>
+    </w:p>
+    <w:p>
+      <w:pPr>
+        <w:pStyle w:val="Listenabsatz"/>
+        <w:numPr>
+          <w:ilvl w:val="0"/>
+          <w:numId w:val="2"/>
+        </w:numPr>
+      </w:pPr>
+      <w:r>
+        <w:t>Ausschalten der Anlage</w:t>
+      </w:r>
+    </w:p>
+    <w:p>
+      <w:pPr>
+        <w:pStyle w:val="Listenabsatz"/>
+        <w:numPr>
+          <w:ilvl w:val="0"/>
+          <w:numId w:val="2"/>
+        </w:numPr>
+      </w:pPr>
+      <w:r>
+        <w:t>Resett</w:t>
+      </w:r>
+    </w:p>
+    <w:p>
+      <w:pPr>
+        <w:pStyle w:val="Listenabsatz"/>
+        <w:numPr>
+          <w:ilvl w:val="0"/>
+          <w:numId w:val="2"/>
+        </w:numPr>
+      </w:pPr>
+      <w:r>
+        <w:t xml:space="preserve">Motor1 Flasche heben </w:t>
+      </w:r>
+    </w:p>
+    <w:p>
+      <w:pPr>
+        <w:pStyle w:val="Listenabsatz"/>
+        <w:numPr>
+          <w:ilvl w:val="0"/>
+          <w:numId w:val="2"/>
+        </w:numPr>
+      </w:pPr>
+      <w:r>
+        <w:t>Motor1 Flasche senken</w:t>
+      </w:r>
+    </w:p>
+    <w:p>
+      <w:pPr>
+        <w:pStyle w:val="Listenabsatz"/>
+        <w:numPr>
+          <w:ilvl w:val="0"/>
+          <w:numId w:val="2"/>
+        </w:numPr>
+      </w:pPr>
+      <w:r>
+        <w:t>Motor2 Glass heben</w:t>
+      </w:r>
+    </w:p>
+    <w:p>
+      <w:pPr>
+        <w:pStyle w:val="Listenabsatz"/>
+        <w:numPr>
+          <w:ilvl w:val="0"/>
+          <w:numId w:val="2"/>
+        </w:numPr>
+      </w:pPr>
+      <w:r>
+        <w:t>Motor2 Glass senken</w:t>
+      </w:r>
+    </w:p>
+    <w:p>
+      <w:pPr>
+        <w:pStyle w:val="Listenabsatz"/>
+        <w:numPr>
+          <w:ilvl w:val="0"/>
+          <w:numId w:val="2"/>
+        </w:numPr>
+      </w:pPr>
+      <w:r>
+        <w:t>Motor3 Flasche drehen</w:t>
+      </w:r>
+    </w:p>
+    <w:p>
+      <w:pPr>
+        <w:pStyle w:val="Listenabsatz"/>
+        <w:numPr>
+          <w:ilvl w:val="0"/>
+          <w:numId w:val="2"/>
+        </w:numPr>
+      </w:pPr>
+      <w:r>
+        <w:t>Motor4 Flasche fest machen</w:t>
+      </w:r>
+    </w:p>
+    <w:p/>
+    <w:p>
+      <w:pPr>
+        <w:ind w:left="0"/>
+      </w:pPr>
+      <w:r>
+        <w:t>Spezifische Schalter:</w:t>
+      </w:r>
+    </w:p>
+    <w:p>
+      <w:pPr>
+        <w:pStyle w:val="Listenabsatz"/>
+        <w:numPr>
+          <w:ilvl w:val="0"/>
+          <w:numId w:val="2"/>
+        </w:numPr>
+      </w:pPr>
+      <w:r>
+        <w:t>Not Aus</w:t>
+      </w:r>
+    </w:p>
+    <w:p>
+      <w:pPr>
+        <w:ind w:left="0"/>
+      </w:pPr>
+    </w:p>
+    <w:p/>
+    <w:tbl>
+      <w:tblPr>
+        <w:tblStyle w:val="Tabellenraster"/>
+        <w:tblW w:w="0" w:type="auto"/>
+        <w:tblInd w:w="142" w:type="dxa"/>
+        <w:tblLook w:val="04A0" w:firstRow="1" w:lastRow="0" w:firstColumn="1" w:lastColumn="0" w:noHBand="0" w:noVBand="1"/>
+      </w:tblPr>
+      <w:tblGrid>
+        <w:gridCol w:w="4460"/>
+        <w:gridCol w:w="4460"/>
+      </w:tblGrid>
+      <w:tr>
         <w:tc>
           <w:tcPr>
-            <w:tcW w:w="928" w:type="dxa"/>
-            <w:tcBorders>
-              <w:top w:val="nil"/>
-              <w:bottom w:val="single" w:sz="4" w:space="0" w:color="auto"/>
-            </w:tcBorders>
+            <w:tcW w:w="4460" w:type="dxa"/>
           </w:tcPr>
           <w:p>
             <w:pPr>
               <w:ind w:left="0"/>
             </w:pPr>
             <w:r>
-              <w:t>Sollzeit</w:t>
+              <w:t>Vorteile:</w:t>
             </w:r>
           </w:p>
         </w:tc>
         <w:tc>
           <w:tcPr>
-            <w:tcW w:w="791" w:type="dxa"/>
-            <w:tcBorders>
-              <w:top w:val="nil"/>
-              <w:bottom w:val="single" w:sz="4" w:space="0" w:color="auto"/>
-            </w:tcBorders>
+            <w:tcW w:w="4460" w:type="dxa"/>
           </w:tcPr>
           <w:p>
             <w:pPr>
               <w:ind w:left="0"/>
             </w:pPr>
             <w:r>
-              <w:t>Istzeit</w:t>
+              <w:t>Nachteil:</w:t>
             </w:r>
           </w:p>
         </w:tc>
       </w:tr>
       <w:tr>
+        <w:trPr>
+          <w:trHeight w:val="634"/>
+        </w:trPr>
         <w:tc>
           <w:tcPr>
-            <w:tcW w:w="2163" w:type="dxa"/>
+            <w:tcW w:w="4460" w:type="dxa"/>
+          </w:tcPr>
+          <w:p>
+            <w:pPr>
+              <w:pStyle w:val="Listenabsatz"/>
+              <w:numPr>
+                <w:ilvl w:val="0"/>
+                <w:numId w:val="2"/>
+              </w:numPr>
+            </w:pPr>
+            <w:r>
+              <w:lastRenderedPageBreak/>
+              <w:t>Relativ billig</w:t>
+            </w:r>
+          </w:p>
+          <w:p>
+            <w:pPr>
+              <w:pStyle w:val="Listenabsatz"/>
+              <w:numPr>
+                <w:ilvl w:val="0"/>
+                <w:numId w:val="2"/>
+              </w:numPr>
+            </w:pPr>
+            <w:r>
+              <w:t>Simpel, nicht fehleranfällig</w:t>
+            </w:r>
+          </w:p>
+        </w:tc>
+        <w:tc>
+          <w:tcPr>
+            <w:tcW w:w="4460" w:type="dxa"/>
+          </w:tcPr>
+          <w:p>
+            <w:pPr>
+              <w:pStyle w:val="Listenabsatz"/>
+              <w:numPr>
+                <w:ilvl w:val="0"/>
+                <w:numId w:val="2"/>
+              </w:numPr>
+            </w:pPr>
+            <w:r>
+              <w:t xml:space="preserve">Viele Eingänge für wenige </w:t>
+            </w:r>
+            <w:r>
+              <w:t>Funktionen</w:t>
+            </w:r>
+          </w:p>
+          <w:p>
+            <w:pPr>
+              <w:pStyle w:val="Listenabsatz"/>
+              <w:numPr>
+                <w:ilvl w:val="0"/>
+                <w:numId w:val="2"/>
+              </w:numPr>
+            </w:pPr>
+            <w:r>
+              <w:t>Nicht multifunktional</w:t>
+            </w:r>
+          </w:p>
+        </w:tc>
+      </w:tr>
+    </w:tbl>
+    <w:p/>
+    <w:p/>
+    <w:p>
+      <w:r>
+        <w:t xml:space="preserve">Die zweite Variante ist </w:t>
+      </w:r>
+      <w:r>
+        <w:t>die Bedienung</w:t>
+      </w:r>
+      <w:r>
+        <w:t xml:space="preserve"> über ein </w:t>
+      </w:r>
+      <w:r>
+        <w:t xml:space="preserve">Touchscreen </w:t>
+      </w:r>
+      <w:r>
+        <w:t xml:space="preserve">Display, dabei </w:t>
+      </w:r>
+      <w:r>
+        <w:t>kann für die gewünschten Funktonen jeweils ein Taster erstellt werden</w:t>
+      </w:r>
+    </w:p>
+    <w:tbl>
+      <w:tblPr>
+        <w:tblStyle w:val="Tabellenraster"/>
+        <w:tblW w:w="0" w:type="auto"/>
+        <w:tblInd w:w="142" w:type="dxa"/>
+        <w:tblLook w:val="04A0" w:firstRow="1" w:lastRow="0" w:firstColumn="1" w:lastColumn="0" w:noHBand="0" w:noVBand="1"/>
+      </w:tblPr>
+      <w:tblGrid>
+        <w:gridCol w:w="4460"/>
+        <w:gridCol w:w="4460"/>
+      </w:tblGrid>
+      <w:tr>
+        <w:tc>
+          <w:tcPr>
+            <w:tcW w:w="4460" w:type="dxa"/>
           </w:tcPr>
           <w:p>
             <w:pPr>
               <w:ind w:left="0"/>
             </w:pPr>
             <w:r>
-              <w:t>Schritt 1</w:t>
+              <w:t>Vorteile:</w:t>
             </w:r>
           </w:p>
         </w:tc>
         <w:tc>
           <w:tcPr>
-            <w:tcW w:w="5038" w:type="dxa"/>
+            <w:tcW w:w="4460" w:type="dxa"/>
           </w:tcPr>
           <w:p>
             <w:pPr>
               <w:ind w:left="0"/>
             </w:pPr>
             <w:r>
-              <w:t>Planung</w:t>
+              <w:t>Nachteil:</w:t>
+            </w:r>
+          </w:p>
+        </w:tc>
+      </w:tr>
+      <w:tr>
+        <w:trPr>
+          <w:trHeight w:val="634"/>
+        </w:trPr>
+        <w:tc>
+          <w:tcPr>
+            <w:tcW w:w="4460" w:type="dxa"/>
+          </w:tcPr>
+          <w:p>
+            <w:pPr>
+              <w:pStyle w:val="Listenabsatz"/>
+              <w:numPr>
+                <w:ilvl w:val="0"/>
+                <w:numId w:val="2"/>
+              </w:numPr>
+            </w:pPr>
+            <w:r>
+              <w:t xml:space="preserve">Flexible </w:t>
+            </w:r>
+            <w:r>
+              <w:t>Funktionen</w:t>
+            </w:r>
+          </w:p>
+          <w:p>
+            <w:pPr>
+              <w:pStyle w:val="Listenabsatz"/>
+              <w:numPr>
+                <w:ilvl w:val="0"/>
+                <w:numId w:val="2"/>
+              </w:numPr>
+            </w:pPr>
+            <w:r>
+              <w:t xml:space="preserve">Kann auch zur </w:t>
+            </w:r>
+            <w:r>
+              <w:t>Anzeige</w:t>
+            </w:r>
+            <w:r>
+              <w:t xml:space="preserve"> verwendet werden.</w:t>
             </w:r>
           </w:p>
         </w:tc>
         <w:tc>
           <w:tcPr>
-            <w:tcW w:w="928" w:type="dxa"/>
-            <w:tcBorders>
-              <w:top w:val="single" w:sz="4" w:space="0" w:color="auto"/>
-            </w:tcBorders>
+            <w:tcW w:w="4460" w:type="dxa"/>
+          </w:tcPr>
+          <w:p>
+            <w:pPr>
+              <w:pStyle w:val="Listenabsatz"/>
+              <w:numPr>
+                <w:ilvl w:val="0"/>
+                <w:numId w:val="2"/>
+              </w:numPr>
+            </w:pPr>
+            <w:r>
+              <w:t>Teurer</w:t>
+            </w:r>
+          </w:p>
+          <w:p>
+            <w:pPr>
+              <w:pStyle w:val="Listenabsatz"/>
+              <w:numPr>
+                <w:ilvl w:val="0"/>
+                <w:numId w:val="2"/>
+              </w:numPr>
+            </w:pPr>
+            <w:r>
+              <w:t>Viele Eingänge da man kein richtigen Bus auf dem Arduino besitzt.</w:t>
+            </w:r>
+          </w:p>
+          <w:p>
+            <w:pPr>
+              <w:pStyle w:val="Listenabsatz"/>
+              <w:numPr>
+                <w:ilvl w:val="0"/>
+                <w:numId w:val="2"/>
+              </w:numPr>
+            </w:pPr>
+            <w:r>
+              <w:t>Zusätzliche Zeit benötigt um Dokumentation zu studieren und einarbeiten.</w:t>
+            </w:r>
+          </w:p>
+        </w:tc>
+      </w:tr>
+    </w:tbl>
+    <w:p/>
+    <w:p>
+      <w:pPr>
+        <w:pStyle w:val="Titel3"/>
+      </w:pPr>
+      <w:r>
+        <w:t>Varianten Anzeige</w:t>
+      </w:r>
+    </w:p>
+    <w:p>
+      <w:r>
+        <w:t>Die erste Variante zur Anzeige des Status der Anlage sind LEDs, dabei haben wir folgende LED:</w:t>
+      </w:r>
+    </w:p>
+    <w:p>
+      <w:pPr>
+        <w:pStyle w:val="Listenabsatz"/>
+        <w:numPr>
+          <w:ilvl w:val="0"/>
+          <w:numId w:val="2"/>
+        </w:numPr>
+      </w:pPr>
+      <w:r>
+        <w:t>Anlage Ein</w:t>
+      </w:r>
+    </w:p>
+    <w:p>
+      <w:pPr>
+        <w:pStyle w:val="Listenabsatz"/>
+        <w:numPr>
+          <w:ilvl w:val="0"/>
+          <w:numId w:val="2"/>
+        </w:numPr>
+      </w:pPr>
+      <w:r>
+        <w:t xml:space="preserve">Anlage Fehler </w:t>
+      </w:r>
+    </w:p>
+    <w:p>
+      <w:pPr>
+        <w:pStyle w:val="Listenabsatz"/>
+        <w:numPr>
+          <w:ilvl w:val="0"/>
+          <w:numId w:val="2"/>
+        </w:numPr>
+      </w:pPr>
+      <w:r>
+        <w:t>Anlage normal Zustand</w:t>
+      </w:r>
+    </w:p>
+    <w:p>
+      <w:r>
+        <w:t>Den Aktuellen Schritt kann man auf einer 7-Segment Anzeige ablesen.</w:t>
+      </w:r>
+    </w:p>
+    <w:tbl>
+      <w:tblPr>
+        <w:tblStyle w:val="Tabellenraster"/>
+        <w:tblW w:w="0" w:type="auto"/>
+        <w:tblInd w:w="142" w:type="dxa"/>
+        <w:tblLook w:val="04A0" w:firstRow="1" w:lastRow="0" w:firstColumn="1" w:lastColumn="0" w:noHBand="0" w:noVBand="1"/>
+      </w:tblPr>
+      <w:tblGrid>
+        <w:gridCol w:w="4460"/>
+        <w:gridCol w:w="4460"/>
+      </w:tblGrid>
+      <w:tr>
+        <w:tc>
+          <w:tcPr>
+            <w:tcW w:w="4460" w:type="dxa"/>
           </w:tcPr>
           <w:p>
             <w:pPr>
               <w:ind w:left="0"/>
             </w:pPr>
+            <w:r>
+              <w:t>Vorteile:</w:t>
+            </w:r>
           </w:p>
         </w:tc>
         <w:tc>
           <w:tcPr>
-            <w:tcW w:w="791" w:type="dxa"/>
-            <w:tcBorders>
-              <w:top w:val="single" w:sz="4" w:space="0" w:color="auto"/>
-            </w:tcBorders>
+            <w:tcW w:w="4460" w:type="dxa"/>
           </w:tcPr>
           <w:p>
             <w:pPr>
               <w:ind w:left="0"/>
             </w:pPr>
+            <w:r>
+              <w:t>Nachteil:</w:t>
+            </w:r>
           </w:p>
         </w:tc>
       </w:tr>
       <w:tr>
+        <w:trPr>
+          <w:trHeight w:val="634"/>
+        </w:trPr>
         <w:tc>
           <w:tcPr>
-            <w:tcW w:w="2163" w:type="dxa"/>
+            <w:tcW w:w="4460" w:type="dxa"/>
+          </w:tcPr>
+          <w:p>
+            <w:pPr>
+              <w:pStyle w:val="Listenabsatz"/>
+              <w:numPr>
+                <w:ilvl w:val="0"/>
+                <w:numId w:val="2"/>
+              </w:numPr>
+            </w:pPr>
+            <w:r>
+              <w:t>Relativ billig</w:t>
+            </w:r>
+          </w:p>
+          <w:p>
+            <w:pPr>
+              <w:pStyle w:val="Listenabsatz"/>
+              <w:numPr>
+                <w:ilvl w:val="0"/>
+                <w:numId w:val="2"/>
+              </w:numPr>
+            </w:pPr>
+            <w:r>
+              <w:t>Simpel, nicht fehleranfällig</w:t>
+            </w:r>
+          </w:p>
+        </w:tc>
+        <w:tc>
+          <w:tcPr>
+            <w:tcW w:w="4460" w:type="dxa"/>
+          </w:tcPr>
+          <w:p>
+            <w:pPr>
+              <w:pStyle w:val="Listenabsatz"/>
+              <w:numPr>
+                <w:ilvl w:val="0"/>
+                <w:numId w:val="2"/>
+              </w:numPr>
+            </w:pPr>
+            <w:r>
+              <w:t>Viele Eingänge für wenige Status anzeigen.</w:t>
+            </w:r>
+          </w:p>
+          <w:p>
+            <w:pPr>
+              <w:pStyle w:val="Listenabsatz"/>
+              <w:numPr>
+                <w:ilvl w:val="0"/>
+                <w:numId w:val="2"/>
+              </w:numPr>
+            </w:pPr>
+            <w:r>
+              <w:t>Nicht multifunktional</w:t>
+            </w:r>
+          </w:p>
+        </w:tc>
+      </w:tr>
+    </w:tbl>
+    <w:p/>
+    <w:p/>
+    <w:p>
+      <w:r>
+        <w:t>Die zweite Variante ist das Anzeigen der Status zustände über ein Display, dabei können alle folgende Zustände angezeigt werden:</w:t>
+      </w:r>
+    </w:p>
+    <w:p>
+      <w:pPr>
+        <w:pStyle w:val="Listenabsatz"/>
+        <w:numPr>
+          <w:ilvl w:val="0"/>
+          <w:numId w:val="2"/>
+        </w:numPr>
+      </w:pPr>
+      <w:r>
+        <w:t>Aktueller Schritt</w:t>
+      </w:r>
+    </w:p>
+    <w:p>
+      <w:pPr>
+        <w:pStyle w:val="Listenabsatz"/>
+        <w:numPr>
+          <w:ilvl w:val="0"/>
+          <w:numId w:val="2"/>
+        </w:numPr>
+      </w:pPr>
+      <w:r>
+        <w:t>Letzter Schritt</w:t>
+      </w:r>
+    </w:p>
+    <w:p>
+      <w:pPr>
+        <w:pStyle w:val="Listenabsatz"/>
+        <w:numPr>
+          <w:ilvl w:val="0"/>
+          <w:numId w:val="2"/>
+        </w:numPr>
+      </w:pPr>
+      <w:r>
+        <w:t>Normal Zustand</w:t>
+      </w:r>
+    </w:p>
+    <w:p>
+      <w:pPr>
+        <w:pStyle w:val="Listenabsatz"/>
+        <w:numPr>
+          <w:ilvl w:val="0"/>
+          <w:numId w:val="2"/>
+        </w:numPr>
+      </w:pPr>
+      <w:r>
+        <w:t>Fehlerzustand</w:t>
+      </w:r>
+    </w:p>
+    <w:p>
+      <w:pPr>
+        <w:pStyle w:val="Listenabsatz"/>
+        <w:numPr>
+          <w:ilvl w:val="0"/>
+          <w:numId w:val="2"/>
+        </w:numPr>
+        <w:ind w:left="540" w:hanging="450"/>
+      </w:pPr>
+      <w:r>
+        <w:t>Anlage Ein</w:t>
+      </w:r>
+    </w:p>
+    <w:p>
+      <w:r>
+        <w:t>Ausserdem ist es möglich die Fehlermeldung mit einem Text zu versehen damit man weiss warum ein Fehler ausgelöst wurde.</w:t>
+      </w:r>
+    </w:p>
+    <w:tbl>
+      <w:tblPr>
+        <w:tblStyle w:val="Tabellenraster"/>
+        <w:tblW w:w="0" w:type="auto"/>
+        <w:tblInd w:w="142" w:type="dxa"/>
+        <w:tblLook w:val="04A0" w:firstRow="1" w:lastRow="0" w:firstColumn="1" w:lastColumn="0" w:noHBand="0" w:noVBand="1"/>
+      </w:tblPr>
+      <w:tblGrid>
+        <w:gridCol w:w="4460"/>
+        <w:gridCol w:w="4460"/>
+      </w:tblGrid>
+      <w:tr>
+        <w:tc>
+          <w:tcPr>
+            <w:tcW w:w="4460" w:type="dxa"/>
           </w:tcPr>
           <w:p>
             <w:pPr>
               <w:ind w:left="0"/>
             </w:pPr>
             <w:r>
-              <w:t>Schritt 2</w:t>
+              <w:t>Vorteile:</w:t>
             </w:r>
           </w:p>
         </w:tc>
         <w:tc>
           <w:tcPr>
-            <w:tcW w:w="5038" w:type="dxa"/>
+            <w:tcW w:w="4460" w:type="dxa"/>
           </w:tcPr>
           <w:p>
             <w:pPr>
               <w:ind w:left="0"/>
             </w:pPr>
             <w:r>
-              <w:t>Konstruktion</w:t>
+              <w:t>Nachteil:</w:t>
+            </w:r>
+          </w:p>
+        </w:tc>
+      </w:tr>
+      <w:tr>
+        <w:trPr>
+          <w:trHeight w:val="634"/>
+        </w:trPr>
+        <w:tc>
+          <w:tcPr>
+            <w:tcW w:w="4460" w:type="dxa"/>
+          </w:tcPr>
+          <w:p>
+            <w:pPr>
+              <w:pStyle w:val="Listenabsatz"/>
+              <w:numPr>
+                <w:ilvl w:val="0"/>
+                <w:numId w:val="2"/>
+              </w:numPr>
+            </w:pPr>
+            <w:r>
+              <w:t>Flexible Anzeigt der Status Zustände</w:t>
+            </w:r>
+          </w:p>
+          <w:p>
+            <w:pPr>
+              <w:pStyle w:val="Listenabsatz"/>
+              <w:numPr>
+                <w:ilvl w:val="0"/>
+                <w:numId w:val="2"/>
+              </w:numPr>
+            </w:pPr>
+            <w:r>
+              <w:t>Auch Text mögliche</w:t>
+            </w:r>
+          </w:p>
+          <w:p>
+            <w:pPr>
+              <w:pStyle w:val="Listenabsatz"/>
+              <w:numPr>
+                <w:ilvl w:val="0"/>
+                <w:numId w:val="2"/>
+              </w:numPr>
+            </w:pPr>
+            <w:r>
+              <w:t>Kann auch zur Bedingung verwendet werden.</w:t>
             </w:r>
           </w:p>
         </w:tc>
         <w:tc>
           <w:tcPr>
-            <w:tcW w:w="928" w:type="dxa"/>
+            <w:tcW w:w="4460" w:type="dxa"/>
           </w:tcPr>
           <w:p>
             <w:pPr>
-              <w:ind w:left="0"/>
+              <w:pStyle w:val="Listenabsatz"/>
+              <w:numPr>
+                <w:ilvl w:val="0"/>
+                <w:numId w:val="2"/>
+              </w:numPr>
             </w:pPr>
+            <w:r>
+              <w:t>Teurer</w:t>
+            </w:r>
           </w:p>
-        </w:tc>
-        <w:tc>
-          <w:tcPr>
-            <w:tcW w:w="791" w:type="dxa"/>
-          </w:tcPr>
           <w:p>
             <w:pPr>
-              <w:ind w:left="0"/>
+              <w:pStyle w:val="Listenabsatz"/>
+              <w:numPr>
+                <w:ilvl w:val="0"/>
+                <w:numId w:val="2"/>
+              </w:numPr>
             </w:pPr>
+            <w:r>
+              <w:t>Viele Eingänge da man kein richtigen Bus auf dem Arduino besitzt.</w:t>
+            </w:r>
           </w:p>
-        </w:tc>
-      </w:tr>
-      <w:tr>
-        <w:tc>
-          <w:tcPr>
-            <w:tcW w:w="2163" w:type="dxa"/>
-          </w:tcPr>
           <w:p>
             <w:pPr>
-              <w:ind w:left="0"/>
+              <w:pStyle w:val="Listenabsatz"/>
+              <w:numPr>
+                <w:ilvl w:val="0"/>
+                <w:numId w:val="2"/>
+              </w:numPr>
             </w:pPr>
             <w:r>
-              <w:t>Schritt 3</w:t>
-            </w:r>
-          </w:p>
-        </w:tc>
-        <w:tc>
-          <w:tcPr>
-            <w:tcW w:w="5038" w:type="dxa"/>
-          </w:tcPr>
-          <w:p>
-            <w:pPr>
-              <w:ind w:left="0"/>
-            </w:pPr>
-            <w:r>
-              <w:t>Prototyp herstellen</w:t>
-            </w:r>
-          </w:p>
-        </w:tc>
-        <w:tc>
-          <w:tcPr>
-            <w:tcW w:w="928" w:type="dxa"/>
-          </w:tcPr>
-          <w:p>
-            <w:pPr>
-              <w:ind w:left="0"/>
-            </w:pPr>
-          </w:p>
-        </w:tc>
-        <w:tc>
-          <w:tcPr>
-            <w:tcW w:w="791" w:type="dxa"/>
-          </w:tcPr>
-          <w:p>
-            <w:pPr>
-              <w:ind w:left="0"/>
-            </w:pPr>
-          </w:p>
-        </w:tc>
-      </w:tr>
-      <w:tr>
-        <w:tc>
-          <w:tcPr>
-            <w:tcW w:w="2163" w:type="dxa"/>
-          </w:tcPr>
-          <w:p>
-            <w:pPr>
-              <w:ind w:left="0"/>
-            </w:pPr>
-            <w:r>
-              <w:t>Schritt 4</w:t>
-            </w:r>
-          </w:p>
-        </w:tc>
-        <w:tc>
-          <w:tcPr>
-            <w:tcW w:w="5038" w:type="dxa"/>
-          </w:tcPr>
-          <w:p>
-            <w:pPr>
-              <w:ind w:left="0"/>
-            </w:pPr>
-            <w:r>
-              <w:t>Programmieren</w:t>
-            </w:r>
-          </w:p>
-        </w:tc>
-        <w:tc>
-          <w:tcPr>
-            <w:tcW w:w="928" w:type="dxa"/>
-          </w:tcPr>
-          <w:p>
-            <w:pPr>
-              <w:ind w:left="0"/>
-            </w:pPr>
-          </w:p>
-        </w:tc>
-        <w:tc>
-          <w:tcPr>
-            <w:tcW w:w="791" w:type="dxa"/>
-          </w:tcPr>
-          <w:p>
-            <w:pPr>
-              <w:ind w:left="0"/>
-            </w:pPr>
-          </w:p>
-        </w:tc>
-      </w:tr>
-      <w:tr>
-        <w:tc>
-          <w:tcPr>
-            <w:tcW w:w="2163" w:type="dxa"/>
-          </w:tcPr>
-          <w:p>
-            <w:pPr>
-              <w:ind w:left="0"/>
-            </w:pPr>
-            <w:r>
-              <w:t>Schritt 5</w:t>
-            </w:r>
-          </w:p>
-        </w:tc>
-        <w:tc>
-          <w:tcPr>
-            <w:tcW w:w="5038" w:type="dxa"/>
-          </w:tcPr>
-          <w:p>
-            <w:pPr>
-              <w:ind w:left="0"/>
-            </w:pPr>
-            <w:r>
-              <w:t>Bau des finalen Produkts</w:t>
-            </w:r>
-          </w:p>
-        </w:tc>
-        <w:tc>
-          <w:tcPr>
-            <w:tcW w:w="928" w:type="dxa"/>
-          </w:tcPr>
-          <w:p>
-            <w:pPr>
-              <w:ind w:left="0"/>
-            </w:pPr>
-          </w:p>
-        </w:tc>
-        <w:tc>
-          <w:tcPr>
-            <w:tcW w:w="791" w:type="dxa"/>
-          </w:tcPr>
-          <w:p>
-            <w:pPr>
-              <w:ind w:left="0"/>
-            </w:pPr>
+              <w:t>Zusätzliche Zeit benötigt um Dokumentation zu studieren und einarbeiten.</w:t>
+            </w:r>
           </w:p>
         </w:tc>
       </w:tr>
@@ -7342,665 +9300,22 @@
     <w:p/>
     <w:p>
       <w:pPr>
-        <w:pStyle w:val="berschrift2"/>
-        <w:rPr>
-          <w:highlight w:val="yellow"/>
-        </w:rPr>
-      </w:pPr>
-      <w:bookmarkStart w:id="7" w:name="_Toc524178747"/>
-      <w:r>
-        <w:rPr>
-          <w:highlight w:val="yellow"/>
-        </w:rPr>
-        <w:t>Finanzieller Aufwand</w:t>
-      </w:r>
-      <w:bookmarkEnd w:id="7"/>
-      <w:r>
-        <w:rPr>
-          <w:highlight w:val="yellow"/>
-        </w:rPr>
-        <w:t xml:space="preserve"> </w:t>
-      </w:r>
-    </w:p>
-    <w:p>
-      <w:r>
-        <w:t>Der finanzielle Aufwand</w:t>
-      </w:r>
-      <w:r>
-        <w:t xml:space="preserve"> wird die vorgegebenen 250.- nicht überschreiten. Schlussendlich wird das Projekt etwa </w:t>
-      </w:r>
-      <w:r>
-        <w:rPr>
-          <w:highlight w:val="yellow"/>
-        </w:rPr>
-        <w:t>..(siehe Kostenzusammenstellung)..</w:t>
-      </w:r>
-      <w:r>
-        <w:t>CHF kosten.</w:t>
-      </w:r>
-    </w:p>
-    <w:p/>
-    <w:p>
-      <w:pPr>
-        <w:pStyle w:val="berschrift1"/>
-        <w:rPr>
-          <w:rStyle w:val="berschrift1Zchn"/>
-        </w:rPr>
-      </w:pPr>
-      <w:bookmarkStart w:id="8" w:name="_Toc524178748"/>
-      <w:r>
-        <w:rPr>
-          <w:rStyle w:val="berschrift1Zchn"/>
-        </w:rPr>
-        <w:t>Produkt-Einsatz</w:t>
-      </w:r>
-      <w:bookmarkEnd w:id="8"/>
-    </w:p>
-    <w:p/>
-    <w:p>
-      <w:pPr>
-        <w:pStyle w:val="berschrift2"/>
-      </w:pPr>
-      <w:bookmarkStart w:id="9" w:name="_Toc524178749"/>
-      <w:r>
-        <w:t>Anwendungsbereiche</w:t>
-      </w:r>
-      <w:bookmarkEnd w:id="9"/>
-    </w:p>
-    <w:p>
-      <w:r>
-        <w:t>Das Produkt kann von jeder beliebigen Person gebraucht werden</w:t>
-      </w:r>
-      <w:r>
-        <w:t>.</w:t>
-      </w:r>
-      <w:r>
-        <w:t xml:space="preserve"> </w:t>
-      </w:r>
-      <w:r>
-        <w:t>D</w:t>
-      </w:r>
-      <w:r>
-        <w:t xml:space="preserve">a das </w:t>
-      </w:r>
-      <w:r>
-        <w:t>G</w:t>
-      </w:r>
-      <w:r>
-        <w:t>anze jedoch nicht unbedingt schneller ist</w:t>
-      </w:r>
-      <w:r>
-        <w:t>,</w:t>
-      </w:r>
-      <w:r>
-        <w:t xml:space="preserve"> als </w:t>
-      </w:r>
-      <w:r>
-        <w:t>das Getränk</w:t>
-      </w:r>
-      <w:r>
-        <w:t xml:space="preserve"> von Hand</w:t>
-      </w:r>
-      <w:r>
-        <w:t xml:space="preserve"> einzuschenken, ist es nicht für Bereich</w:t>
-      </w:r>
-      <w:r>
-        <w:t>e,</w:t>
-      </w:r>
-      <w:r>
-        <w:t xml:space="preserve"> die zeiteffizient arbeiten müssen geschaffen. Jedoch kann man mit Erweiterungen (Förderband, automatisches Laden der Getränke und entfernen des Glases) den Automatisierungsgrad steigern und so an Arbeit sparen.</w:t>
-      </w:r>
-    </w:p>
-    <w:p>
-      <w:pPr>
-        <w:pStyle w:val="berschrift2"/>
-      </w:pPr>
-      <w:bookmarkStart w:id="10" w:name="_Toc524178750"/>
-      <w:r>
-        <w:t>Zielgruppen</w:t>
-      </w:r>
-      <w:bookmarkEnd w:id="10"/>
-      <w:r>
-        <w:t xml:space="preserve"> </w:t>
-      </w:r>
-    </w:p>
-    <w:p>
-      <w:r>
-        <w:lastRenderedPageBreak/>
-        <w:t xml:space="preserve">Als einzelnes Produkt richtet sich das Produkt vor allem an Haushalte, da es ein schönes </w:t>
-      </w:r>
-      <w:r>
-        <w:t>Vorzeigeobjekt</w:t>
-      </w:r>
-      <w:r>
-        <w:t xml:space="preserve"> ist.</w:t>
-      </w:r>
-    </w:p>
-    <w:p>
-      <w:r>
-        <w:t xml:space="preserve">Mit den oben genannten Erweiterungen könnte man es auch in der Gastronomie brauchen, da man sich während dem </w:t>
-      </w:r>
-      <w:r>
-        <w:t>E</w:t>
-      </w:r>
-      <w:r>
-        <w:t>inschenken anderen Arbeiten widmen kann.</w:t>
-      </w:r>
-    </w:p>
-    <w:p/>
-    <w:p>
-      <w:pPr>
-        <w:pStyle w:val="berschrift2"/>
-      </w:pPr>
-      <w:bookmarkStart w:id="11" w:name="_Toc524178751"/>
-      <w:r>
-        <w:t>Betriebsbedingungen</w:t>
-      </w:r>
-      <w:bookmarkEnd w:id="11"/>
-    </w:p>
-    <w:p>
-      <w:r>
-        <w:t>Das Produkt kann in einer Umgebung von -40°C bis 85°C betrieben werden, ausserdem muss es auf einer möglichst geraden Umgebung stehen.</w:t>
-      </w:r>
-      <w:r>
-        <w:t xml:space="preserve"> Das Gerät wird mit 230V AC betrieben und wird mit einem T12 Stecker an eine Steckdose angeschlossen.</w:t>
-      </w:r>
-    </w:p>
-    <w:p/>
-    <w:p>
-      <w:pPr>
-        <w:pStyle w:val="berschrift1"/>
-        <w:rPr>
-          <w:rStyle w:val="berschrift1Zchn"/>
-        </w:rPr>
-      </w:pPr>
-      <w:bookmarkStart w:id="12" w:name="_Toc524178752"/>
-      <w:r>
-        <w:rPr>
-          <w:rStyle w:val="berschrift1Zchn"/>
-        </w:rPr>
-        <w:t>Produkt-Umgebung</w:t>
-      </w:r>
-      <w:bookmarkEnd w:id="12"/>
-    </w:p>
-    <w:p/>
-    <w:p>
-      <w:pPr>
-        <w:pStyle w:val="berschrift2"/>
-      </w:pPr>
-      <w:bookmarkStart w:id="13" w:name="_Toc524178753"/>
-      <w:r>
-        <w:t>Hardware</w:t>
-      </w:r>
-      <w:bookmarkEnd w:id="13"/>
-      <w:r>
-        <w:t xml:space="preserve"> </w:t>
-      </w:r>
-    </w:p>
-    <w:p>
-      <w:r>
-        <w:t xml:space="preserve">Das Gehirn unserer Anlage wird ein Arduino </w:t>
-      </w:r>
-      <w:r>
-        <w:rPr>
-          <w:highlight w:val="yellow"/>
-        </w:rPr>
-        <w:t>Mega</w:t>
-      </w:r>
-      <w:r>
-        <w:rPr>
-          <w:highlight w:val="yellow"/>
-        </w:rPr>
-        <w:t xml:space="preserve"> </w:t>
-      </w:r>
-      <w:r>
-        <w:t>sein. B</w:t>
-      </w:r>
-      <w:r>
-        <w:t xml:space="preserve">ei den Schrittmotoren handelt es sich um Motoren vom Typ </w:t>
-      </w:r>
-      <w:r>
-        <w:rPr>
-          <w:highlight w:val="yellow"/>
-        </w:rPr>
-        <w:t>Nema 23</w:t>
-      </w:r>
-      <w:r>
-        <w:rPr>
-          <w:highlight w:val="yellow"/>
-        </w:rPr>
-        <w:t xml:space="preserve"> </w:t>
-      </w:r>
-      <w:r>
-        <w:t>Ansonste</w:t>
-      </w:r>
-      <w:r>
-        <w:t xml:space="preserve">n wird die Konstruktion aus Aluminium und Stahl gebaut. </w:t>
-      </w:r>
-    </w:p>
-    <w:p>
-      <w:pPr>
-        <w:pStyle w:val="berschrift2"/>
-      </w:pPr>
-      <w:bookmarkStart w:id="14" w:name="_Toc524178754"/>
-      <w:r>
-        <w:t>Software</w:t>
-      </w:r>
-      <w:bookmarkEnd w:id="14"/>
-      <w:r>
-        <w:t xml:space="preserve"> </w:t>
-      </w:r>
-    </w:p>
-    <w:p>
-      <w:r>
-        <w:t>Zum Programmieren des Arduinos brauchen wir den Arduino IDE.</w:t>
-      </w:r>
-    </w:p>
-    <w:p>
-      <w:r>
-        <w:t xml:space="preserve">Damit wir unser Projekt Versionieren können und alle jederzeit auf die aktuellste Version unseres Projektes zugreifen können verwenden wir GitHub. </w:t>
-      </w:r>
-    </w:p>
-    <w:p/>
-    <w:p>
-      <w:pPr>
-        <w:pStyle w:val="berschrift1"/>
-      </w:pPr>
-      <w:bookmarkStart w:id="15" w:name="_Toc524178755"/>
-      <w:r>
-        <w:t>Produkt-Funktionen</w:t>
-      </w:r>
-      <w:bookmarkEnd w:id="15"/>
-    </w:p>
-    <w:p/>
-    <w:p>
-      <w:pPr>
-        <w:pStyle w:val="berschrift2"/>
-      </w:pPr>
-      <w:r>
-        <w:t>Halterung für das Getränk</w:t>
-      </w:r>
-    </w:p>
-    <w:p>
-      <w:r>
-        <w:t xml:space="preserve">Es soll eine Halterung konstruiert werden in der eine Flasche befestigt werden kann. </w:t>
-      </w:r>
-      <w:r>
-        <w:t>In der</w:t>
-      </w:r>
-      <w:r>
-        <w:t xml:space="preserve"> Halterung soll mindestens eine 5dl Flasche Platz</w:t>
-      </w:r>
-      <w:r>
-        <w:t xml:space="preserve"> haben</w:t>
-      </w:r>
-      <w:r>
-        <w:t xml:space="preserve">. Die Flasche darf beim </w:t>
-      </w:r>
-      <w:r>
-        <w:t xml:space="preserve">Heben nicht herausfallen. </w:t>
-      </w:r>
-    </w:p>
-    <w:p/>
-    <w:p>
-      <w:pPr>
-        <w:pStyle w:val="berschrift2"/>
-      </w:pPr>
-      <w:r>
-        <w:t>Halterung für das Glas</w:t>
-      </w:r>
-    </w:p>
-    <w:p>
-      <w:r>
-        <w:t xml:space="preserve">Auf der anderen Seite wir eine Halterung für das definierte Glas </w:t>
-      </w:r>
-      <w:r>
-        <w:t>gefertigt</w:t>
-      </w:r>
-      <w:r>
-        <w:t xml:space="preserve">. </w:t>
-      </w:r>
-      <w:r>
-        <w:t>Das Glas braucht keine spezielle Fertigung, die Halterung sollte sich jedoch an die Form des Glases anpassen.</w:t>
-      </w:r>
-    </w:p>
-    <w:p/>
-    <w:p>
-      <w:pPr>
-        <w:pStyle w:val="berschrift2"/>
-      </w:pPr>
-      <w:r>
-        <w:t>Anheben der Halterungen</w:t>
-      </w:r>
-    </w:p>
-    <w:p>
-      <w:r>
-        <w:t>Beide Halterungen werden mit einem Motor angehoben. Die Motoren müssen genügen stark sein um 600g zu heben.</w:t>
-      </w:r>
-    </w:p>
-    <w:p/>
-    <w:p>
-      <w:pPr>
-        <w:pStyle w:val="berschrift2"/>
-      </w:pPr>
-      <w:r>
-        <w:t>Bedienung</w:t>
-      </w:r>
-    </w:p>
-    <w:p>
-      <w:r>
-        <w:t xml:space="preserve">Die ganze Anlage kann über Taster gesteuert werden. </w:t>
-      </w:r>
-      <w:r>
-        <w:t>Bedienelemente</w:t>
-      </w:r>
-      <w:r>
-        <w:t>:</w:t>
-      </w:r>
-    </w:p>
-    <w:p>
-      <w:pPr>
-        <w:pStyle w:val="Listenabsatz"/>
+        <w:pStyle w:val="Titel3"/>
         <w:numPr>
           <w:ilvl w:val="0"/>
-          <w:numId w:val="2"/>
+          <w:numId w:val="0"/>
         </w:numPr>
       </w:pPr>
-      <w:r>
-        <w:t>Wahlschalter (Betriebsart)</w:t>
-      </w:r>
-    </w:p>
-    <w:p>
-      <w:pPr>
-        <w:pStyle w:val="Listenabsatz"/>
-        <w:numPr>
-          <w:ilvl w:val="0"/>
-          <w:numId w:val="2"/>
-        </w:numPr>
-      </w:pPr>
-      <w:r>
-        <w:t>Starten der Anlage</w:t>
-      </w:r>
-    </w:p>
-    <w:p>
-      <w:pPr>
-        <w:pStyle w:val="Listenabsatz"/>
-        <w:numPr>
-          <w:ilvl w:val="0"/>
-          <w:numId w:val="2"/>
-        </w:numPr>
-      </w:pPr>
-      <w:r>
-        <w:t>Ausschalten</w:t>
-      </w:r>
-      <w:r>
-        <w:t xml:space="preserve"> der Anlage</w:t>
-      </w:r>
-    </w:p>
-    <w:p>
-      <w:pPr>
-        <w:pStyle w:val="Listenabsatz"/>
-        <w:numPr>
-          <w:ilvl w:val="0"/>
-          <w:numId w:val="2"/>
-        </w:numPr>
-      </w:pPr>
-      <w:r>
-        <w:t>Not Aus</w:t>
-      </w:r>
-    </w:p>
-    <w:p>
-      <w:pPr>
-        <w:pStyle w:val="Listenabsatz"/>
-        <w:numPr>
-          <w:ilvl w:val="0"/>
-          <w:numId w:val="2"/>
-        </w:numPr>
-      </w:pPr>
-      <w:r>
-        <w:t>Resett</w:t>
-      </w:r>
-    </w:p>
-    <w:p>
-      <w:pPr>
-        <w:pStyle w:val="Listenabsatz"/>
-        <w:numPr>
-          <w:ilvl w:val="0"/>
-          <w:numId w:val="2"/>
-        </w:numPr>
-      </w:pPr>
-      <w:r>
-        <w:t xml:space="preserve">Motor1 Flasche heben </w:t>
-      </w:r>
-    </w:p>
-    <w:p>
-      <w:pPr>
-        <w:pStyle w:val="Listenabsatz"/>
-        <w:numPr>
-          <w:ilvl w:val="0"/>
-          <w:numId w:val="2"/>
-        </w:numPr>
-      </w:pPr>
-      <w:r>
-        <w:t>Motor1 Flasche senken</w:t>
-      </w:r>
-    </w:p>
-    <w:p>
-      <w:pPr>
-        <w:pStyle w:val="Listenabsatz"/>
-        <w:numPr>
-          <w:ilvl w:val="0"/>
-          <w:numId w:val="2"/>
-        </w:numPr>
-      </w:pPr>
-      <w:r>
-        <w:t>Motor2 Glass heben</w:t>
-      </w:r>
-    </w:p>
-    <w:p>
-      <w:pPr>
-        <w:pStyle w:val="Listenabsatz"/>
-        <w:numPr>
-          <w:ilvl w:val="0"/>
-          <w:numId w:val="2"/>
-        </w:numPr>
-      </w:pPr>
-      <w:r>
-        <w:t>Motor2 Glass senken</w:t>
-      </w:r>
-    </w:p>
-    <w:p>
-      <w:pPr>
-        <w:pStyle w:val="Listenabsatz"/>
-        <w:numPr>
-          <w:ilvl w:val="0"/>
-          <w:numId w:val="2"/>
-        </w:numPr>
-      </w:pPr>
-      <w:r>
-        <w:t>Motor3 Flasche drehen</w:t>
-      </w:r>
-    </w:p>
-    <w:p>
-      <w:pPr>
-        <w:pStyle w:val="Listenabsatz"/>
-        <w:numPr>
-          <w:ilvl w:val="0"/>
-          <w:numId w:val="2"/>
-        </w:numPr>
-      </w:pPr>
-      <w:r>
-        <w:t>Motor4 Flasche fest machen</w:t>
-      </w:r>
-    </w:p>
-    <w:p>
-      <w:pPr>
-        <w:pStyle w:val="Listenabsatz"/>
-        <w:ind w:left="502"/>
-      </w:pPr>
     </w:p>
     <w:p>
       <w:pPr>
         <w:pStyle w:val="berschrift2"/>
       </w:pPr>
-      <w:r>
-        <w:t>Anzeige</w:t>
-      </w:r>
-    </w:p>
-    <w:p>
-      <w:pPr>
-        <w:ind w:left="0"/>
-      </w:pPr>
-      <w:r>
-        <w:t>Auf dem To</w:t>
-      </w:r>
-      <w:r>
-        <w:t>u</w:t>
-      </w:r>
-      <w:r>
-        <w:t>chpanel sollen mehrere Zustände aufgezeigt werden:</w:t>
-      </w:r>
-    </w:p>
-    <w:p>
-      <w:pPr>
-        <w:pStyle w:val="Listenabsatz"/>
-        <w:numPr>
-          <w:ilvl w:val="0"/>
-          <w:numId w:val="2"/>
-        </w:numPr>
-      </w:pPr>
-      <w:r>
-        <w:lastRenderedPageBreak/>
-        <w:t>Aktueller Schritt</w:t>
-      </w:r>
-    </w:p>
-    <w:p>
-      <w:pPr>
-        <w:pStyle w:val="Listenabsatz"/>
-        <w:numPr>
-          <w:ilvl w:val="0"/>
-          <w:numId w:val="2"/>
-        </w:numPr>
-      </w:pPr>
-      <w:r>
-        <w:t>Letzter Schritt</w:t>
-      </w:r>
-    </w:p>
-    <w:p>
-      <w:pPr>
-        <w:pStyle w:val="Listenabsatz"/>
-        <w:numPr>
-          <w:ilvl w:val="0"/>
-          <w:numId w:val="2"/>
-        </w:numPr>
-      </w:pPr>
-      <w:r>
-        <w:t>Normal Zustand</w:t>
-      </w:r>
-    </w:p>
-    <w:p>
-      <w:pPr>
-        <w:pStyle w:val="Listenabsatz"/>
-        <w:numPr>
-          <w:ilvl w:val="0"/>
-          <w:numId w:val="2"/>
-        </w:numPr>
-      </w:pPr>
-      <w:r>
-        <w:t>Fehlerzustand</w:t>
-      </w:r>
-    </w:p>
-    <w:p>
-      <w:pPr>
-        <w:pStyle w:val="Listenabsatz"/>
-        <w:numPr>
-          <w:ilvl w:val="0"/>
-          <w:numId w:val="2"/>
-        </w:numPr>
-      </w:pPr>
-      <w:r>
-        <w:t>Anlage Ein</w:t>
-      </w:r>
-    </w:p>
-    <w:p/>
-    <w:p>
-      <w:pPr>
-        <w:pStyle w:val="berschrift1"/>
-      </w:pPr>
-      <w:bookmarkStart w:id="16" w:name="_Toc524178757"/>
-      <w:r>
-        <w:t>Ausarbeitung von Varianten und Bewertung</w:t>
-      </w:r>
-      <w:bookmarkEnd w:id="16"/>
-    </w:p>
-    <w:p/>
-    <w:p>
-      <w:pPr>
-        <w:pStyle w:val="berschrift2"/>
-      </w:pPr>
-      <w:bookmarkStart w:id="17" w:name="_Toc524178758"/>
-      <w:r>
-        <w:t>Lösungsprinzipien für Teilfunktionen</w:t>
-      </w:r>
-      <w:bookmarkEnd w:id="17"/>
-      <w:r>
-        <w:t xml:space="preserve"> </w:t>
-      </w:r>
-    </w:p>
-    <w:p>
-      <w:pPr>
-        <w:pStyle w:val="berschrift2"/>
-      </w:pPr>
-      <w:r>
-        <w:t>1. Varianten Halterung Getränk</w:t>
-      </w:r>
-    </w:p>
-    <w:p>
-      <w:pPr>
-        <w:rPr>
-          <w:highlight w:val="lightGray"/>
-        </w:rPr>
-      </w:pPr>
-      <w:r>
-        <w:rPr>
-          <w:highlight w:val="lightGray"/>
-        </w:rPr>
-        <w:t>Suchen nach möglichst vielen Lösungsprinzipien zur Erfüllung der Teilfunktio-</w:t>
-      </w:r>
-    </w:p>
-    <w:p>
-      <w:pPr>
-        <w:rPr>
-          <w:highlight w:val="lightGray"/>
-        </w:rPr>
-      </w:pPr>
-      <w:r>
-        <w:rPr>
-          <w:highlight w:val="lightGray"/>
-        </w:rPr>
-        <w:t>nen. Z.B. Auflistung aller Sensoren, welche für eine bestimmte Aufgabe einge-</w:t>
-      </w:r>
-    </w:p>
-    <w:p>
-      <w:r>
-        <w:rPr>
-          <w:highlight w:val="lightGray"/>
-        </w:rPr>
-        <w:t>setzt werden können.</w:t>
-      </w:r>
-      <w:r>
-        <w:t xml:space="preserve"> </w:t>
-      </w:r>
-    </w:p>
-    <w:p>
-      <w:pPr>
-        <w:pStyle w:val="berschrift2"/>
-      </w:pPr>
-      <w:bookmarkStart w:id="18" w:name="_Toc524178759"/>
+      <w:bookmarkStart w:id="19" w:name="_Toc524178759"/>
       <w:r>
         <w:t>Bauprinzipien bestimmen</w:t>
       </w:r>
-      <w:bookmarkEnd w:id="18"/>
+      <w:bookmarkEnd w:id="19"/>
       <w:r>
         <w:t xml:space="preserve"> </w:t>
       </w:r>
@@ -8033,11 +9348,11 @@
       <w:pPr>
         <w:pStyle w:val="berschrift2"/>
       </w:pPr>
-      <w:bookmarkStart w:id="19" w:name="_Toc524178760"/>
+      <w:bookmarkStart w:id="20" w:name="_Toc524178760"/>
       <w:r>
         <w:t>Lösungskombinationen bewerten</w:t>
       </w:r>
-      <w:bookmarkEnd w:id="19"/>
+      <w:bookmarkEnd w:id="20"/>
       <w:r>
         <w:t xml:space="preserve"> </w:t>
       </w:r>
@@ -8083,11 +9398,11 @@
       <w:pPr>
         <w:pStyle w:val="berschrift2"/>
       </w:pPr>
-      <w:bookmarkStart w:id="20" w:name="_Toc524178761"/>
+      <w:bookmarkStart w:id="21" w:name="_Toc524178761"/>
       <w:r>
         <w:t>Bauvariante wählen</w:t>
       </w:r>
-      <w:bookmarkEnd w:id="20"/>
+      <w:bookmarkEnd w:id="21"/>
       <w:r>
         <w:t xml:space="preserve"> </w:t>
       </w:r>
@@ -8110,6 +9425,7 @@
         <w:rPr>
           <w:highlight w:val="lightGray"/>
         </w:rPr>
+        <w:lastRenderedPageBreak/>
         <w:t>und beschrieben.</w:t>
       </w:r>
       <w:r>
@@ -8125,11 +9441,11 @@
       <w:pPr>
         <w:pStyle w:val="berschrift1"/>
       </w:pPr>
-      <w:bookmarkStart w:id="21" w:name="_Toc524178762"/>
+      <w:bookmarkStart w:id="22" w:name="_Toc524178762"/>
       <w:r>
         <w:t>Kostenzusammenstellung</w:t>
       </w:r>
-      <w:bookmarkEnd w:id="21"/>
+      <w:bookmarkEnd w:id="22"/>
     </w:p>
     <w:p>
       <w:pPr>
@@ -8148,7 +9464,21 @@
         <w:rPr>
           <w:szCs w:val="22"/>
         </w:rPr>
-        <w:t>Arduino 2 stk.</w:t>
+        <w:t xml:space="preserve">Arduino 2 </w:t>
+      </w:r>
+      <w:proofErr w:type="spellStart"/>
+      <w:r>
+        <w:rPr>
+          <w:szCs w:val="22"/>
+        </w:rPr>
+        <w:t>stk</w:t>
+      </w:r>
+      <w:proofErr w:type="spellEnd"/>
+      <w:r>
+        <w:rPr>
+          <w:szCs w:val="22"/>
+        </w:rPr>
+        <w:t>.</w:t>
       </w:r>
       <w:r>
         <w:rPr>
@@ -8217,7 +9547,21 @@
         <w:rPr>
           <w:szCs w:val="22"/>
         </w:rPr>
-        <w:t>chrittmotoren 2 stk.</w:t>
+        <w:t xml:space="preserve">chrittmotoren 2 </w:t>
+      </w:r>
+      <w:proofErr w:type="spellStart"/>
+      <w:r>
+        <w:rPr>
+          <w:szCs w:val="22"/>
+        </w:rPr>
+        <w:t>stk</w:t>
+      </w:r>
+      <w:proofErr w:type="spellEnd"/>
+      <w:r>
+        <w:rPr>
+          <w:szCs w:val="22"/>
+        </w:rPr>
+        <w:t>.</w:t>
       </w:r>
       <w:r>
         <w:rPr>
@@ -8244,16 +9588,7 @@
           <w:shd w:val="clear" w:color="auto" w:fill="FFFFFF"/>
           <w:lang w:eastAsia="de-DE"/>
         </w:rPr>
-        <w:t>~</w:t>
-      </w:r>
-      <w:r>
-        <w:rPr>
-          <w:color w:val="545454"/>
-          <w:szCs w:val="22"/>
-          <w:shd w:val="clear" w:color="auto" w:fill="FFFFFF"/>
-          <w:lang w:eastAsia="de-DE"/>
-        </w:rPr>
-        <w:t xml:space="preserve"> 150 </w:t>
+        <w:t xml:space="preserve">~ 150 </w:t>
       </w:r>
       <w:r>
         <w:rPr>
@@ -8277,7 +9612,21 @@
         <w:rPr>
           <w:szCs w:val="22"/>
         </w:rPr>
-        <w:t>Schrittmotorcontroller 2 stk.</w:t>
+        <w:t xml:space="preserve">Schrittmotorcontroller 2 </w:t>
+      </w:r>
+      <w:proofErr w:type="spellStart"/>
+      <w:r>
+        <w:rPr>
+          <w:szCs w:val="22"/>
+        </w:rPr>
+        <w:t>stk</w:t>
+      </w:r>
+      <w:proofErr w:type="spellEnd"/>
+      <w:r>
+        <w:rPr>
+          <w:szCs w:val="22"/>
+        </w:rPr>
+        <w:t>.</w:t>
       </w:r>
       <w:r>
         <w:rPr>
@@ -8292,16 +9641,7 @@
           <w:shd w:val="clear" w:color="auto" w:fill="FFFFFF"/>
           <w:lang w:eastAsia="de-DE"/>
         </w:rPr>
-        <w:t>~</w:t>
-      </w:r>
-      <w:r>
-        <w:rPr>
-          <w:color w:val="545454"/>
-          <w:szCs w:val="22"/>
-          <w:shd w:val="clear" w:color="auto" w:fill="FFFFFF"/>
-          <w:lang w:eastAsia="de-DE"/>
-        </w:rPr>
-        <w:t xml:space="preserve"> 50 </w:t>
+        <w:t xml:space="preserve">~ 50 </w:t>
       </w:r>
       <w:r>
         <w:rPr>
@@ -8331,7 +9671,21 @@
         <w:rPr>
           <w:szCs w:val="22"/>
         </w:rPr>
-        <w:t xml:space="preserve"> (Alu, Stahl etc):</w:t>
+        <w:t xml:space="preserve"> (Alu, Stahl </w:t>
+      </w:r>
+      <w:proofErr w:type="spellStart"/>
+      <w:r>
+        <w:rPr>
+          <w:szCs w:val="22"/>
+        </w:rPr>
+        <w:t>etc</w:t>
+      </w:r>
+      <w:proofErr w:type="spellEnd"/>
+      <w:r>
+        <w:rPr>
+          <w:szCs w:val="22"/>
+        </w:rPr>
+        <w:t>):</w:t>
       </w:r>
       <w:r>
         <w:rPr>
@@ -8346,16 +9700,7 @@
           <w:shd w:val="clear" w:color="auto" w:fill="FFFFFF"/>
           <w:lang w:eastAsia="de-DE"/>
         </w:rPr>
-        <w:t>~</w:t>
-      </w:r>
-      <w:r>
-        <w:rPr>
-          <w:color w:val="545454"/>
-          <w:szCs w:val="22"/>
-          <w:shd w:val="clear" w:color="auto" w:fill="FFFFFF"/>
-          <w:lang w:eastAsia="de-DE"/>
-        </w:rPr>
-        <w:t xml:space="preserve"> 200 </w:t>
+        <w:t xml:space="preserve">~ 200 </w:t>
       </w:r>
       <w:r>
         <w:rPr>
@@ -8406,16 +9751,7 @@
           <w:shd w:val="clear" w:color="auto" w:fill="FFFFFF"/>
           <w:lang w:eastAsia="de-DE"/>
         </w:rPr>
-        <w:t>~</w:t>
-      </w:r>
-      <w:r>
-        <w:rPr>
-          <w:color w:val="545454"/>
-          <w:szCs w:val="22"/>
-          <w:shd w:val="clear" w:color="auto" w:fill="FFFFFF"/>
-          <w:lang w:eastAsia="de-DE"/>
-        </w:rPr>
-        <w:t xml:space="preserve"> 150 CHF</w:t>
+        <w:t>~ 150 CHF</w:t>
       </w:r>
     </w:p>
     <w:p>
@@ -8442,12 +9778,7 @@
         <w:tab/>
       </w:r>
       <w:r>
-        <w:t>ca. 630</w:t>
-      </w:r>
-      <w:bookmarkStart w:id="22" w:name="_GoBack"/>
-      <w:bookmarkEnd w:id="22"/>
-      <w:r>
-        <w:t xml:space="preserve"> </w:t>
+        <w:t xml:space="preserve">ca. 630 </w:t>
       </w:r>
       <w:r>
         <w:t>CHF</w:t>
@@ -8479,7 +9810,7 @@
 </file>
 
 <file path=word/numbering.xml><?xml version="1.0" encoding="utf-8"?>
-<w:numbering xmlns:wpc="http://schemas.microsoft.com/office/word/2010/wordprocessingCanvas" xmlns:cx="http://schemas.microsoft.com/office/drawing/2014/chartex" xmlns:cx1="http://schemas.microsoft.com/office/drawing/2015/9/8/chartex" xmlns:cx2="http://schemas.microsoft.com/office/drawing/2015/10/21/chartex" xmlns:cx3="http://schemas.microsoft.com/office/drawing/2016/5/9/chartex" xmlns:cx4="http://schemas.microsoft.com/office/drawing/2016/5/10/chartex" xmlns:cx5="http://schemas.microsoft.com/office/drawing/2016/5/11/chartex" xmlns:cx6="http://schemas.microsoft.com/office/drawing/2016/5/12/chartex" xmlns:cx7="http://schemas.microsoft.com/office/drawing/2016/5/13/chartex" xmlns:cx8="http://schemas.microsoft.com/office/drawing/2016/5/14/chartex" xmlns:mc="http://schemas.openxmlformats.org/markup-compatibility/2006" xmlns:aink="http://schemas.microsoft.com/office/drawing/2016/ink" xmlns:am3d="http://schemas.microsoft.com/office/drawing/2017/model3d" xmlns:o="urn:schemas-microsoft-com:office:office" xmlns:r="http://schemas.openxmlformats.org/officeDocument/2006/relationships" xmlns:m="http://schemas.openxmlformats.org/officeDocument/2006/math" xmlns:v="urn:schemas-microsoft-com:vml" xmlns:wp14="http://schemas.microsoft.com/office/word/2010/wordprocessingDrawing" xmlns:wp="http://schemas.openxmlformats.org/drawingml/2006/wordprocessingDrawing" xmlns:w10="urn:schemas-microsoft-com:office:word" xmlns:w="http://schemas.openxmlformats.org/wordprocessingml/2006/main" xmlns:w14="http://schemas.microsoft.com/office/word/2010/wordml" xmlns:w15="http://schemas.microsoft.com/office/word/2012/wordml" xmlns:w16cid="http://schemas.microsoft.com/office/word/2016/wordml/cid" xmlns:w16se="http://schemas.microsoft.com/office/word/2015/wordml/symex" xmlns:wpg="http://schemas.microsoft.com/office/word/2010/wordprocessingGroup" xmlns:wpi="http://schemas.microsoft.com/office/word/2010/wordprocessingInk" xmlns:wne="http://schemas.microsoft.com/office/word/2006/wordml" xmlns:wps="http://schemas.microsoft.com/office/word/2010/wordprocessingShape" mc:Ignorable="w14 w15 w16se w16cid wp14">
+<w:numbering xmlns:wpc="http://schemas.microsoft.com/office/word/2010/wordprocessingCanvas" xmlns:cx="http://schemas.microsoft.com/office/drawing/2014/chartex" xmlns:mc="http://schemas.openxmlformats.org/markup-compatibility/2006" xmlns:o="urn:schemas-microsoft-com:office:office" xmlns:r="http://schemas.openxmlformats.org/officeDocument/2006/relationships" xmlns:m="http://schemas.openxmlformats.org/officeDocument/2006/math" xmlns:v="urn:schemas-microsoft-com:vml" xmlns:wp14="http://schemas.microsoft.com/office/word/2010/wordprocessingDrawing" xmlns:wp="http://schemas.openxmlformats.org/drawingml/2006/wordprocessingDrawing" xmlns:w10="urn:schemas-microsoft-com:office:word" xmlns:w="http://schemas.openxmlformats.org/wordprocessingml/2006/main" xmlns:w14="http://schemas.microsoft.com/office/word/2010/wordml" xmlns:w15="http://schemas.microsoft.com/office/word/2012/wordml" xmlns:w16se="http://schemas.microsoft.com/office/word/2015/wordml/symex" xmlns:wpg="http://schemas.microsoft.com/office/word/2010/wordprocessingGroup" xmlns:wpi="http://schemas.microsoft.com/office/word/2010/wordprocessingInk" xmlns:wne="http://schemas.microsoft.com/office/word/2006/wordml" xmlns:wps="http://schemas.microsoft.com/office/word/2010/wordprocessingShape" mc:Ignorable="w14 w15 w16se wp14">
   <w:abstractNum w:abstractNumId="0" w15:restartNumberingAfterBreak="0">
     <w:nsid w:val="06895F79"/>
     <w:multiLevelType w:val="hybridMultilevel"/>
@@ -8496,7 +9827,7 @@
         <w:rFonts w:ascii="Arial" w:eastAsia="Times New Roman" w:hAnsi="Arial" w:cs="Arial" w:hint="default"/>
       </w:rPr>
     </w:lvl>
-    <w:lvl w:ilvl="1" w:tplc="08070003" w:tentative="1">
+    <w:lvl w:ilvl="1" w:tplc="08070003">
       <w:start w:val="1"/>
       <w:numFmt w:val="bullet"/>
       <w:lvlText w:val="o"/>
@@ -8596,7 +9927,7 @@
   <w:abstractNum w:abstractNumId="1" w15:restartNumberingAfterBreak="0">
     <w:nsid w:val="3D1F13BE"/>
     <w:multiLevelType w:val="multilevel"/>
-    <w:tmpl w:val="C7386C20"/>
+    <w:tmpl w:val="D612299C"/>
     <w:lvl w:ilvl="0">
       <w:start w:val="1"/>
       <w:numFmt w:val="decimal"/>
@@ -8673,6 +10004,7 @@
     <w:lvl w:ilvl="2">
       <w:start w:val="1"/>
       <w:numFmt w:val="decimal"/>
+      <w:pStyle w:val="Titel3"/>
       <w:isLgl/>
       <w:lvlText w:val="%1.%2.%3."/>
       <w:lvlJc w:val="left"/>
@@ -8772,7 +10104,7 @@
 </file>
 
 <file path=word/styles.xml><?xml version="1.0" encoding="utf-8"?>
-<w:styles xmlns:mc="http://schemas.openxmlformats.org/markup-compatibility/2006" xmlns:r="http://schemas.openxmlformats.org/officeDocument/2006/relationships" xmlns:w="http://schemas.openxmlformats.org/wordprocessingml/2006/main" xmlns:w14="http://schemas.microsoft.com/office/word/2010/wordml" xmlns:w15="http://schemas.microsoft.com/office/word/2012/wordml" xmlns:w16cid="http://schemas.microsoft.com/office/word/2016/wordml/cid" xmlns:w16se="http://schemas.microsoft.com/office/word/2015/wordml/symex" mc:Ignorable="w14 w15 w16se w16cid">
+<w:styles xmlns:mc="http://schemas.openxmlformats.org/markup-compatibility/2006" xmlns:r="http://schemas.openxmlformats.org/officeDocument/2006/relationships" xmlns:w="http://schemas.openxmlformats.org/wordprocessingml/2006/main" xmlns:w14="http://schemas.microsoft.com/office/word/2010/wordml" xmlns:w15="http://schemas.microsoft.com/office/word/2012/wordml" xmlns:w16se="http://schemas.microsoft.com/office/word/2015/wordml/symex" mc:Ignorable="w14 w15 w16se">
   <w:docDefaults>
     <w:rPrDefault>
       <w:rPr>
@@ -8788,7 +10120,7 @@
       </w:pPr>
     </w:pPrDefault>
   </w:docDefaults>
-  <w:latentStyles w:defLockedState="0" w:defUIPriority="99" w:defSemiHidden="0" w:defUnhideWhenUsed="0" w:defQFormat="0" w:count="375">
+  <w:latentStyles w:defLockedState="0" w:defUIPriority="99" w:defSemiHidden="0" w:defUnhideWhenUsed="0" w:defQFormat="0" w:count="371">
     <w:lsdException w:name="Normal" w:uiPriority="0" w:qFormat="1"/>
     <w:lsdException w:name="heading 1" w:uiPriority="9" w:qFormat="1"/>
     <w:lsdException w:name="heading 2" w:semiHidden="1" w:uiPriority="9" w:unhideWhenUsed="1" w:qFormat="1"/>
@@ -8894,6 +10226,7 @@
     <w:lsdException w:name="HTML Sample" w:semiHidden="1" w:unhideWhenUsed="1"/>
     <w:lsdException w:name="HTML Typewriter" w:semiHidden="1" w:unhideWhenUsed="1"/>
     <w:lsdException w:name="HTML Variable" w:semiHidden="1" w:unhideWhenUsed="1"/>
+    <w:lsdException w:name="Normal Table" w:semiHidden="1" w:unhideWhenUsed="1"/>
     <w:lsdException w:name="annotation subject" w:semiHidden="1" w:unhideWhenUsed="1"/>
     <w:lsdException w:name="No List" w:semiHidden="1" w:unhideWhenUsed="1"/>
     <w:lsdException w:name="Outline List 1" w:semiHidden="1" w:unhideWhenUsed="1"/>
@@ -8937,8 +10270,10 @@
     <w:lsdException w:name="Table Elegant" w:semiHidden="1" w:unhideWhenUsed="1"/>
     <w:lsdException w:name="Table Professional" w:semiHidden="1" w:unhideWhenUsed="1"/>
     <w:lsdException w:name="Table Subtle 1" w:semiHidden="1" w:unhideWhenUsed="1"/>
+    <w:lsdException w:name="Table Subtle 2" w:semiHidden="1" w:unhideWhenUsed="1"/>
     <w:lsdException w:name="Table Web 1" w:semiHidden="1" w:unhideWhenUsed="1"/>
     <w:lsdException w:name="Table Web 2" w:semiHidden="1" w:unhideWhenUsed="1"/>
+    <w:lsdException w:name="Table Web 3" w:semiHidden="1" w:unhideWhenUsed="1"/>
     <w:lsdException w:name="Balloon Text" w:semiHidden="1" w:unhideWhenUsed="1"/>
     <w:lsdException w:name="Table Grid" w:uiPriority="39"/>
     <w:lsdException w:name="Table Theme" w:semiHidden="1" w:unhideWhenUsed="1"/>
@@ -9157,10 +10492,6 @@
     <w:lsdException w:name="List Table 5 Dark Accent 6" w:uiPriority="50"/>
     <w:lsdException w:name="List Table 6 Colorful Accent 6" w:uiPriority="51"/>
     <w:lsdException w:name="List Table 7 Colorful Accent 6" w:uiPriority="52"/>
-    <w:lsdException w:name="Mention" w:semiHidden="1" w:unhideWhenUsed="1"/>
-    <w:lsdException w:name="Smart Hyperlink" w:semiHidden="1" w:unhideWhenUsed="1"/>
-    <w:lsdException w:name="Hashtag" w:semiHidden="1" w:unhideWhenUsed="1"/>
-    <w:lsdException w:name="Unresolved Mention" w:semiHidden="1" w:unhideWhenUsed="1"/>
   </w:latentStyles>
   <w:style w:type="paragraph" w:default="1" w:styleId="Standard">
     <w:name w:val="Normal"/>
@@ -9219,7 +10550,6 @@
   <w:style w:type="character" w:default="1" w:styleId="Absatz-Standardschriftart">
     <w:name w:val="Default Paragraph Font"/>
     <w:uiPriority w:val="1"/>
-    <w:semiHidden/>
     <w:unhideWhenUsed/>
   </w:style>
   <w:style w:type="table" w:default="1" w:styleId="NormaleTabelle">
@@ -9452,6 +10782,31 @@
         <w:insideV w:val="single" w:sz="4" w:space="0" w:color="auto"/>
       </w:tblBorders>
     </w:tblPr>
+  </w:style>
+  <w:style w:type="paragraph" w:customStyle="1" w:styleId="Titel3">
+    <w:name w:val="Titel3"/>
+    <w:basedOn w:val="berschrift2"/>
+    <w:link w:val="Titel3Zchn"/>
+    <w:qFormat/>
+    <w:rsid w:val="00347A45"/>
+    <w:pPr>
+      <w:numPr>
+        <w:ilvl w:val="2"/>
+      </w:numPr>
+      <w:ind w:left="180"/>
+    </w:pPr>
+  </w:style>
+  <w:style w:type="character" w:customStyle="1" w:styleId="Titel3Zchn">
+    <w:name w:val="Titel3 Zchn"/>
+    <w:basedOn w:val="berschrift2Zchn"/>
+    <w:link w:val="Titel3"/>
+    <w:rsid w:val="00347A45"/>
+    <w:rPr>
+      <w:rFonts w:ascii="Arial" w:eastAsia="Times New Roman" w:hAnsi="Arial" w:cs="Arial"/>
+      <w:sz w:val="28"/>
+      <w:szCs w:val="28"/>
+      <w:lang w:eastAsia="de-CH"/>
+    </w:rPr>
   </w:style>
 </w:styles>
 </file>
@@ -9741,7 +11096,7 @@
 </file>
 
 <file path=customXml/itemProps2.xml><?xml version="1.0" encoding="utf-8"?>
-<ds:datastoreItem xmlns:ds="http://schemas.openxmlformats.org/officeDocument/2006/customXml" ds:itemID="{0E64BDD8-8DA5-704A-BE81-EA6149896983}">
+<ds:datastoreItem xmlns:ds="http://schemas.openxmlformats.org/officeDocument/2006/customXml" ds:itemID="{2B1053C5-9DCA-41DE-B93A-F2AF04CEFFAC}">
   <ds:schemaRefs>
     <ds:schemaRef ds:uri="http://schemas.openxmlformats.org/officeDocument/2006/bibliography"/>
   </ds:schemaRefs>

</xml_diff>

<commit_message>
Teilfunktionen skizzen und varianten
</commit_message>
<xml_diff>
--- a/10_Pflichtenheft/Pflichtenheft.docx
+++ b/10_Pflichtenheft/Pflichtenheft.docx
@@ -1,6 +1,6 @@
 
 <file path=word/document.xml><?xml version="1.0" encoding="utf-8"?>
-<w:document xmlns:wpc="http://schemas.microsoft.com/office/word/2010/wordprocessingCanvas" xmlns:cx="http://schemas.microsoft.com/office/drawing/2014/chartex" xmlns:cx1="http://schemas.microsoft.com/office/drawing/2015/9/8/chartex" xmlns:cx2="http://schemas.microsoft.com/office/drawing/2015/10/21/chartex" xmlns:cx3="http://schemas.microsoft.com/office/drawing/2016/5/9/chartex" xmlns:cx4="http://schemas.microsoft.com/office/drawing/2016/5/10/chartex" xmlns:cx5="http://schemas.microsoft.com/office/drawing/2016/5/11/chartex" xmlns:cx6="http://schemas.microsoft.com/office/drawing/2016/5/12/chartex" xmlns:cx7="http://schemas.microsoft.com/office/drawing/2016/5/13/chartex" xmlns:cx8="http://schemas.microsoft.com/office/drawing/2016/5/14/chartex" xmlns:mc="http://schemas.openxmlformats.org/markup-compatibility/2006" xmlns:aink="http://schemas.microsoft.com/office/drawing/2016/ink" xmlns:am3d="http://schemas.microsoft.com/office/drawing/2017/model3d" xmlns:o="urn:schemas-microsoft-com:office:office" xmlns:r="http://schemas.openxmlformats.org/officeDocument/2006/relationships" xmlns:m="http://schemas.openxmlformats.org/officeDocument/2006/math" xmlns:v="urn:schemas-microsoft-com:vml" xmlns:wp14="http://schemas.microsoft.com/office/word/2010/wordprocessingDrawing" xmlns:wp="http://schemas.openxmlformats.org/drawingml/2006/wordprocessingDrawing" xmlns:w10="urn:schemas-microsoft-com:office:word" xmlns:w="http://schemas.openxmlformats.org/wordprocessingml/2006/main" xmlns:w14="http://schemas.microsoft.com/office/word/2010/wordml" xmlns:w15="http://schemas.microsoft.com/office/word/2012/wordml" xmlns:w16cid="http://schemas.microsoft.com/office/word/2016/wordml/cid" xmlns:w16se="http://schemas.microsoft.com/office/word/2015/wordml/symex" xmlns:wpg="http://schemas.microsoft.com/office/word/2010/wordprocessingGroup" xmlns:wpi="http://schemas.microsoft.com/office/word/2010/wordprocessingInk" xmlns:wne="http://schemas.microsoft.com/office/word/2006/wordml" xmlns:wps="http://schemas.microsoft.com/office/word/2010/wordprocessingShape" mc:Ignorable="w14 w15 w16se w16cid wp14">
+<w:document xmlns:wpc="http://schemas.microsoft.com/office/word/2010/wordprocessingCanvas" xmlns:cx="http://schemas.microsoft.com/office/drawing/2014/chartex" xmlns:mc="http://schemas.openxmlformats.org/markup-compatibility/2006" xmlns:o="urn:schemas-microsoft-com:office:office" xmlns:r="http://schemas.openxmlformats.org/officeDocument/2006/relationships" xmlns:m="http://schemas.openxmlformats.org/officeDocument/2006/math" xmlns:v="urn:schemas-microsoft-com:vml" xmlns:wp14="http://schemas.microsoft.com/office/word/2010/wordprocessingDrawing" xmlns:wp="http://schemas.openxmlformats.org/drawingml/2006/wordprocessingDrawing" xmlns:w10="urn:schemas-microsoft-com:office:word" xmlns:w="http://schemas.openxmlformats.org/wordprocessingml/2006/main" xmlns:w14="http://schemas.microsoft.com/office/word/2010/wordml" xmlns:w15="http://schemas.microsoft.com/office/word/2012/wordml" xmlns:w16se="http://schemas.microsoft.com/office/word/2015/wordml/symex" xmlns:wpg="http://schemas.microsoft.com/office/word/2010/wordprocessingGroup" xmlns:wpi="http://schemas.microsoft.com/office/word/2010/wordprocessingInk" xmlns:wne="http://schemas.microsoft.com/office/word/2006/wordml" xmlns:wps="http://schemas.microsoft.com/office/word/2010/wordprocessingShape" mc:Ignorable="w14 w15 w16se wp14">
   <w:body>
     <w:sdt>
       <w:sdtPr>
@@ -28,7 +28,7 @@
             <mc:AlternateContent>
               <mc:Choice Requires="wpg">
                 <w:drawing>
-                  <wp:anchor distT="0" distB="0" distL="114300" distR="114300" simplePos="0" relativeHeight="251659264" behindDoc="1" locked="0" layoutInCell="1" allowOverlap="1" wp14:anchorId="0A80EFB9" wp14:editId="0F793EC9">
+                  <wp:anchor distT="0" distB="0" distL="114300" distR="114300" simplePos="0" relativeHeight="251654144" behindDoc="1" locked="0" layoutInCell="1" allowOverlap="1" wp14:anchorId="0A80EFB9" wp14:editId="0F793EC9">
                     <wp:simplePos x="0" y="0"/>
                     <mc:AlternateContent>
                       <mc:Choice Requires="wp14">
@@ -3434,7 +3434,7 @@
               </mc:Choice>
               <mc:Fallback>
                 <w:pict>
-                  <v:group w14:anchorId="0A80EFB9" id="Gruppe 2" o:spid="_x0000_s1026" style="position:absolute;margin-left:0;margin-top:0;width:172.8pt;height:718.55pt;z-index:-251657216;mso-width-percent:330;mso-height-percent:950;mso-left-percent:40;mso-position-horizontal-relative:page;mso-position-vertical:center;mso-position-vertical-relative:page;mso-width-percent:330;mso-height-percent:950;mso-left-percent:40" coordsize="21945,91257" o:gfxdata="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">
+                  <v:group w14:anchorId="0A80EFB9" id="Gruppe 2" o:spid="_x0000_s1026" style="position:absolute;margin-left:0;margin-top:0;width:172.8pt;height:718.55pt;z-index:-251662336;mso-width-percent:330;mso-height-percent:950;mso-left-percent:40;mso-position-horizontal-relative:page;mso-position-vertical:center;mso-position-vertical-relative:page;mso-width-percent:330;mso-height-percent:950;mso-left-percent:40" coordsize="21945,91257" o:gfxdata="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">
                     <v:rect id="Rechteck 3" o:spid="_x0000_s1027" style="position:absolute;width:1945;height:91257;visibility:visible;mso-wrap-style:square;v-text-anchor:middle" o:gfxdata="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" fillcolor="#44546a [3215]" stroked="f" strokeweight="1pt"/>
                     <v:shapetype id="_x0000_t15" coordsize="21600,21600" o:spt="15" adj="16200" path="m@0,l,,,21600@0,21600,21600,10800xe">
                       <v:stroke joinstyle="miter"/>
@@ -3610,7 +3610,7 @@
             <mc:AlternateContent>
               <mc:Choice Requires="wps">
                 <w:drawing>
-                  <wp:anchor distT="0" distB="0" distL="114300" distR="114300" simplePos="0" relativeHeight="251661312" behindDoc="0" locked="0" layoutInCell="1" allowOverlap="1" wp14:anchorId="396A6FCC" wp14:editId="434FC997">
+                  <wp:anchor distT="0" distB="0" distL="114300" distR="114300" simplePos="0" relativeHeight="251656192" behindDoc="0" locked="0" layoutInCell="1" allowOverlap="1" wp14:anchorId="396A6FCC" wp14:editId="434FC997">
                     <wp:simplePos x="0" y="0"/>
                     <wp:positionH relativeFrom="page">
                       <wp:posOffset>4013835</wp:posOffset>
@@ -3755,7 +3755,7 @@
                     <v:stroke joinstyle="miter"/>
                     <v:path gradientshapeok="t" o:connecttype="rect"/>
                   </v:shapetype>
-                  <v:shape id="Textfeld 32" o:spid="_x0000_s1055" type="#_x0000_t202" style="position:absolute;left:0;text-align:left;margin-left:316.05pt;margin-top:780.3pt;width:4in;height:28.8pt;z-index:251661312;visibility:visible;mso-wrap-style:square;mso-width-percent:450;mso-height-percent:0;mso-wrap-distance-left:9pt;mso-wrap-distance-top:0;mso-wrap-distance-right:9pt;mso-wrap-distance-bottom:0;mso-position-horizontal:absolute;mso-position-horizontal-relative:page;mso-position-vertical:absolute;mso-position-vertical-relative:page;mso-width-percent:450;mso-height-percent:0;mso-width-relative:page;mso-height-relative:margin;v-text-anchor:bottom" o:gfxdata="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" filled="f" stroked="f" strokeweight=".5pt">
+                  <v:shape id="Textfeld 32" o:spid="_x0000_s1055" type="#_x0000_t202" style="position:absolute;left:0;text-align:left;margin-left:316.05pt;margin-top:780.3pt;width:4in;height:28.8pt;z-index:251656192;visibility:visible;mso-wrap-style:square;mso-width-percent:450;mso-height-percent:0;mso-wrap-distance-left:9pt;mso-wrap-distance-top:0;mso-wrap-distance-right:9pt;mso-wrap-distance-bottom:0;mso-position-horizontal:absolute;mso-position-horizontal-relative:page;mso-position-vertical:absolute;mso-position-vertical-relative:page;mso-width-percent:450;mso-height-percent:0;mso-width-relative:page;mso-height-relative:margin;v-text-anchor:bottom" o:gfxdata="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" filled="f" stroked="f" strokeweight=".5pt">
                     <v:textbox style="mso-fit-shape-to-text:t" inset="0,0,0,0">
                       <w:txbxContent>
                         <w:p>
@@ -3846,7 +3846,7 @@
             <mc:AlternateContent>
               <mc:Choice Requires="wps">
                 <w:drawing>
-                  <wp:anchor distT="0" distB="0" distL="114300" distR="114300" simplePos="0" relativeHeight="251660288" behindDoc="0" locked="0" layoutInCell="1" allowOverlap="1" wp14:anchorId="66F56F95" wp14:editId="70C69D23">
+                  <wp:anchor distT="0" distB="0" distL="114300" distR="114300" simplePos="0" relativeHeight="251655168" behindDoc="0" locked="0" layoutInCell="1" allowOverlap="1" wp14:anchorId="66F56F95" wp14:editId="70C69D23">
                     <wp:simplePos x="0" y="0"/>
                     <mc:AlternateContent>
                       <mc:Choice Requires="wp14">
@@ -3936,16 +3936,8 @@
                                       <w:rPr>
                                         <w:sz w:val="40"/>
                                       </w:rPr>
-                                      <w:t>Getränke-</w:t>
+                                      <w:t>Getränke-Einschenkmaschine</w:t>
                                     </w:r>
-                                    <w:proofErr w:type="spellStart"/>
-                                    <w:r>
-                                      <w:rPr>
-                                        <w:sz w:val="40"/>
-                                      </w:rPr>
-                                      <w:t>Einschenkmaschine</w:t>
-                                    </w:r>
-                                    <w:proofErr w:type="spellEnd"/>
                                   </w:sdtContent>
                                 </w:sdt>
                               </w:p>
@@ -4010,7 +4002,7 @@
               </mc:Choice>
               <mc:Fallback>
                 <w:pict>
-                  <v:shape w14:anchorId="66F56F95" id="Textfeld 1" o:spid="_x0000_s1056" type="#_x0000_t202" style="position:absolute;left:0;text-align:left;margin-left:0;margin-top:0;width:296.25pt;height:84.2pt;z-index:251660288;visibility:visible;mso-wrap-style:square;mso-width-percent:0;mso-height-percent:0;mso-left-percent:420;mso-top-percent:175;mso-wrap-distance-left:9pt;mso-wrap-distance-top:0;mso-wrap-distance-right:9pt;mso-wrap-distance-bottom:0;mso-position-horizontal-relative:page;mso-position-vertical-relative:page;mso-width-percent:0;mso-height-percent:0;mso-left-percent:420;mso-top-percent:175;mso-width-relative:page;mso-height-relative:margin;v-text-anchor:top" o:gfxdata="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" filled="f" stroked="f" strokeweight=".5pt">
+                  <v:shape w14:anchorId="66F56F95" id="Textfeld 1" o:spid="_x0000_s1056" type="#_x0000_t202" style="position:absolute;left:0;text-align:left;margin-left:0;margin-top:0;width:296.25pt;height:84.2pt;z-index:251655168;visibility:visible;mso-wrap-style:square;mso-width-percent:0;mso-height-percent:0;mso-left-percent:420;mso-top-percent:175;mso-wrap-distance-left:9pt;mso-wrap-distance-top:0;mso-wrap-distance-right:9pt;mso-wrap-distance-bottom:0;mso-position-horizontal-relative:page;mso-position-vertical-relative:page;mso-width-percent:0;mso-height-percent:0;mso-left-percent:420;mso-top-percent:175;mso-width-relative:page;mso-height-relative:margin;v-text-anchor:top" o:gfxdata="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" filled="f" stroked="f" strokeweight=".5pt">
                     <v:textbox inset="0,0,0,0">
                       <w:txbxContent>
                         <w:p>
@@ -4038,16 +4030,8 @@
                                 <w:rPr>
                                   <w:sz w:val="40"/>
                                 </w:rPr>
-                                <w:t>Getränke-</w:t>
+                                <w:t>Getränke-Einschenkmaschine</w:t>
                               </w:r>
-                              <w:proofErr w:type="spellStart"/>
-                              <w:r>
-                                <w:rPr>
-                                  <w:sz w:val="40"/>
-                                </w:rPr>
-                                <w:t>Einschenkmaschine</w:t>
-                              </w:r>
-                              <w:proofErr w:type="spellEnd"/>
                             </w:sdtContent>
                           </w:sdt>
                         </w:p>
@@ -6248,7 +6232,7 @@
           <w:lang w:val="en-US" w:eastAsia="en-US"/>
         </w:rPr>
         <w:drawing>
-          <wp:anchor distT="0" distB="0" distL="114300" distR="114300" simplePos="0" relativeHeight="251662336" behindDoc="1" locked="0" layoutInCell="1" allowOverlap="1" wp14:anchorId="0E874B24" wp14:editId="775A6EA1">
+          <wp:anchor distT="0" distB="0" distL="114300" distR="114300" simplePos="0" relativeHeight="251657216" behindDoc="1" locked="0" layoutInCell="1" allowOverlap="1" wp14:anchorId="0E874B24" wp14:editId="775A6EA1">
             <wp:simplePos x="0" y="0"/>
             <wp:positionH relativeFrom="margin">
               <wp:align>center</wp:align>
@@ -6311,18 +6295,10 @@
         </w:drawing>
       </w:r>
       <w:r>
-        <w:t>Das Ziel ist es, eine Getränke-</w:t>
-      </w:r>
-      <w:proofErr w:type="spellStart"/>
-      <w:r>
-        <w:t>Einschenkm</w:t>
-      </w:r>
-      <w:r>
-        <w:t>aschine</w:t>
-      </w:r>
-      <w:proofErr w:type="spellEnd"/>
-      <w:r>
-        <w:t xml:space="preserve"> zu </w:t>
+        <w:t>Das Ziel ist es, eine Getränke-Einschenkm</w:t>
+      </w:r>
+      <w:r>
+        <w:t xml:space="preserve">aschine zu </w:t>
       </w:r>
       <w:r>
         <w:t>entwickeln</w:t>
@@ -6453,13 +6429,8 @@
           <w:numId w:val="2"/>
         </w:numPr>
       </w:pPr>
-      <w:proofErr w:type="spellStart"/>
-      <w:r>
-        <w:t>Fuse</w:t>
-      </w:r>
-      <w:proofErr w:type="spellEnd"/>
-      <w:r>
-        <w:t xml:space="preserve"> Tea</w:t>
+      <w:r>
+        <w:t>Fuse Tea</w:t>
       </w:r>
     </w:p>
     <w:p>
@@ -6470,13 +6441,8 @@
           <w:numId w:val="2"/>
         </w:numPr>
       </w:pPr>
-      <w:proofErr w:type="spellStart"/>
-      <w:r>
-        <w:t>Rivella</w:t>
-      </w:r>
-      <w:proofErr w:type="spellEnd"/>
-      <w:r>
-        <w:t xml:space="preserve"> (alle Sorten)</w:t>
+      <w:r>
+        <w:t>Rivella (alle Sorten)</w:t>
       </w:r>
     </w:p>
     <w:p>
@@ -6744,11 +6710,11 @@
       </w:r>
     </w:p>
     <w:p/>
-    <w:bookmarkStart w:id="6" w:name="_Toc524178746"/>
     <w:p>
       <w:pPr>
         <w:pStyle w:val="berschrift2"/>
       </w:pPr>
+      <w:bookmarkStart w:id="6" w:name="_Toc524178746"/>
       <w:r>
         <w:rPr>
           <w:noProof/>
@@ -6757,7 +6723,7 @@
         <mc:AlternateContent>
           <mc:Choice Requires="wps">
             <w:drawing>
-              <wp:anchor distT="0" distB="0" distL="114300" distR="114300" simplePos="0" relativeHeight="251663360" behindDoc="0" locked="0" layoutInCell="1" allowOverlap="1" wp14:anchorId="63530C6C" wp14:editId="041087D8">
+              <wp:anchor distT="0" distB="0" distL="114300" distR="114300" simplePos="0" relativeHeight="251658240" behindDoc="0" locked="0" layoutInCell="1" allowOverlap="1" wp14:anchorId="63530C6C" wp14:editId="041087D8">
                 <wp:simplePos x="0" y="0"/>
                 <wp:positionH relativeFrom="column">
                   <wp:posOffset>60325</wp:posOffset>
@@ -6819,7 +6785,7 @@
           </mc:Choice>
           <mc:Fallback>
             <w:pict>
-              <v:rect w14:anchorId="6C099A87" id="Rechteck 33" o:spid="_x0000_s1026" style="position:absolute;margin-left:4.75pt;margin-top:16pt;width:4.2pt;height:12.6pt;z-index:251663360;visibility:visible;mso-wrap-style:square;mso-wrap-distance-left:9pt;mso-wrap-distance-top:0;mso-wrap-distance-right:9pt;mso-wrap-distance-bottom:0;mso-position-horizontal:absolute;mso-position-horizontal-relative:text;mso-position-vertical:absolute;mso-position-vertical-relative:text;v-text-anchor:middle" o:gfxdata="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" fillcolor="white [3212]" stroked="f" strokeweight="1pt"/>
+              <v:rect w14:anchorId="5882FED2" id="Rechteck 33" o:spid="_x0000_s1026" style="position:absolute;margin-left:4.75pt;margin-top:16pt;width:4.2pt;height:12.6pt;z-index:251658240;visibility:visible;mso-wrap-style:square;mso-wrap-distance-left:9pt;mso-wrap-distance-top:0;mso-wrap-distance-right:9pt;mso-wrap-distance-bottom:0;mso-position-horizontal:absolute;mso-position-horizontal-relative:text;mso-position-vertical:absolute;mso-position-vertical-relative:text;v-text-anchor:middle" o:gfxdata="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" fillcolor="white [3212]" stroked="f" strokeweight="1pt"/>
             </w:pict>
           </mc:Fallback>
         </mc:AlternateContent>
@@ -6942,8 +6908,11 @@
             </w:tcBorders>
           </w:tcPr>
           <w:p>
-            <w:r>
-              <w:t>120L</w:t>
+            <w:pPr>
+              <w:jc w:val="right"/>
+            </w:pPr>
+            <w:r>
+              <w:t>120</w:t>
             </w:r>
           </w:p>
         </w:tc>
@@ -6991,8 +6960,11 @@
             </w:tcBorders>
           </w:tcPr>
           <w:p>
-            <w:r>
-              <w:t>180L</w:t>
+            <w:pPr>
+              <w:jc w:val="right"/>
+            </w:pPr>
+            <w:r>
+              <w:t>180</w:t>
             </w:r>
           </w:p>
         </w:tc>
@@ -7466,15 +7438,7 @@
               <w:ind w:left="0"/>
             </w:pPr>
             <w:r>
-              <w:t xml:space="preserve">Einbinden </w:t>
-            </w:r>
-            <w:proofErr w:type="gramStart"/>
-            <w:r>
-              <w:t>des Display</w:t>
-            </w:r>
-            <w:proofErr w:type="gramEnd"/>
-            <w:r>
-              <w:t xml:space="preserve"> in Programmstruktur</w:t>
+              <w:t>Einbinden des Display in Programmstruktur</w:t>
             </w:r>
           </w:p>
         </w:tc>
@@ -7655,24 +7619,13 @@
         <w:t>Der finanzielle Aufwand</w:t>
       </w:r>
       <w:r>
-        <w:t xml:space="preserve"> wird die vorgegebenen 1000.- nicht überschreiten. Schlussendlich wird das Projekt etwa</w:t>
-      </w:r>
-      <w:proofErr w:type="gramStart"/>
-      <w:r>
-        <w:t xml:space="preserve"> </w:t>
+        <w:t xml:space="preserve"> wird die vorgegebenen 1000.- nicht überschreiten. Schlussendlich wird das Projekt etwa </w:t>
       </w:r>
       <w:r>
         <w:rPr>
           <w:highlight w:val="yellow"/>
         </w:rPr>
-        <w:t>..</w:t>
-      </w:r>
-      <w:proofErr w:type="gramEnd"/>
-      <w:r>
-        <w:rPr>
-          <w:highlight w:val="yellow"/>
-        </w:rPr>
-        <w:t>(siehe Kostenzusammenstellung)..</w:t>
+        <w:t>..(siehe Kostenzusammenstellung)..</w:t>
       </w:r>
       <w:r>
         <w:t>CHF kosten.</w:t>
@@ -7786,15 +7739,13 @@
         <w:t xml:space="preserve">Das Gehirn unserer </w:t>
       </w:r>
       <w:r>
-        <w:t xml:space="preserve">Anlage wird ein Arduino </w:t>
-      </w:r>
-      <w:proofErr w:type="spellStart"/>
-      <w:r>
-        <w:t>Mega</w:t>
-      </w:r>
-      <w:proofErr w:type="spellEnd"/>
-      <w:r>
-        <w:t xml:space="preserve"> sein. Bei den Schrittmotoren handelt es sich um Motoren vom Typ Nema 23 </w:t>
+        <w:t>Anlage wird ein Arduino Mega sein</w:t>
+      </w:r>
+      <w:r>
+        <w:t xml:space="preserve"> evtl. müssen zwei Arduinos eingebaut werden damit man genügend Pins hat und die Rechenleistung steigt.</w:t>
+      </w:r>
+      <w:r>
+        <w:t xml:space="preserve"> Bei den Schrittmotoren handelt es sich um Motoren vom Typ Nema 23 </w:t>
       </w:r>
       <w:r>
         <w:t>ansonsten</w:t>
@@ -7803,6 +7754,7 @@
         <w:t xml:space="preserve"> wird die Konstruktion aus Aluminium und Stahl gebaut. </w:t>
       </w:r>
     </w:p>
+    <w:p/>
     <w:p>
       <w:pPr>
         <w:pStyle w:val="berschrift2"/>
@@ -7877,15 +7829,6 @@
     <w:p>
       <w:r>
         <w:t>Beide Halterungen werden mit einem Motor angehoben. Die Motoren müssen genügen stark sein um 600g zu heben.</w:t>
-      </w:r>
-    </w:p>
-    <w:p>
-      <w:pPr>
-        <w:spacing w:after="160" w:line="259" w:lineRule="auto"/>
-        <w:ind w:left="0"/>
-      </w:pPr>
-      <w:r>
-        <w:br w:type="page"/>
       </w:r>
     </w:p>
     <w:p>
@@ -7922,13 +7865,8 @@
           <w:numId w:val="2"/>
         </w:numPr>
       </w:pPr>
-      <w:proofErr w:type="gramStart"/>
-      <w:r>
-        <w:t>Starten</w:t>
-      </w:r>
-      <w:proofErr w:type="gramEnd"/>
-      <w:r>
-        <w:t xml:space="preserve"> der Anlage</w:t>
+      <w:r>
+        <w:t>Starten der Anlage</w:t>
       </w:r>
     </w:p>
     <w:p>
@@ -7939,13 +7877,8 @@
           <w:numId w:val="2"/>
         </w:numPr>
       </w:pPr>
-      <w:proofErr w:type="gramStart"/>
-      <w:r>
-        <w:t>Ausschalten</w:t>
-      </w:r>
-      <w:proofErr w:type="gramEnd"/>
-      <w:r>
-        <w:t xml:space="preserve"> der Anlage</w:t>
+      <w:r>
+        <w:t>Ausschalten der Anlage</w:t>
       </w:r>
     </w:p>
     <w:p>
@@ -8130,13 +8063,8 @@
         <w:ind w:left="540" w:hanging="450"/>
       </w:pPr>
       <w:r>
-        <w:t xml:space="preserve">Anlage </w:t>
-      </w:r>
-      <w:proofErr w:type="gramStart"/>
-      <w:r>
-        <w:t>Ein</w:t>
-      </w:r>
-      <w:proofErr w:type="gramEnd"/>
+        <w:t>Anlage Ein</w:t>
+      </w:r>
     </w:p>
     <w:p>
       <w:pPr>
@@ -8195,8 +8123,6 @@
     </w:p>
     <w:p>
       <w:pPr>
-        <w:pStyle w:val="Titel3"/>
-        <w:ind w:firstLine="0"/>
         <w:rPr>
           <w:rStyle w:val="Titel3Zchn"/>
           <w:sz w:val="22"/>
@@ -8205,83 +8131,16 @@
       <w:r>
         <w:rPr>
           <w:noProof/>
-        </w:rPr>
-        <w:drawing>
-          <wp:anchor distT="0" distB="0" distL="114300" distR="114300" simplePos="0" relativeHeight="251665408" behindDoc="0" locked="0" layoutInCell="1" allowOverlap="1">
-            <wp:simplePos x="0" y="0"/>
-            <wp:positionH relativeFrom="column">
-              <wp:posOffset>5325409</wp:posOffset>
-            </wp:positionH>
-            <wp:positionV relativeFrom="paragraph">
-              <wp:posOffset>38735</wp:posOffset>
-            </wp:positionV>
-            <wp:extent cx="1125070" cy="1773640"/>
-            <wp:effectExtent l="0" t="0" r="0" b="0"/>
-            <wp:wrapNone/>
-            <wp:docPr id="35" name="Grafik 35"/>
-            <wp:cNvGraphicFramePr>
-              <a:graphicFrameLocks xmlns:a="http://schemas.openxmlformats.org/drawingml/2006/main" noChangeAspect="1"/>
-            </wp:cNvGraphicFramePr>
-            <a:graphic xmlns:a="http://schemas.openxmlformats.org/drawingml/2006/main">
-              <a:graphicData uri="http://schemas.openxmlformats.org/drawingml/2006/picture">
-                <pic:pic xmlns:pic="http://schemas.openxmlformats.org/drawingml/2006/picture">
-                  <pic:nvPicPr>
-                    <pic:cNvPr id="0" name="Picture 2"/>
-                    <pic:cNvPicPr>
-                      <a:picLocks noChangeAspect="1" noChangeArrowheads="1"/>
-                    </pic:cNvPicPr>
-                  </pic:nvPicPr>
-                  <pic:blipFill>
-                    <a:blip r:embed="rId8" cstate="print">
-                      <a:extLst>
-                        <a:ext uri="{28A0092B-C50C-407E-A947-70E740481C1C}">
-                          <a14:useLocalDpi xmlns:a14="http://schemas.microsoft.com/office/drawing/2010/main" val="0"/>
-                        </a:ext>
-                      </a:extLst>
-                    </a:blip>
-                    <a:srcRect/>
-                    <a:stretch>
-                      <a:fillRect/>
-                    </a:stretch>
-                  </pic:blipFill>
-                  <pic:spPr bwMode="auto">
-                    <a:xfrm>
-                      <a:off x="0" y="0"/>
-                      <a:ext cx="1125070" cy="1773640"/>
-                    </a:xfrm>
-                    <a:prstGeom prst="rect">
-                      <a:avLst/>
-                    </a:prstGeom>
-                    <a:noFill/>
-                    <a:ln>
-                      <a:noFill/>
-                    </a:ln>
-                  </pic:spPr>
-                </pic:pic>
-              </a:graphicData>
-            </a:graphic>
-            <wp14:sizeRelH relativeFrom="margin">
-              <wp14:pctWidth>0</wp14:pctWidth>
-            </wp14:sizeRelH>
-            <wp14:sizeRelV relativeFrom="margin">
-              <wp14:pctHeight>0</wp14:pctHeight>
-            </wp14:sizeRelV>
-          </wp:anchor>
-        </w:drawing>
-      </w:r>
-      <w:r>
-        <w:rPr>
-          <w:rStyle w:val="Titel3Zchn"/>
-          <w:noProof/>
+          <w:lang w:val="en-US" w:eastAsia="en-US"/>
         </w:rPr>
         <w:drawing>
           <wp:anchor distT="0" distB="0" distL="114300" distR="114300" simplePos="0" relativeHeight="251664384" behindDoc="0" locked="0" layoutInCell="1" allowOverlap="1">
             <wp:simplePos x="0" y="0"/>
             <wp:positionH relativeFrom="column">
-              <wp:posOffset>4059742</wp:posOffset>
+              <wp:posOffset>3707765</wp:posOffset>
             </wp:positionH>
             <wp:positionV relativeFrom="paragraph">
-              <wp:posOffset>38100</wp:posOffset>
+              <wp:posOffset>15240</wp:posOffset>
             </wp:positionV>
             <wp:extent cx="1219200" cy="1777365"/>
             <wp:effectExtent l="0" t="0" r="0" b="0"/>
@@ -8294,13 +8153,13 @@
               <a:graphicData uri="http://schemas.openxmlformats.org/drawingml/2006/picture">
                 <pic:pic xmlns:pic="http://schemas.openxmlformats.org/drawingml/2006/picture">
                   <pic:nvPicPr>
-                    <pic:cNvPr id="0" name="Picture 1"/>
+                    <pic:cNvPr id="34" name="Grafik 34"/>
                     <pic:cNvPicPr>
-                      <a:picLocks noChangeAspect="1" noChangeArrowheads="1"/>
+                      <a:picLocks noChangeAspect="1"/>
                     </pic:cNvPicPr>
                   </pic:nvPicPr>
                   <pic:blipFill>
-                    <a:blip r:embed="rId9" cstate="print">
+                    <a:blip r:embed="rId8" cstate="print">
                       <a:extLst>
                         <a:ext uri="{28A0092B-C50C-407E-A947-70E740481C1C}">
                           <a14:useLocalDpi xmlns:a14="http://schemas.microsoft.com/office/drawing/2010/main" val="0"/>
@@ -8328,247 +8187,84 @@
                 </pic:pic>
               </a:graphicData>
             </a:graphic>
-            <wp14:sizeRelH relativeFrom="margin">
-              <wp14:pctWidth>0</wp14:pctWidth>
-            </wp14:sizeRelH>
-            <wp14:sizeRelV relativeFrom="margin">
-              <wp14:pctHeight>0</wp14:pctHeight>
-            </wp14:sizeRelV>
           </wp:anchor>
         </w:drawing>
       </w:r>
       <w:r>
         <w:rPr>
-          <w:rStyle w:val="Titel3Zchn"/>
-          <w:sz w:val="22"/>
+          <w:noProof/>
+          <w:lang w:val="en-US" w:eastAsia="en-US"/>
         </w:rPr>
-        <w:t xml:space="preserve">Eine mögliche Variante wäre mit einem Bügel, der um das </w:t>
-      </w:r>
-    </w:p>
-    <w:p>
-      <w:pPr>
-        <w:pStyle w:val="Titel3"/>
-        <w:ind w:firstLine="0"/>
-        <w:rPr>
-          <w:rStyle w:val="Titel3Zchn"/>
-          <w:sz w:val="22"/>
-        </w:rPr>
-      </w:pPr>
-      <w:r>
-        <w:rPr>
-          <w:rStyle w:val="Titel3Zchn"/>
-          <w:sz w:val="22"/>
-        </w:rPr>
-        <w:t xml:space="preserve">Glas greift. Durch eine Flügelschraube kann man es von </w:t>
-      </w:r>
-    </w:p>
-    <w:p>
-      <w:pPr>
-        <w:pStyle w:val="Titel3"/>
-        <w:ind w:firstLine="0"/>
-        <w:rPr>
-          <w:rStyle w:val="Titel3Zchn"/>
-          <w:sz w:val="22"/>
-        </w:rPr>
-      </w:pPr>
-      <w:r>
-        <w:rPr>
-          <w:rStyle w:val="Titel3Zchn"/>
-          <w:sz w:val="22"/>
-        </w:rPr>
-        <w:t>befestigen. Das es nicht zerbricht, wird am Spitz der Schraube</w:t>
-      </w:r>
-    </w:p>
-    <w:p>
-      <w:pPr>
-        <w:pStyle w:val="Titel3"/>
-        <w:ind w:firstLine="0"/>
-        <w:rPr>
-          <w:rStyle w:val="Titel3Zchn"/>
-          <w:sz w:val="22"/>
-        </w:rPr>
-      </w:pPr>
-      <w:r>
-        <w:rPr>
-          <w:rStyle w:val="Titel3Zchn"/>
-          <w:sz w:val="22"/>
-        </w:rPr>
-        <w:t xml:space="preserve">noch ein Gummiklötzchen angebracht. </w:t>
-      </w:r>
-    </w:p>
-    <w:p>
-      <w:pPr>
-        <w:pStyle w:val="Titel3"/>
-        <w:ind w:firstLine="0"/>
-        <w:rPr>
-          <w:rStyle w:val="Titel3Zchn"/>
-          <w:sz w:val="22"/>
-        </w:rPr>
-      </w:pPr>
-    </w:p>
-    <w:p>
-      <w:pPr>
-        <w:pStyle w:val="Titel3"/>
-        <w:ind w:firstLine="0"/>
-        <w:rPr>
-          <w:rStyle w:val="Titel3Zchn"/>
-          <w:sz w:val="22"/>
-        </w:rPr>
-      </w:pPr>
-      <w:r>
-        <w:rPr>
-          <w:rStyle w:val="Titel3Zchn"/>
-          <w:sz w:val="22"/>
-        </w:rPr>
-        <w:t>Eine weitere Variante wäre zwei</w:t>
-      </w:r>
-      <w:r>
-        <w:rPr>
-          <w:rStyle w:val="Titel3Zchn"/>
-          <w:sz w:val="22"/>
-        </w:rPr>
-        <w:t xml:space="preserve"> Flügelschrauben, die</w:t>
-      </w:r>
-    </w:p>
-    <w:p>
-      <w:pPr>
-        <w:pStyle w:val="Titel3"/>
-        <w:ind w:firstLine="0"/>
-        <w:rPr>
-          <w:rStyle w:val="Titel3Zchn"/>
-          <w:sz w:val="22"/>
-        </w:rPr>
-      </w:pPr>
-      <w:r>
-        <w:rPr>
-          <w:rStyle w:val="Titel3Zchn"/>
-          <w:sz w:val="22"/>
-        </w:rPr>
-        <w:t xml:space="preserve">an jeweils einer Stange befestigt sind, die dann am Boden </w:t>
-      </w:r>
-    </w:p>
-    <w:p>
-      <w:pPr>
-        <w:pStyle w:val="Titel3"/>
-        <w:ind w:firstLine="0"/>
-        <w:rPr>
-          <w:rStyle w:val="Titel3Zchn"/>
-          <w:sz w:val="22"/>
-        </w:rPr>
-      </w:pPr>
-      <w:r>
-        <w:rPr>
-          <w:rStyle w:val="Titel3Zchn"/>
-          <w:sz w:val="22"/>
-        </w:rPr>
-        <w:t>festgeschraubt werden.</w:t>
-      </w:r>
-      <w:r>
-        <w:rPr>
-          <w:rStyle w:val="Titel3Zchn"/>
-          <w:sz w:val="22"/>
-        </w:rPr>
-        <w:t xml:space="preserve"> Der grosse Vorteil dieser Variante </w:t>
-      </w:r>
-    </w:p>
-    <w:p>
-      <w:pPr>
-        <w:pStyle w:val="Titel3"/>
-        <w:ind w:firstLine="0"/>
-        <w:rPr>
-          <w:rStyle w:val="Titel3Zchn"/>
-          <w:sz w:val="22"/>
-        </w:rPr>
-      </w:pPr>
-      <w:r>
-        <w:rPr>
-          <w:rStyle w:val="Titel3Zchn"/>
-          <w:sz w:val="22"/>
-        </w:rPr>
-        <w:t>ist sicherlich die einfache Herstellung.</w:t>
-      </w:r>
-    </w:p>
-    <w:p>
-      <w:pPr>
-        <w:pStyle w:val="Titel3"/>
-        <w:ind w:firstLine="0"/>
-        <w:rPr>
-          <w:rStyle w:val="Titel3Zchn"/>
-          <w:sz w:val="22"/>
-        </w:rPr>
-      </w:pPr>
-    </w:p>
-    <w:p>
-      <w:pPr>
-        <w:pStyle w:val="Titel3"/>
-        <w:ind w:firstLine="0"/>
-        <w:rPr>
-          <w:rStyle w:val="Titel3Zchn"/>
-          <w:sz w:val="22"/>
-        </w:rPr>
-      </w:pPr>
-      <w:r>
-        <w:rPr>
-          <w:rStyle w:val="Titel3Zchn"/>
-          <w:sz w:val="22"/>
-        </w:rPr>
-        <w:t xml:space="preserve">Das sind nur mögliche Lösungsvorschläge. In unserem </w:t>
-      </w:r>
-    </w:p>
-    <w:p>
-      <w:pPr>
-        <w:pStyle w:val="Titel3"/>
-        <w:ind w:firstLine="0"/>
-        <w:rPr>
-          <w:rStyle w:val="Titel3Zchn"/>
-          <w:sz w:val="22"/>
-        </w:rPr>
-      </w:pPr>
-      <w:r>
-        <w:rPr>
-          <w:rStyle w:val="Titel3Zchn"/>
-          <w:sz w:val="22"/>
-        </w:rPr>
-        <w:t xml:space="preserve">Projekt werden wir die finale Lösung auf diesen zwei </w:t>
-      </w:r>
-      <w:proofErr w:type="spellStart"/>
-      <w:r>
-        <w:rPr>
-          <w:rStyle w:val="Titel3Zchn"/>
-          <w:sz w:val="22"/>
-        </w:rPr>
-        <w:t>Vari</w:t>
-      </w:r>
-      <w:proofErr w:type="spellEnd"/>
-      <w:r>
-        <w:rPr>
-          <w:rStyle w:val="Titel3Zchn"/>
-          <w:sz w:val="22"/>
-        </w:rPr>
-        <w:t>-</w:t>
-      </w:r>
-    </w:p>
-    <w:p>
-      <w:pPr>
-        <w:pStyle w:val="Titel3"/>
-        <w:ind w:firstLine="0"/>
-        <w:rPr>
-          <w:rStyle w:val="Titel3Zchn"/>
-          <w:sz w:val="22"/>
-        </w:rPr>
-      </w:pPr>
+        <w:drawing>
+          <wp:anchor distT="0" distB="0" distL="114300" distR="114300" simplePos="0" relativeHeight="251665408" behindDoc="0" locked="0" layoutInCell="1" allowOverlap="1">
+            <wp:simplePos x="0" y="0"/>
+            <wp:positionH relativeFrom="column">
+              <wp:posOffset>4973320</wp:posOffset>
+            </wp:positionH>
+            <wp:positionV relativeFrom="paragraph">
+              <wp:posOffset>15240</wp:posOffset>
+            </wp:positionV>
+            <wp:extent cx="1124585" cy="1773555"/>
+            <wp:effectExtent l="0" t="0" r="0" b="0"/>
+            <wp:wrapNone/>
+            <wp:docPr id="35" name="Grafik 35"/>
+            <wp:cNvGraphicFramePr>
+              <a:graphicFrameLocks xmlns:a="http://schemas.openxmlformats.org/drawingml/2006/main" noChangeAspect="1"/>
+            </wp:cNvGraphicFramePr>
+            <a:graphic xmlns:a="http://schemas.openxmlformats.org/drawingml/2006/main">
+              <a:graphicData uri="http://schemas.openxmlformats.org/drawingml/2006/picture">
+                <pic:pic xmlns:pic="http://schemas.openxmlformats.org/drawingml/2006/picture">
+                  <pic:nvPicPr>
+                    <pic:cNvPr id="35" name="Grafik 35"/>
+                    <pic:cNvPicPr>
+                      <a:picLocks noChangeAspect="1"/>
+                    </pic:cNvPicPr>
+                  </pic:nvPicPr>
+                  <pic:blipFill>
+                    <a:blip r:embed="rId9" cstate="print">
+                      <a:extLst>
+                        <a:ext uri="{28A0092B-C50C-407E-A947-70E740481C1C}">
+                          <a14:useLocalDpi xmlns:a14="http://schemas.microsoft.com/office/drawing/2010/main" val="0"/>
+                        </a:ext>
+                      </a:extLst>
+                    </a:blip>
+                    <a:srcRect/>
+                    <a:stretch>
+                      <a:fillRect/>
+                    </a:stretch>
+                  </pic:blipFill>
+                  <pic:spPr bwMode="auto">
+                    <a:xfrm>
+                      <a:off x="0" y="0"/>
+                      <a:ext cx="1124585" cy="1773555"/>
+                    </a:xfrm>
+                    <a:prstGeom prst="rect">
+                      <a:avLst/>
+                    </a:prstGeom>
+                    <a:noFill/>
+                    <a:ln>
+                      <a:noFill/>
+                    </a:ln>
+                  </pic:spPr>
+                </pic:pic>
+              </a:graphicData>
+            </a:graphic>
+          </wp:anchor>
+        </w:drawing>
+      </w:r>
       <w:r>
         <w:rPr>
           <w:noProof/>
+          <w:lang w:val="en-US" w:eastAsia="en-US"/>
         </w:rPr>
         <w:drawing>
-          <wp:anchor distT="0" distB="0" distL="114300" distR="114300" simplePos="0" relativeHeight="251666432" behindDoc="1" locked="0" layoutInCell="1" allowOverlap="1">
+          <wp:anchor distT="0" distB="0" distL="114300" distR="114300" simplePos="0" relativeHeight="251666432" behindDoc="0" locked="0" layoutInCell="1" allowOverlap="1">
             <wp:simplePos x="0" y="0"/>
             <wp:positionH relativeFrom="column">
-              <wp:posOffset>5324957</wp:posOffset>
+              <wp:posOffset>4973320</wp:posOffset>
             </wp:positionH>
             <wp:positionV relativeFrom="paragraph">
-              <wp:posOffset>109045</wp:posOffset>
+              <wp:posOffset>2012315</wp:posOffset>
             </wp:positionV>
             <wp:extent cx="1123950" cy="1774825"/>
             <wp:effectExtent l="0" t="0" r="0" b="0"/>
@@ -8581,9 +8277,9 @@
               <a:graphicData uri="http://schemas.openxmlformats.org/drawingml/2006/picture">
                 <pic:pic xmlns:pic="http://schemas.openxmlformats.org/drawingml/2006/picture">
                   <pic:nvPicPr>
-                    <pic:cNvPr id="0" name="Picture 4"/>
+                    <pic:cNvPr id="36" name="Grafik 36"/>
                     <pic:cNvPicPr>
-                      <a:picLocks noChangeAspect="1" noChangeArrowheads="1"/>
+                      <a:picLocks noChangeAspect="1"/>
                     </pic:cNvPicPr>
                   </pic:nvPicPr>
                   <pic:blipFill rotWithShape="1">
@@ -8600,7 +8296,7 @@
                   <pic:spPr bwMode="auto">
                     <a:xfrm>
                       <a:off x="0" y="0"/>
-                      <a:ext cx="1124413" cy="1775556"/>
+                      <a:ext cx="1123950" cy="1774825"/>
                     </a:xfrm>
                     <a:prstGeom prst="rect">
                       <a:avLst/>
@@ -8618,29 +8314,24 @@
                 </pic:pic>
               </a:graphicData>
             </a:graphic>
-            <wp14:sizeRelH relativeFrom="margin">
-              <wp14:pctWidth>0</wp14:pctWidth>
-            </wp14:sizeRelH>
-            <wp14:sizeRelV relativeFrom="margin">
-              <wp14:pctHeight>0</wp14:pctHeight>
-            </wp14:sizeRelV>
           </wp:anchor>
         </w:drawing>
       </w:r>
       <w:r>
         <w:rPr>
           <w:noProof/>
+          <w:lang w:val="en-US" w:eastAsia="en-US"/>
         </w:rPr>
         <w:drawing>
-          <wp:anchor distT="0" distB="0" distL="114300" distR="114300" simplePos="0" relativeHeight="251667456" behindDoc="1" locked="0" layoutInCell="1" allowOverlap="1">
+          <wp:anchor distT="0" distB="0" distL="114300" distR="114300" simplePos="0" relativeHeight="251667456" behindDoc="0" locked="0" layoutInCell="1" allowOverlap="1">
             <wp:simplePos x="0" y="0"/>
             <wp:positionH relativeFrom="column">
-              <wp:posOffset>4058461</wp:posOffset>
+              <wp:posOffset>3707765</wp:posOffset>
             </wp:positionH>
             <wp:positionV relativeFrom="paragraph">
-              <wp:posOffset>109045</wp:posOffset>
+              <wp:posOffset>2012315</wp:posOffset>
             </wp:positionV>
-            <wp:extent cx="1217514" cy="1775136"/>
+            <wp:extent cx="1217295" cy="1774825"/>
             <wp:effectExtent l="0" t="0" r="1905" b="0"/>
             <wp:wrapNone/>
             <wp:docPr id="37" name="Grafik 37"/>
@@ -8651,9 +8342,9 @@
               <a:graphicData uri="http://schemas.openxmlformats.org/drawingml/2006/picture">
                 <pic:pic xmlns:pic="http://schemas.openxmlformats.org/drawingml/2006/picture">
                   <pic:nvPicPr>
-                    <pic:cNvPr id="0" name="Picture 6"/>
+                    <pic:cNvPr id="37" name="Grafik 37"/>
                     <pic:cNvPicPr>
-                      <a:picLocks noChangeAspect="1" noChangeArrowheads="1"/>
+                      <a:picLocks noChangeAspect="1"/>
                     </pic:cNvPicPr>
                   </pic:nvPicPr>
                   <pic:blipFill>
@@ -8672,7 +8363,7 @@
                   <pic:spPr bwMode="auto">
                     <a:xfrm>
                       <a:off x="0" y="0"/>
-                      <a:ext cx="1218753" cy="1776943"/>
+                      <a:ext cx="1217295" cy="1774825"/>
                     </a:xfrm>
                     <a:prstGeom prst="rect">
                       <a:avLst/>
@@ -8685,46 +8376,244 @@
                 </pic:pic>
               </a:graphicData>
             </a:graphic>
-            <wp14:sizeRelH relativeFrom="margin">
-              <wp14:pctWidth>0</wp14:pctWidth>
-            </wp14:sizeRelH>
-            <wp14:sizeRelV relativeFrom="margin">
-              <wp14:pctHeight>0</wp14:pctHeight>
-            </wp14:sizeRelV>
           </wp:anchor>
         </w:drawing>
       </w:r>
-      <w:proofErr w:type="spellStart"/>
       <w:r>
         <w:rPr>
           <w:rStyle w:val="Titel3Zchn"/>
           <w:sz w:val="22"/>
         </w:rPr>
-        <w:t>anten</w:t>
-      </w:r>
-      <w:proofErr w:type="spellEnd"/>
-      <w:r>
+        <w:t xml:space="preserve">Eine mögliche Variante wäre mit einem Bügel, der um </w:t>
+      </w:r>
+    </w:p>
+    <w:p>
+      <w:pPr>
         <w:rPr>
           <w:rStyle w:val="Titel3Zchn"/>
           <w:sz w:val="22"/>
         </w:rPr>
-        <w:t xml:space="preserve"> aufbauen, jedoch wird es ständig verändert und </w:t>
-      </w:r>
-    </w:p>
-    <w:p>
-      <w:pPr>
-        <w:pStyle w:val="Titel3"/>
-        <w:ind w:firstLine="0"/>
-        <w:rPr>
-          <w:rStyle w:val="Titel3Zchn"/>
-        </w:rPr>
       </w:pPr>
       <w:r>
         <w:rPr>
           <w:rStyle w:val="Titel3Zchn"/>
           <w:sz w:val="22"/>
         </w:rPr>
-        <w:t>verbessert.</w:t>
+        <w:t xml:space="preserve">das Glas greift. Durch eine Flügelschraube kann man </w:t>
+      </w:r>
+    </w:p>
+    <w:p>
+      <w:pPr>
+        <w:rPr>
+          <w:rStyle w:val="Titel3Zchn"/>
+          <w:sz w:val="22"/>
+        </w:rPr>
+      </w:pPr>
+      <w:r>
+        <w:rPr>
+          <w:rStyle w:val="Titel3Zchn"/>
+          <w:sz w:val="22"/>
+        </w:rPr>
+        <w:t xml:space="preserve">es von befestigen. </w:t>
+      </w:r>
+      <w:r>
+        <w:rPr>
+          <w:rStyle w:val="Titel3Zchn"/>
+          <w:sz w:val="22"/>
+        </w:rPr>
+        <w:t>Damit</w:t>
+      </w:r>
+      <w:r>
+        <w:rPr>
+          <w:rStyle w:val="Titel3Zchn"/>
+          <w:sz w:val="22"/>
+        </w:rPr>
+        <w:t xml:space="preserve"> es nicht zerbricht, wird am Spitz </w:t>
+      </w:r>
+    </w:p>
+    <w:p>
+      <w:pPr>
+        <w:rPr>
+          <w:rStyle w:val="Titel3Zchn"/>
+          <w:sz w:val="22"/>
+        </w:rPr>
+      </w:pPr>
+      <w:r>
+        <w:rPr>
+          <w:rStyle w:val="Titel3Zchn"/>
+          <w:sz w:val="22"/>
+        </w:rPr>
+        <w:t>der Schraube</w:t>
+      </w:r>
+      <w:r>
+        <w:rPr>
+          <w:rStyle w:val="Titel3Zchn"/>
+          <w:sz w:val="22"/>
+        </w:rPr>
+        <w:t xml:space="preserve"> </w:t>
+      </w:r>
+      <w:r>
+        <w:rPr>
+          <w:rStyle w:val="Titel3Zchn"/>
+          <w:sz w:val="22"/>
+        </w:rPr>
+        <w:t xml:space="preserve">noch ein Gummiklötzchen angebracht. </w:t>
+      </w:r>
+    </w:p>
+    <w:p>
+      <w:pPr>
+        <w:rPr>
+          <w:rStyle w:val="Titel3Zchn"/>
+          <w:sz w:val="22"/>
+        </w:rPr>
+      </w:pPr>
+    </w:p>
+    <w:p>
+      <w:pPr>
+        <w:rPr>
+          <w:rStyle w:val="Titel3Zchn"/>
+          <w:sz w:val="22"/>
+        </w:rPr>
+      </w:pPr>
+      <w:r>
+        <w:rPr>
+          <w:rStyle w:val="Titel3Zchn"/>
+          <w:sz w:val="22"/>
+        </w:rPr>
+        <w:t>Eine weitere Variante wäre zwei</w:t>
+      </w:r>
+      <w:r>
+        <w:rPr>
+          <w:rStyle w:val="Titel3Zchn"/>
+          <w:sz w:val="22"/>
+        </w:rPr>
+        <w:t xml:space="preserve"> Flügelschrauben, die</w:t>
+      </w:r>
+    </w:p>
+    <w:p>
+      <w:pPr>
+        <w:rPr>
+          <w:rStyle w:val="Titel3Zchn"/>
+          <w:sz w:val="22"/>
+        </w:rPr>
+      </w:pPr>
+      <w:r>
+        <w:rPr>
+          <w:rStyle w:val="Titel3Zchn"/>
+          <w:sz w:val="22"/>
+        </w:rPr>
+        <w:t xml:space="preserve">an jeweils einer Stange befestigt sind, die dann am </w:t>
+      </w:r>
+    </w:p>
+    <w:p>
+      <w:pPr>
+        <w:rPr>
+          <w:rStyle w:val="Titel3Zchn"/>
+          <w:sz w:val="22"/>
+        </w:rPr>
+      </w:pPr>
+      <w:r>
+        <w:rPr>
+          <w:rStyle w:val="Titel3Zchn"/>
+          <w:sz w:val="22"/>
+        </w:rPr>
+        <w:t>Boden festgeschraubt werden.</w:t>
+      </w:r>
+      <w:r>
+        <w:rPr>
+          <w:rStyle w:val="Titel3Zchn"/>
+          <w:sz w:val="22"/>
+        </w:rPr>
+        <w:t xml:space="preserve"> Der grosse Vorteil dieser </w:t>
+      </w:r>
+    </w:p>
+    <w:p>
+      <w:pPr>
+        <w:rPr>
+          <w:rStyle w:val="Titel3Zchn"/>
+          <w:sz w:val="22"/>
+        </w:rPr>
+      </w:pPr>
+      <w:r>
+        <w:rPr>
+          <w:rStyle w:val="Titel3Zchn"/>
+          <w:sz w:val="22"/>
+        </w:rPr>
+        <w:t>Variante ist sicherlich die einfache Herstellung.</w:t>
+      </w:r>
+    </w:p>
+    <w:p>
+      <w:pPr>
+        <w:rPr>
+          <w:rStyle w:val="Titel3Zchn"/>
+          <w:sz w:val="22"/>
+        </w:rPr>
+      </w:pPr>
+    </w:p>
+    <w:p>
+      <w:pPr>
+        <w:rPr>
+          <w:rStyle w:val="Titel3Zchn"/>
+          <w:sz w:val="22"/>
+        </w:rPr>
+      </w:pPr>
+      <w:r>
+        <w:rPr>
+          <w:rStyle w:val="Titel3Zchn"/>
+          <w:sz w:val="22"/>
+        </w:rPr>
+        <w:t xml:space="preserve">Das sind nur mögliche Lösungsvorschläge. In unserem </w:t>
+      </w:r>
+    </w:p>
+    <w:p>
+      <w:pPr>
+        <w:rPr>
+          <w:rStyle w:val="Titel3Zchn"/>
+          <w:sz w:val="22"/>
+        </w:rPr>
+      </w:pPr>
+      <w:r>
+        <w:rPr>
+          <w:rStyle w:val="Titel3Zchn"/>
+          <w:sz w:val="22"/>
+        </w:rPr>
+        <w:t xml:space="preserve">Projekt werden wir die finale Lösung auf diesen zwei </w:t>
+      </w:r>
+    </w:p>
+    <w:p>
+      <w:pPr>
+        <w:rPr>
+          <w:rStyle w:val="Titel3Zchn"/>
+          <w:sz w:val="22"/>
+        </w:rPr>
+      </w:pPr>
+      <w:r>
+        <w:rPr>
+          <w:rStyle w:val="Titel3Zchn"/>
+          <w:sz w:val="22"/>
+        </w:rPr>
+        <w:t>Vari</w:t>
+      </w:r>
+      <w:r>
+        <w:rPr>
+          <w:rStyle w:val="Titel3Zchn"/>
+          <w:sz w:val="22"/>
+        </w:rPr>
+        <w:t xml:space="preserve">anten aufbauen, jedoch wird es ständig verändert </w:t>
+      </w:r>
+    </w:p>
+    <w:p>
+      <w:pPr>
+        <w:rPr>
+          <w:rStyle w:val="Titel3Zchn"/>
+        </w:rPr>
+      </w:pPr>
+      <w:r>
+        <w:rPr>
+          <w:rStyle w:val="Titel3Zchn"/>
+          <w:sz w:val="22"/>
+        </w:rPr>
+        <w:t>und verbessert.</w:t>
       </w:r>
     </w:p>
     <w:p>
@@ -8753,6 +8642,50 @@
       </w:r>
     </w:p>
     <w:p>
+      <w:r>
+        <w:t xml:space="preserve">Eine mögliche Variante </w:t>
+      </w:r>
+      <w:r>
+        <w:t xml:space="preserve">wäre mit einem Bügel, wie </w:t>
+      </w:r>
+    </w:p>
+    <w:p>
+      <w:r>
+        <w:t xml:space="preserve">Zuvor </w:t>
+      </w:r>
+      <w:r>
+        <w:t xml:space="preserve">bei dem Glas. </w:t>
+      </w:r>
+    </w:p>
+    <w:p/>
+    <w:p>
+      <w:r>
+        <w:t xml:space="preserve">Die zweite Variante wäre dann wieder dieselbe wie bei </w:t>
+      </w:r>
+    </w:p>
+    <w:p>
+      <w:r>
+        <w:t>D</w:t>
+      </w:r>
+      <w:r>
+        <w:t>em</w:t>
+      </w:r>
+      <w:r>
+        <w:t xml:space="preserve"> </w:t>
+      </w:r>
+      <w:r>
+        <w:t>Glas</w:t>
+      </w:r>
+      <w:r>
+        <w:t xml:space="preserve">. Zwei Stangen, die am Boden angeschraubt </w:t>
+      </w:r>
+    </w:p>
+    <w:p>
+      <w:r>
+        <w:t>werden mit jeweils einer Flügelmutter pro Stange.</w:t>
+      </w:r>
+    </w:p>
+    <w:p>
       <w:pPr>
         <w:pStyle w:val="Titel3"/>
         <w:ind w:firstLine="0"/>
@@ -8761,13 +8694,6 @@
           <w:szCs w:val="22"/>
         </w:rPr>
       </w:pPr>
-      <w:r>
-        <w:rPr>
-          <w:sz w:val="22"/>
-          <w:szCs w:val="22"/>
-        </w:rPr>
-        <w:t>Eine mögliche Variante wäre mit einem Bügel, wie zuvor bei</w:t>
-      </w:r>
     </w:p>
     <w:p>
       <w:pPr>
@@ -8778,13 +8704,6 @@
           <w:szCs w:val="22"/>
         </w:rPr>
       </w:pPr>
-      <w:r>
-        <w:rPr>
-          <w:sz w:val="22"/>
-          <w:szCs w:val="22"/>
-        </w:rPr>
-        <w:t xml:space="preserve">bei dem Glas. </w:t>
-      </w:r>
     </w:p>
     <w:p>
       <w:pPr>
@@ -8798,121 +8717,20 @@
     </w:p>
     <w:p>
       <w:pPr>
-        <w:pStyle w:val="Titel3"/>
-        <w:ind w:firstLine="0"/>
+        <w:ind w:left="0"/>
+      </w:pPr>
+    </w:p>
+    <w:p>
+      <w:pPr>
+        <w:spacing w:after="160" w:line="259" w:lineRule="auto"/>
+        <w:ind w:left="0"/>
         <w:rPr>
-          <w:sz w:val="22"/>
-          <w:szCs w:val="22"/>
+          <w:sz w:val="28"/>
         </w:rPr>
       </w:pPr>
       <w:r>
-        <w:rPr>
-          <w:sz w:val="22"/>
-          <w:szCs w:val="22"/>
-        </w:rPr>
-        <w:t>Die zweite Variante wäre dann wieder dieselbe wie bei dem</w:t>
-      </w:r>
-    </w:p>
-    <w:p>
-      <w:pPr>
-        <w:pStyle w:val="Titel3"/>
-        <w:ind w:firstLine="0"/>
-        <w:rPr>
-          <w:sz w:val="22"/>
-          <w:szCs w:val="22"/>
-        </w:rPr>
-      </w:pPr>
-      <w:r>
-        <w:rPr>
-          <w:sz w:val="22"/>
-          <w:szCs w:val="22"/>
-        </w:rPr>
-        <w:t>Glas</w:t>
-      </w:r>
-      <w:r>
-        <w:rPr>
-          <w:sz w:val="22"/>
-          <w:szCs w:val="22"/>
-        </w:rPr>
-        <w:t xml:space="preserve">. Zwei Stangen, die am Boden angeschraubt werden mit </w:t>
-      </w:r>
-    </w:p>
-    <w:p>
-      <w:pPr>
-        <w:pStyle w:val="Titel3"/>
-        <w:ind w:firstLine="0"/>
-        <w:rPr>
-          <w:sz w:val="22"/>
-          <w:szCs w:val="22"/>
-        </w:rPr>
-      </w:pPr>
-      <w:r>
-        <w:rPr>
-          <w:sz w:val="22"/>
-          <w:szCs w:val="22"/>
-        </w:rPr>
-        <w:t>jeweils einer Flügelmutter pro Stange.</w:t>
-      </w:r>
-    </w:p>
-    <w:p>
-      <w:pPr>
-        <w:pStyle w:val="Titel3"/>
-        <w:ind w:firstLine="0"/>
-        <w:rPr>
-          <w:sz w:val="22"/>
-          <w:szCs w:val="22"/>
-        </w:rPr>
-      </w:pPr>
-    </w:p>
-    <w:p>
-      <w:pPr>
-        <w:pStyle w:val="Titel3"/>
-        <w:ind w:firstLine="0"/>
-        <w:rPr>
-          <w:sz w:val="22"/>
-          <w:szCs w:val="22"/>
-        </w:rPr>
-      </w:pPr>
-    </w:p>
-    <w:p>
-      <w:pPr>
-        <w:pStyle w:val="Titel3"/>
-        <w:ind w:firstLine="0"/>
-        <w:rPr>
-          <w:sz w:val="22"/>
-          <w:szCs w:val="22"/>
-        </w:rPr>
-      </w:pPr>
-    </w:p>
-    <w:p>
-      <w:pPr>
-        <w:pStyle w:val="Titel3"/>
-        <w:ind w:firstLine="0"/>
-        <w:rPr>
-          <w:sz w:val="22"/>
-          <w:szCs w:val="22"/>
-        </w:rPr>
-      </w:pPr>
-    </w:p>
-    <w:p>
-      <w:pPr>
-        <w:pStyle w:val="Titel3"/>
-        <w:ind w:firstLine="0"/>
-        <w:rPr>
-          <w:sz w:val="22"/>
-          <w:szCs w:val="22"/>
-        </w:rPr>
-      </w:pPr>
-    </w:p>
-    <w:p>
-      <w:pPr>
-        <w:pStyle w:val="Titel3"/>
-        <w:ind w:hanging="180"/>
-        <w:rPr>
-          <w:sz w:val="22"/>
-          <w:szCs w:val="22"/>
-        </w:rPr>
-      </w:pPr>
+        <w:br w:type="page"/>
+      </w:r>
     </w:p>
     <w:p>
       <w:pPr>
@@ -8926,19 +8744,21 @@
       <w:r>
         <w:rPr>
           <w:noProof/>
+          <w:lang w:val="en-US" w:eastAsia="en-US"/>
         </w:rPr>
+        <w:lastRenderedPageBreak/>
         <w:drawing>
-          <wp:anchor distT="0" distB="0" distL="114300" distR="114300" simplePos="0" relativeHeight="251668480" behindDoc="1" locked="0" layoutInCell="1" allowOverlap="1">
+          <wp:anchor distT="0" distB="0" distL="114300" distR="114300" simplePos="0" relativeHeight="251668480" behindDoc="1" locked="0" layoutInCell="1" allowOverlap="1" wp14:anchorId="307EC002" wp14:editId="0998D2F0">
             <wp:simplePos x="0" y="0"/>
-            <wp:positionH relativeFrom="column">
-              <wp:posOffset>3853570</wp:posOffset>
+            <wp:positionH relativeFrom="margin">
+              <wp:posOffset>4009390</wp:posOffset>
             </wp:positionH>
             <wp:positionV relativeFrom="paragraph">
-              <wp:posOffset>-553720</wp:posOffset>
+              <wp:posOffset>0</wp:posOffset>
             </wp:positionV>
-            <wp:extent cx="2288589" cy="2196254"/>
+            <wp:extent cx="1752600" cy="1682115"/>
             <wp:effectExtent l="0" t="0" r="0" b="0"/>
-            <wp:wrapNone/>
+            <wp:wrapSquare wrapText="bothSides"/>
             <wp:docPr id="38" name="Grafik 38"/>
             <wp:cNvGraphicFramePr>
               <a:graphicFrameLocks xmlns:a="http://schemas.openxmlformats.org/drawingml/2006/main" noChangeAspect="1"/>
@@ -8968,7 +8788,7 @@
                   <pic:spPr bwMode="auto">
                     <a:xfrm>
                       <a:off x="0" y="0"/>
-                      <a:ext cx="2288589" cy="2196254"/>
+                      <a:ext cx="1752600" cy="1682115"/>
                     </a:xfrm>
                     <a:prstGeom prst="rect">
                       <a:avLst/>
@@ -8995,153 +8815,657 @@
       </w:r>
     </w:p>
     <w:p>
-      <w:pPr>
-        <w:pStyle w:val="Titel3"/>
-        <w:ind w:firstLine="0"/>
+      <w:r>
+        <w:t>Die Flasche und das Glas werden durch zwei</w:t>
+      </w:r>
+      <w:r>
+        <w:t xml:space="preserve"> </w:t>
+      </w:r>
+      <w:r>
+        <w:t>Schrittmotoren angehoben. Diese Motoren ziehen an</w:t>
+      </w:r>
+      <w:r>
+        <w:t xml:space="preserve"> </w:t>
+      </w:r>
+      <w:r>
+        <w:t>einem biegbaren Draht, welcher dann mit Hilfe des</w:t>
+      </w:r>
+      <w:r>
+        <w:t xml:space="preserve"> </w:t>
+      </w:r>
+      <w:r>
+        <w:t>Hebelgesetz die Flasche / das Glas anhebt.</w:t>
+      </w:r>
+      <w:r>
+        <w:t xml:space="preserve"> </w:t>
+      </w:r>
+    </w:p>
+    <w:p/>
+    <w:tbl>
+      <w:tblPr>
+        <w:tblStyle w:val="Tabellenraster"/>
+        <w:tblW w:w="0" w:type="auto"/>
+        <w:tblInd w:w="142" w:type="dxa"/>
+        <w:tblLook w:val="04A0" w:firstRow="1" w:lastRow="0" w:firstColumn="1" w:lastColumn="0" w:noHBand="0" w:noVBand="1"/>
+      </w:tblPr>
+      <w:tblGrid>
+        <w:gridCol w:w="2986"/>
+        <w:gridCol w:w="2987"/>
+      </w:tblGrid>
+      <w:tr>
+        <w:tc>
+          <w:tcPr>
+            <w:tcW w:w="2986" w:type="dxa"/>
+          </w:tcPr>
+          <w:p>
+            <w:pPr>
+              <w:ind w:left="0"/>
+            </w:pPr>
+            <w:r>
+              <w:t>Vorteile</w:t>
+            </w:r>
+          </w:p>
+        </w:tc>
+        <w:tc>
+          <w:tcPr>
+            <w:tcW w:w="2987" w:type="dxa"/>
+          </w:tcPr>
+          <w:p>
+            <w:pPr>
+              <w:ind w:left="0"/>
+            </w:pPr>
+            <w:r>
+              <w:t>Nachteile</w:t>
+            </w:r>
+          </w:p>
+        </w:tc>
+      </w:tr>
+      <w:tr>
+        <w:tc>
+          <w:tcPr>
+            <w:tcW w:w="2986" w:type="dxa"/>
+          </w:tcPr>
+          <w:p>
+            <w:pPr>
+              <w:pStyle w:val="Listenabsatz"/>
+              <w:numPr>
+                <w:ilvl w:val="0"/>
+                <w:numId w:val="2"/>
+              </w:numPr>
+              <w:rPr>
+                <w:sz w:val="20"/>
+                <w:szCs w:val="20"/>
+              </w:rPr>
+            </w:pPr>
+            <w:r>
+              <w:rPr>
+                <w:sz w:val="20"/>
+                <w:szCs w:val="20"/>
+              </w:rPr>
+              <w:t>Einfach zu realisieren</w:t>
+            </w:r>
+          </w:p>
+          <w:p>
+            <w:pPr>
+              <w:pStyle w:val="Listenabsatz"/>
+              <w:numPr>
+                <w:ilvl w:val="0"/>
+                <w:numId w:val="2"/>
+              </w:numPr>
+              <w:rPr>
+                <w:sz w:val="20"/>
+                <w:szCs w:val="20"/>
+              </w:rPr>
+            </w:pPr>
+            <w:r>
+              <w:rPr>
+                <w:sz w:val="20"/>
+                <w:szCs w:val="20"/>
+              </w:rPr>
+              <w:t>Ausbau der Kenntnisse für Schrittmotoren</w:t>
+            </w:r>
+          </w:p>
+          <w:p>
+            <w:pPr>
+              <w:pStyle w:val="Listenabsatz"/>
+              <w:numPr>
+                <w:ilvl w:val="0"/>
+                <w:numId w:val="2"/>
+              </w:numPr>
+            </w:pPr>
+            <w:r>
+              <w:rPr>
+                <w:sz w:val="20"/>
+                <w:szCs w:val="20"/>
+              </w:rPr>
+              <w:t>Motorenkarten von Arduino vorhanden</w:t>
+            </w:r>
+          </w:p>
+        </w:tc>
+        <w:tc>
+          <w:tcPr>
+            <w:tcW w:w="2987" w:type="dxa"/>
+          </w:tcPr>
+          <w:p>
+            <w:pPr>
+              <w:pStyle w:val="Listenabsatz"/>
+              <w:numPr>
+                <w:ilvl w:val="0"/>
+                <w:numId w:val="2"/>
+              </w:numPr>
+              <w:rPr>
+                <w:sz w:val="20"/>
+                <w:szCs w:val="20"/>
+              </w:rPr>
+            </w:pPr>
+            <w:r>
+              <w:rPr>
+                <w:sz w:val="20"/>
+                <w:szCs w:val="20"/>
+              </w:rPr>
+              <w:t>Starke Motoren notwendig</w:t>
+            </w:r>
+          </w:p>
+          <w:p>
+            <w:pPr>
+              <w:pStyle w:val="Listenabsatz"/>
+              <w:numPr>
+                <w:ilvl w:val="0"/>
+                <w:numId w:val="2"/>
+              </w:numPr>
+              <w:rPr>
+                <w:sz w:val="20"/>
+                <w:szCs w:val="20"/>
+              </w:rPr>
+            </w:pPr>
+            <w:r>
+              <w:rPr>
+                <w:sz w:val="20"/>
+                <w:szCs w:val="20"/>
+              </w:rPr>
+              <w:t>Teures Netzteil benötigt</w:t>
+            </w:r>
+          </w:p>
+        </w:tc>
+      </w:tr>
+    </w:tbl>
+    <w:p/>
+    <w:p>
+      <w:r>
         <w:rPr>
-          <w:sz w:val="22"/>
+          <w:noProof/>
+          <w:lang w:val="en-US" w:eastAsia="en-US"/>
         </w:rPr>
-      </w:pPr>
+        <w:drawing>
+          <wp:anchor distT="0" distB="0" distL="114300" distR="114300" simplePos="0" relativeHeight="251669504" behindDoc="0" locked="0" layoutInCell="1" allowOverlap="1" wp14:anchorId="542D4607" wp14:editId="67E44EFC">
+            <wp:simplePos x="0" y="0"/>
+            <wp:positionH relativeFrom="margin">
+              <wp:posOffset>4074160</wp:posOffset>
+            </wp:positionH>
+            <wp:positionV relativeFrom="paragraph">
+              <wp:posOffset>24130</wp:posOffset>
+            </wp:positionV>
+            <wp:extent cx="1689100" cy="2475230"/>
+            <wp:effectExtent l="0" t="0" r="6350" b="1270"/>
+            <wp:wrapSquare wrapText="bothSides"/>
+            <wp:docPr id="47" name="Grafik 47"/>
+            <wp:cNvGraphicFramePr>
+              <a:graphicFrameLocks xmlns:a="http://schemas.openxmlformats.org/drawingml/2006/main" noChangeAspect="1"/>
+            </wp:cNvGraphicFramePr>
+            <a:graphic xmlns:a="http://schemas.openxmlformats.org/drawingml/2006/main">
+              <a:graphicData uri="http://schemas.openxmlformats.org/drawingml/2006/picture">
+                <pic:pic xmlns:pic="http://schemas.openxmlformats.org/drawingml/2006/picture">
+                  <pic:nvPicPr>
+                    <pic:cNvPr id="1" name=""/>
+                    <pic:cNvPicPr/>
+                  </pic:nvPicPr>
+                  <pic:blipFill>
+                    <a:blip r:embed="rId13">
+                      <a:extLst>
+                        <a:ext uri="{28A0092B-C50C-407E-A947-70E740481C1C}">
+                          <a14:useLocalDpi xmlns:a14="http://schemas.microsoft.com/office/drawing/2010/main" val="0"/>
+                        </a:ext>
+                      </a:extLst>
+                    </a:blip>
+                    <a:stretch>
+                      <a:fillRect/>
+                    </a:stretch>
+                  </pic:blipFill>
+                  <pic:spPr>
+                    <a:xfrm>
+                      <a:off x="0" y="0"/>
+                      <a:ext cx="1689100" cy="2475230"/>
+                    </a:xfrm>
+                    <a:prstGeom prst="rect">
+                      <a:avLst/>
+                    </a:prstGeom>
+                  </pic:spPr>
+                </pic:pic>
+              </a:graphicData>
+            </a:graphic>
+            <wp14:sizeRelH relativeFrom="margin">
+              <wp14:pctWidth>0</wp14:pctWidth>
+            </wp14:sizeRelH>
+            <wp14:sizeRelV relativeFrom="margin">
+              <wp14:pctHeight>0</wp14:pctHeight>
+            </wp14:sizeRelV>
+          </wp:anchor>
+        </w:drawing>
+      </w:r>
+    </w:p>
+    <w:p>
+      <w:r>
+        <w:t>Eine andere Variante ist das Anheben der Halterungen über Zahnräder bzw. mit einer Kette. Die Zahnräder werden ebenfalls über ein Schrittmotoren</w:t>
+      </w:r>
+      <w:r>
+        <w:t xml:space="preserve"> angesteuert. </w:t>
+      </w:r>
+    </w:p>
+    <w:p/>
+    <w:tbl>
+      <w:tblPr>
+        <w:tblStyle w:val="Tabellenraster"/>
+        <w:tblW w:w="0" w:type="auto"/>
+        <w:tblInd w:w="142" w:type="dxa"/>
+        <w:tblLook w:val="04A0" w:firstRow="1" w:lastRow="0" w:firstColumn="1" w:lastColumn="0" w:noHBand="0" w:noVBand="1"/>
+      </w:tblPr>
+      <w:tblGrid>
+        <w:gridCol w:w="2986"/>
+        <w:gridCol w:w="2987"/>
+      </w:tblGrid>
+      <w:tr>
+        <w:tc>
+          <w:tcPr>
+            <w:tcW w:w="2986" w:type="dxa"/>
+          </w:tcPr>
+          <w:p>
+            <w:pPr>
+              <w:ind w:left="0"/>
+            </w:pPr>
+            <w:r>
+              <w:t>Vorteile</w:t>
+            </w:r>
+          </w:p>
+        </w:tc>
+        <w:tc>
+          <w:tcPr>
+            <w:tcW w:w="2987" w:type="dxa"/>
+          </w:tcPr>
+          <w:p>
+            <w:pPr>
+              <w:ind w:left="0"/>
+            </w:pPr>
+            <w:r>
+              <w:t>Nachteile</w:t>
+            </w:r>
+          </w:p>
+        </w:tc>
+      </w:tr>
+      <w:tr>
+        <w:tc>
+          <w:tcPr>
+            <w:tcW w:w="2986" w:type="dxa"/>
+          </w:tcPr>
+          <w:p>
+            <w:pPr>
+              <w:pStyle w:val="Listenabsatz"/>
+              <w:numPr>
+                <w:ilvl w:val="0"/>
+                <w:numId w:val="2"/>
+              </w:numPr>
+              <w:rPr>
+                <w:sz w:val="20"/>
+                <w:szCs w:val="20"/>
+              </w:rPr>
+            </w:pPr>
+            <w:r>
+              <w:rPr>
+                <w:sz w:val="20"/>
+                <w:szCs w:val="20"/>
+              </w:rPr>
+              <w:t>Einfach zu realisieren</w:t>
+            </w:r>
+          </w:p>
+          <w:p>
+            <w:pPr>
+              <w:pStyle w:val="Listenabsatz"/>
+              <w:numPr>
+                <w:ilvl w:val="0"/>
+                <w:numId w:val="2"/>
+              </w:numPr>
+              <w:rPr>
+                <w:sz w:val="20"/>
+                <w:szCs w:val="20"/>
+              </w:rPr>
+            </w:pPr>
+            <w:r>
+              <w:rPr>
+                <w:sz w:val="20"/>
+                <w:szCs w:val="20"/>
+              </w:rPr>
+              <w:t>Ausbau der Kenntnisse für Schrittmotoren</w:t>
+            </w:r>
+          </w:p>
+          <w:p>
+            <w:pPr>
+              <w:pStyle w:val="Listenabsatz"/>
+              <w:numPr>
+                <w:ilvl w:val="0"/>
+                <w:numId w:val="2"/>
+              </w:numPr>
+            </w:pPr>
+            <w:r>
+              <w:rPr>
+                <w:sz w:val="20"/>
+                <w:szCs w:val="20"/>
+              </w:rPr>
+              <w:t>Motorenkarten von Arduino vorhanden</w:t>
+            </w:r>
+          </w:p>
+        </w:tc>
+        <w:tc>
+          <w:tcPr>
+            <w:tcW w:w="2987" w:type="dxa"/>
+          </w:tcPr>
+          <w:p>
+            <w:pPr>
+              <w:pStyle w:val="Listenabsatz"/>
+              <w:numPr>
+                <w:ilvl w:val="0"/>
+                <w:numId w:val="2"/>
+              </w:numPr>
+              <w:rPr>
+                <w:sz w:val="20"/>
+                <w:szCs w:val="20"/>
+              </w:rPr>
+            </w:pPr>
+            <w:r>
+              <w:rPr>
+                <w:sz w:val="20"/>
+                <w:szCs w:val="20"/>
+              </w:rPr>
+              <w:t>Starke Motoren notwendig</w:t>
+            </w:r>
+          </w:p>
+          <w:p>
+            <w:pPr>
+              <w:pStyle w:val="Listenabsatz"/>
+              <w:numPr>
+                <w:ilvl w:val="0"/>
+                <w:numId w:val="2"/>
+              </w:numPr>
+              <w:rPr>
+                <w:sz w:val="20"/>
+                <w:szCs w:val="20"/>
+              </w:rPr>
+            </w:pPr>
+            <w:r>
+              <w:rPr>
+                <w:sz w:val="20"/>
+                <w:szCs w:val="20"/>
+              </w:rPr>
+              <w:t>Teures Netzteil benötigt</w:t>
+            </w:r>
+          </w:p>
+          <w:p>
+            <w:pPr>
+              <w:pStyle w:val="Listenabsatz"/>
+              <w:numPr>
+                <w:ilvl w:val="0"/>
+                <w:numId w:val="2"/>
+              </w:numPr>
+              <w:rPr>
+                <w:sz w:val="20"/>
+                <w:szCs w:val="20"/>
+              </w:rPr>
+            </w:pPr>
+            <w:r>
+              <w:rPr>
+                <w:sz w:val="20"/>
+                <w:szCs w:val="20"/>
+              </w:rPr>
+              <w:t>Durch Übersetzung nicht mehr so schnell</w:t>
+            </w:r>
+          </w:p>
+        </w:tc>
+      </w:tr>
+    </w:tbl>
+    <w:p/>
+    <w:p/>
+    <w:p/>
+    <w:p>
+      <w:bookmarkStart w:id="18" w:name="_GoBack"/>
       <w:r>
         <w:rPr>
-          <w:sz w:val="22"/>
+          <w:noProof/>
+          <w:lang w:val="en-US" w:eastAsia="en-US"/>
         </w:rPr>
-        <w:t xml:space="preserve">Die Flasche und das Glas werden durch zwei </w:t>
-      </w:r>
-    </w:p>
-    <w:p>
-      <w:pPr>
-        <w:pStyle w:val="Titel3"/>
-        <w:ind w:firstLine="0"/>
+        <w:drawing>
+          <wp:anchor distT="0" distB="0" distL="114300" distR="114300" simplePos="0" relativeHeight="251670528" behindDoc="0" locked="0" layoutInCell="1" allowOverlap="1" wp14:anchorId="76DEE2E9" wp14:editId="5FB40E23">
+            <wp:simplePos x="0" y="0"/>
+            <wp:positionH relativeFrom="margin">
+              <wp:align>right</wp:align>
+            </wp:positionH>
+            <wp:positionV relativeFrom="paragraph">
+              <wp:posOffset>259715</wp:posOffset>
+            </wp:positionV>
+            <wp:extent cx="1711325" cy="2262505"/>
+            <wp:effectExtent l="0" t="0" r="3175" b="4445"/>
+            <wp:wrapSquare wrapText="bothSides"/>
+            <wp:docPr id="48" name="Grafik 48"/>
+            <wp:cNvGraphicFramePr>
+              <a:graphicFrameLocks xmlns:a="http://schemas.openxmlformats.org/drawingml/2006/main" noChangeAspect="1"/>
+            </wp:cNvGraphicFramePr>
+            <a:graphic xmlns:a="http://schemas.openxmlformats.org/drawingml/2006/main">
+              <a:graphicData uri="http://schemas.openxmlformats.org/drawingml/2006/picture">
+                <pic:pic xmlns:pic="http://schemas.openxmlformats.org/drawingml/2006/picture">
+                  <pic:nvPicPr>
+                    <pic:cNvPr id="1" name=""/>
+                    <pic:cNvPicPr/>
+                  </pic:nvPicPr>
+                  <pic:blipFill>
+                    <a:blip r:embed="rId14">
+                      <a:extLst>
+                        <a:ext uri="{28A0092B-C50C-407E-A947-70E740481C1C}">
+                          <a14:useLocalDpi xmlns:a14="http://schemas.microsoft.com/office/drawing/2010/main" val="0"/>
+                        </a:ext>
+                      </a:extLst>
+                    </a:blip>
+                    <a:stretch>
+                      <a:fillRect/>
+                    </a:stretch>
+                  </pic:blipFill>
+                  <pic:spPr>
+                    <a:xfrm>
+                      <a:off x="0" y="0"/>
+                      <a:ext cx="1711325" cy="2262505"/>
+                    </a:xfrm>
+                    <a:prstGeom prst="rect">
+                      <a:avLst/>
+                    </a:prstGeom>
+                  </pic:spPr>
+                </pic:pic>
+              </a:graphicData>
+            </a:graphic>
+            <wp14:sizeRelH relativeFrom="margin">
+              <wp14:pctWidth>0</wp14:pctWidth>
+            </wp14:sizeRelH>
+            <wp14:sizeRelV relativeFrom="margin">
+              <wp14:pctHeight>0</wp14:pctHeight>
+            </wp14:sizeRelV>
+          </wp:anchor>
+        </w:drawing>
+      </w:r>
+      <w:bookmarkEnd w:id="18"/>
+      <w:r>
+        <w:t>Die dritte Variante ist eine Lösung mit Zylindern, dabei hat man auf jeder Seite ein Zylinder der die Halterung auf der gegenüberliegenden Seite anhebt.</w:t>
+      </w:r>
+      <w:r>
         <w:rPr>
-          <w:sz w:val="22"/>
-        </w:rPr>
-      </w:pPr>
-      <w:r>
-        <w:rPr>
-          <w:sz w:val="22"/>
-        </w:rPr>
-        <w:t>Schrittmotoren angehoben. Diese Motoren ziehen an</w:t>
-      </w:r>
-    </w:p>
-    <w:p>
-      <w:pPr>
-        <w:pStyle w:val="Titel3"/>
-        <w:ind w:firstLine="0"/>
-        <w:rPr>
-          <w:sz w:val="22"/>
-        </w:rPr>
-      </w:pPr>
-      <w:r>
-        <w:rPr>
-          <w:sz w:val="22"/>
-        </w:rPr>
-        <w:t>einem biegbaren Draht, welcher dann mit Hilfe des</w:t>
-      </w:r>
-    </w:p>
-    <w:p>
-      <w:pPr>
-        <w:pStyle w:val="Titel3"/>
-        <w:ind w:firstLine="0"/>
-        <w:rPr>
-          <w:sz w:val="22"/>
-        </w:rPr>
-      </w:pPr>
-      <w:r>
-        <w:rPr>
-          <w:sz w:val="22"/>
-        </w:rPr>
-        <w:t>Hebelgesetz die Flasche / das Glas anhebt.</w:t>
-      </w:r>
-      <w:r>
-        <w:rPr>
-          <w:sz w:val="22"/>
+          <w:noProof/>
+          <w:lang w:eastAsia="en-US"/>
         </w:rPr>
         <w:t xml:space="preserve"> </w:t>
       </w:r>
     </w:p>
-    <w:p>
-      <w:pPr>
-        <w:pStyle w:val="Titel3"/>
-        <w:ind w:firstLine="0"/>
+    <w:p/>
+    <w:p/>
+    <w:p/>
+    <w:tbl>
+      <w:tblPr>
+        <w:tblStyle w:val="Tabellenraster"/>
+        <w:tblW w:w="0" w:type="auto"/>
+        <w:tblInd w:w="142" w:type="dxa"/>
+        <w:tblLook w:val="04A0" w:firstRow="1" w:lastRow="0" w:firstColumn="1" w:lastColumn="0" w:noHBand="0" w:noVBand="1"/>
+      </w:tblPr>
+      <w:tblGrid>
+        <w:gridCol w:w="2986"/>
+        <w:gridCol w:w="2987"/>
+      </w:tblGrid>
+      <w:tr>
+        <w:tc>
+          <w:tcPr>
+            <w:tcW w:w="2986" w:type="dxa"/>
+          </w:tcPr>
+          <w:p>
+            <w:pPr>
+              <w:ind w:left="0"/>
+            </w:pPr>
+            <w:r>
+              <w:t>Vorteile</w:t>
+            </w:r>
+          </w:p>
+        </w:tc>
+        <w:tc>
+          <w:tcPr>
+            <w:tcW w:w="2987" w:type="dxa"/>
+          </w:tcPr>
+          <w:p>
+            <w:pPr>
+              <w:ind w:left="0"/>
+            </w:pPr>
+            <w:r>
+              <w:t>Nachteile</w:t>
+            </w:r>
+          </w:p>
+        </w:tc>
+      </w:tr>
+      <w:tr>
+        <w:tc>
+          <w:tcPr>
+            <w:tcW w:w="2986" w:type="dxa"/>
+          </w:tcPr>
+          <w:p>
+            <w:pPr>
+              <w:pStyle w:val="Listenabsatz"/>
+              <w:numPr>
+                <w:ilvl w:val="0"/>
+                <w:numId w:val="2"/>
+              </w:numPr>
+              <w:rPr>
+                <w:sz w:val="20"/>
+                <w:szCs w:val="20"/>
+              </w:rPr>
+            </w:pPr>
+            <w:r>
+              <w:rPr>
+                <w:sz w:val="20"/>
+                <w:szCs w:val="20"/>
+              </w:rPr>
+              <w:t>Einfach zu realisieren</w:t>
+            </w:r>
+          </w:p>
+          <w:p>
+            <w:pPr>
+              <w:pStyle w:val="Listenabsatz"/>
+              <w:numPr>
+                <w:ilvl w:val="0"/>
+                <w:numId w:val="2"/>
+              </w:numPr>
+              <w:rPr>
+                <w:sz w:val="20"/>
+                <w:szCs w:val="20"/>
+              </w:rPr>
+            </w:pPr>
+            <w:r>
+              <w:rPr>
+                <w:sz w:val="20"/>
+                <w:szCs w:val="20"/>
+              </w:rPr>
+              <w:t>Ausnützung des Hebelarms, dadurch weniger Kraft benötigt</w:t>
+            </w:r>
+          </w:p>
+        </w:tc>
+        <w:tc>
+          <w:tcPr>
+            <w:tcW w:w="2987" w:type="dxa"/>
+          </w:tcPr>
+          <w:p>
+            <w:pPr>
+              <w:pStyle w:val="Listenabsatz"/>
+              <w:numPr>
+                <w:ilvl w:val="0"/>
+                <w:numId w:val="2"/>
+              </w:numPr>
+              <w:rPr>
+                <w:sz w:val="20"/>
+                <w:szCs w:val="20"/>
+              </w:rPr>
+            </w:pPr>
+            <w:r>
+              <w:rPr>
+                <w:sz w:val="20"/>
+                <w:szCs w:val="20"/>
+              </w:rPr>
+              <w:t>Aufbereitungseinheit &amp; Kompressor benötigt</w:t>
+            </w:r>
+          </w:p>
+          <w:p>
+            <w:pPr>
+              <w:pStyle w:val="Listenabsatz"/>
+              <w:numPr>
+                <w:ilvl w:val="0"/>
+                <w:numId w:val="2"/>
+              </w:numPr>
+              <w:rPr>
+                <w:sz w:val="20"/>
+                <w:szCs w:val="20"/>
+              </w:rPr>
+            </w:pPr>
+            <w:r>
+              <w:rPr>
+                <w:sz w:val="20"/>
+                <w:szCs w:val="20"/>
+              </w:rPr>
+              <w:t>Teuer</w:t>
+            </w:r>
+          </w:p>
+          <w:p>
+            <w:pPr>
+              <w:pStyle w:val="Listenabsatz"/>
+              <w:ind w:left="502"/>
+              <w:rPr>
+                <w:sz w:val="20"/>
+                <w:szCs w:val="20"/>
+              </w:rPr>
+            </w:pPr>
+          </w:p>
+        </w:tc>
+      </w:tr>
+    </w:tbl>
+    <w:p/>
+    <w:p/>
+    <w:p>
+      <w:pPr>
+        <w:spacing w:after="160" w:line="259" w:lineRule="auto"/>
+        <w:ind w:left="0"/>
         <w:rPr>
-          <w:sz w:val="22"/>
+          <w:sz w:val="28"/>
         </w:rPr>
       </w:pPr>
-    </w:p>
-    <w:p>
-      <w:pPr>
-        <w:pStyle w:val="Titel3"/>
-        <w:ind w:firstLine="0"/>
-        <w:rPr>
-          <w:sz w:val="22"/>
-        </w:rPr>
-      </w:pPr>
-      <w:r>
-        <w:rPr>
-          <w:sz w:val="22"/>
-        </w:rPr>
-        <w:t>Wir haben uns andere Varianten mit Zylindern, Keil-</w:t>
-      </w:r>
-    </w:p>
-    <w:p>
-      <w:pPr>
-        <w:pStyle w:val="Titel3"/>
-        <w:ind w:firstLine="0"/>
-        <w:rPr>
-          <w:sz w:val="22"/>
-        </w:rPr>
-      </w:pPr>
-      <w:proofErr w:type="spellStart"/>
-      <w:r>
-        <w:rPr>
-          <w:sz w:val="22"/>
-        </w:rPr>
-        <w:t>riemen</w:t>
-      </w:r>
-      <w:proofErr w:type="spellEnd"/>
-      <w:r>
-        <w:rPr>
-          <w:sz w:val="22"/>
-        </w:rPr>
-        <w:t xml:space="preserve"> und Ketten überlegt, doch wir sind uns sicher,</w:t>
-      </w:r>
-    </w:p>
-    <w:p>
-      <w:pPr>
-        <w:pStyle w:val="Titel3"/>
-        <w:ind w:firstLine="0"/>
-        <w:rPr>
-          <w:sz w:val="22"/>
-        </w:rPr>
-      </w:pPr>
-      <w:r>
-        <w:rPr>
-          <w:sz w:val="22"/>
-        </w:rPr>
-        <w:t>dass diese Variante die kostengünstigste und gleich-</w:t>
-      </w:r>
-    </w:p>
-    <w:p>
-      <w:pPr>
-        <w:pStyle w:val="Titel3"/>
-        <w:ind w:firstLine="0"/>
-        <w:rPr>
-          <w:sz w:val="22"/>
-        </w:rPr>
-      </w:pPr>
-      <w:r>
-        <w:rPr>
-          <w:sz w:val="22"/>
-        </w:rPr>
-        <w:t>zeitig die effektivste Lösung ist.</w:t>
-      </w:r>
-    </w:p>
-    <w:p>
-      <w:pPr>
-        <w:pStyle w:val="Titel3"/>
-        <w:ind w:firstLine="0"/>
-      </w:pPr>
+      <w:r>
+        <w:br w:type="page"/>
+      </w:r>
     </w:p>
     <w:p>
       <w:pPr>
@@ -9153,6 +9477,7 @@
         <w:ind w:left="180"/>
       </w:pPr>
       <w:r>
+        <w:lastRenderedPageBreak/>
         <w:t>Varianten Bedienung</w:t>
       </w:r>
     </w:p>
@@ -9249,12 +9574,7 @@
         </w:numPr>
       </w:pPr>
       <w:r>
-        <w:t>Motor1</w:t>
-      </w:r>
-      <w:bookmarkStart w:id="18" w:name="_GoBack"/>
-      <w:bookmarkEnd w:id="18"/>
-      <w:r>
-        <w:t xml:space="preserve"> Flasche senken</w:t>
+        <w:t>Motor1 Flasche senken</w:t>
       </w:r>
     </w:p>
     <w:p>
@@ -9564,12 +9884,15 @@
       </w:tr>
     </w:tbl>
     <w:p/>
-    <w:p/>
-    <w:p/>
-    <w:p/>
-    <w:p/>
-    <w:p/>
-    <w:p/>
+    <w:p>
+      <w:pPr>
+        <w:spacing w:after="160" w:line="259" w:lineRule="auto"/>
+        <w:ind w:left="0"/>
+      </w:pPr>
+      <w:r>
+        <w:br w:type="page"/>
+      </w:r>
+    </w:p>
     <w:p/>
     <w:p>
       <w:pPr>
@@ -9598,13 +9921,8 @@
         </w:numPr>
       </w:pPr>
       <w:r>
-        <w:t xml:space="preserve">Anlage </w:t>
-      </w:r>
-      <w:proofErr w:type="gramStart"/>
-      <w:r>
-        <w:t>Ein</w:t>
-      </w:r>
-      <w:proofErr w:type="gramEnd"/>
+        <w:t>Anlage Ein</w:t>
+      </w:r>
     </w:p>
     <w:p>
       <w:pPr>
@@ -10183,16 +10501,8 @@
               <w:rPr>
                 <w:szCs w:val="22"/>
               </w:rPr>
-              <w:t xml:space="preserve"> </w:t>
-            </w:r>
-            <w:proofErr w:type="spellStart"/>
-            <w:r>
-              <w:rPr>
-                <w:szCs w:val="22"/>
-              </w:rPr>
-              <w:t>Mega</w:t>
-            </w:r>
-            <w:proofErr w:type="spellEnd"/>
+              <w:t xml:space="preserve"> Mega</w:t>
+            </w:r>
           </w:p>
         </w:tc>
         <w:tc>
@@ -10657,7 +10967,7 @@
 </file>
 
 <file path=word/numbering.xml><?xml version="1.0" encoding="utf-8"?>
-<w:numbering xmlns:wpc="http://schemas.microsoft.com/office/word/2010/wordprocessingCanvas" xmlns:cx="http://schemas.microsoft.com/office/drawing/2014/chartex" xmlns:cx1="http://schemas.microsoft.com/office/drawing/2015/9/8/chartex" xmlns:cx2="http://schemas.microsoft.com/office/drawing/2015/10/21/chartex" xmlns:cx3="http://schemas.microsoft.com/office/drawing/2016/5/9/chartex" xmlns:cx4="http://schemas.microsoft.com/office/drawing/2016/5/10/chartex" xmlns:cx5="http://schemas.microsoft.com/office/drawing/2016/5/11/chartex" xmlns:cx6="http://schemas.microsoft.com/office/drawing/2016/5/12/chartex" xmlns:cx7="http://schemas.microsoft.com/office/drawing/2016/5/13/chartex" xmlns:cx8="http://schemas.microsoft.com/office/drawing/2016/5/14/chartex" xmlns:mc="http://schemas.openxmlformats.org/markup-compatibility/2006" xmlns:aink="http://schemas.microsoft.com/office/drawing/2016/ink" xmlns:am3d="http://schemas.microsoft.com/office/drawing/2017/model3d" xmlns:o="urn:schemas-microsoft-com:office:office" xmlns:r="http://schemas.openxmlformats.org/officeDocument/2006/relationships" xmlns:m="http://schemas.openxmlformats.org/officeDocument/2006/math" xmlns:v="urn:schemas-microsoft-com:vml" xmlns:wp14="http://schemas.microsoft.com/office/word/2010/wordprocessingDrawing" xmlns:wp="http://schemas.openxmlformats.org/drawingml/2006/wordprocessingDrawing" xmlns:w10="urn:schemas-microsoft-com:office:word" xmlns:w="http://schemas.openxmlformats.org/wordprocessingml/2006/main" xmlns:w14="http://schemas.microsoft.com/office/word/2010/wordml" xmlns:w15="http://schemas.microsoft.com/office/word/2012/wordml" xmlns:w16cid="http://schemas.microsoft.com/office/word/2016/wordml/cid" xmlns:w16se="http://schemas.microsoft.com/office/word/2015/wordml/symex" xmlns:wpg="http://schemas.microsoft.com/office/word/2010/wordprocessingGroup" xmlns:wpi="http://schemas.microsoft.com/office/word/2010/wordprocessingInk" xmlns:wne="http://schemas.microsoft.com/office/word/2006/wordml" xmlns:wps="http://schemas.microsoft.com/office/word/2010/wordprocessingShape" mc:Ignorable="w14 w15 w16se w16cid wp14">
+<w:numbering xmlns:wpc="http://schemas.microsoft.com/office/word/2010/wordprocessingCanvas" xmlns:cx="http://schemas.microsoft.com/office/drawing/2014/chartex" xmlns:mc="http://schemas.openxmlformats.org/markup-compatibility/2006" xmlns:o="urn:schemas-microsoft-com:office:office" xmlns:r="http://schemas.openxmlformats.org/officeDocument/2006/relationships" xmlns:m="http://schemas.openxmlformats.org/officeDocument/2006/math" xmlns:v="urn:schemas-microsoft-com:vml" xmlns:wp14="http://schemas.microsoft.com/office/word/2010/wordprocessingDrawing" xmlns:wp="http://schemas.openxmlformats.org/drawingml/2006/wordprocessingDrawing" xmlns:w10="urn:schemas-microsoft-com:office:word" xmlns:w="http://schemas.openxmlformats.org/wordprocessingml/2006/main" xmlns:w14="http://schemas.microsoft.com/office/word/2010/wordml" xmlns:w15="http://schemas.microsoft.com/office/word/2012/wordml" xmlns:w16se="http://schemas.microsoft.com/office/word/2015/wordml/symex" xmlns:wpg="http://schemas.microsoft.com/office/word/2010/wordprocessingGroup" xmlns:wpi="http://schemas.microsoft.com/office/word/2010/wordprocessingInk" xmlns:wne="http://schemas.microsoft.com/office/word/2006/wordml" xmlns:wps="http://schemas.microsoft.com/office/word/2010/wordprocessingShape" mc:Ignorable="w14 w15 w16se wp14">
   <w:abstractNum w:abstractNumId="0" w15:restartNumberingAfterBreak="0">
     <w:nsid w:val="06895F79"/>
     <w:multiLevelType w:val="hybridMultilevel"/>
@@ -10950,7 +11260,7 @@
 </file>
 
 <file path=word/styles.xml><?xml version="1.0" encoding="utf-8"?>
-<w:styles xmlns:mc="http://schemas.openxmlformats.org/markup-compatibility/2006" xmlns:r="http://schemas.openxmlformats.org/officeDocument/2006/relationships" xmlns:w="http://schemas.openxmlformats.org/wordprocessingml/2006/main" xmlns:w14="http://schemas.microsoft.com/office/word/2010/wordml" xmlns:w15="http://schemas.microsoft.com/office/word/2012/wordml" xmlns:w16cid="http://schemas.microsoft.com/office/word/2016/wordml/cid" xmlns:w16se="http://schemas.microsoft.com/office/word/2015/wordml/symex" mc:Ignorable="w14 w15 w16se w16cid">
+<w:styles xmlns:mc="http://schemas.openxmlformats.org/markup-compatibility/2006" xmlns:r="http://schemas.openxmlformats.org/officeDocument/2006/relationships" xmlns:w="http://schemas.openxmlformats.org/wordprocessingml/2006/main" xmlns:w14="http://schemas.microsoft.com/office/word/2010/wordml" xmlns:w15="http://schemas.microsoft.com/office/word/2012/wordml" xmlns:w16se="http://schemas.microsoft.com/office/word/2015/wordml/symex" mc:Ignorable="w14 w15 w16se">
   <w:docDefaults>
     <w:rPrDefault>
       <w:rPr>
@@ -10966,7 +11276,7 @@
       </w:pPr>
     </w:pPrDefault>
   </w:docDefaults>
-  <w:latentStyles w:defLockedState="0" w:defUIPriority="99" w:defSemiHidden="0" w:defUnhideWhenUsed="0" w:defQFormat="0" w:count="375">
+  <w:latentStyles w:defLockedState="0" w:defUIPriority="99" w:defSemiHidden="0" w:defUnhideWhenUsed="0" w:defQFormat="0" w:count="371">
     <w:lsdException w:name="Normal" w:uiPriority="0" w:qFormat="1"/>
     <w:lsdException w:name="heading 1" w:uiPriority="9" w:qFormat="1"/>
     <w:lsdException w:name="heading 2" w:semiHidden="1" w:uiPriority="9" w:unhideWhenUsed="1" w:qFormat="1"/>
@@ -11338,10 +11648,6 @@
     <w:lsdException w:name="List Table 5 Dark Accent 6" w:uiPriority="50"/>
     <w:lsdException w:name="List Table 6 Colorful Accent 6" w:uiPriority="51"/>
     <w:lsdException w:name="List Table 7 Colorful Accent 6" w:uiPriority="52"/>
-    <w:lsdException w:name="Mention" w:semiHidden="1" w:unhideWhenUsed="1"/>
-    <w:lsdException w:name="Smart Hyperlink" w:semiHidden="1" w:unhideWhenUsed="1"/>
-    <w:lsdException w:name="Hashtag" w:semiHidden="1" w:unhideWhenUsed="1"/>
-    <w:lsdException w:name="Unresolved Mention" w:semiHidden="1" w:unhideWhenUsed="1"/>
   </w:latentStyles>
   <w:style w:type="paragraph" w:default="1" w:styleId="Standard">
     <w:name w:val="Normal"/>
@@ -11948,7 +12254,7 @@
 </file>
 
 <file path=customXml/itemProps2.xml><?xml version="1.0" encoding="utf-8"?>
-<ds:datastoreItem xmlns:ds="http://schemas.openxmlformats.org/officeDocument/2006/customXml" ds:itemID="{0DDF9BD5-2008-41FA-BD8D-325C3B02D694}">
+<ds:datastoreItem xmlns:ds="http://schemas.openxmlformats.org/officeDocument/2006/customXml" ds:itemID="{397CD14E-2B11-41FC-8FE9-8487FEB6ED75}">
   <ds:schemaRefs>
     <ds:schemaRef ds:uri="http://schemas.openxmlformats.org/officeDocument/2006/bibliography"/>
   </ds:schemaRefs>

</xml_diff>

<commit_message>
Halterung für Glas und Flasche verbressert.
</commit_message>
<xml_diff>
--- a/10_Pflichtenheft/Pflichtenheft.docx
+++ b/10_Pflichtenheft/Pflichtenheft.docx
@@ -8077,13 +8077,8 @@
           <w:numId w:val="2"/>
         </w:numPr>
       </w:pPr>
-      <w:proofErr w:type="gramStart"/>
-      <w:r>
-        <w:t>Drehen</w:t>
-      </w:r>
-      <w:proofErr w:type="gramEnd"/>
-      <w:r>
-        <w:t xml:space="preserve"> der Flasche für </w:t>
+      <w:r>
+        <w:t xml:space="preserve">Drehen der Flasche für </w:t>
       </w:r>
       <w:r>
         <w:t>h</w:t>
@@ -9343,10 +9338,18 @@
         <w:t xml:space="preserve">Das Gehirn unserer </w:t>
       </w:r>
       <w:r>
-        <w:t xml:space="preserve">Anlage wird ein Arduino </w:t>
+        <w:t xml:space="preserve">Anlage wird ein </w:t>
       </w:r>
       <w:proofErr w:type="spellStart"/>
       <w:r>
+        <w:t>Arduino</w:t>
+      </w:r>
+      <w:proofErr w:type="spellEnd"/>
+      <w:r>
+        <w:t xml:space="preserve"> </w:t>
+      </w:r>
+      <w:proofErr w:type="spellStart"/>
+      <w:r>
         <w:t>Mega</w:t>
       </w:r>
       <w:proofErr w:type="spellEnd"/>
@@ -9424,6 +9427,15 @@
       </w:r>
     </w:p>
     <w:p/>
+    <w:p>
+      <w:pPr>
+        <w:spacing w:after="160" w:line="259" w:lineRule="auto"/>
+        <w:ind w:left="0"/>
+      </w:pPr>
+      <w:r>
+        <w:br w:type="page"/>
+      </w:r>
+    </w:p>
     <w:p/>
     <w:p>
       <w:pPr>
@@ -9448,7 +9460,58 @@
     </w:p>
     <w:p>
       <w:r>
-        <w:t xml:space="preserve">Es soll eine Halterung konstruiert werden in der eine Flasche befestigt werden kann. In der Halterung soll mindestens eine 5dl Flasche Platz haben. Die Flasche darf beim Heben nicht herausfallen. </w:t>
+        <w:t>Die Halterung besteht zum grössten Teil aus einem Champagner Kühlpack. Diese haben mehrere Pakete in einem Kreis, die weich sind.  Dadurch kann man eine Flasche hineinschieben, die dann ein wenig klemmt und nicht herausfällt.</w:t>
+      </w:r>
+    </w:p>
+    <w:p>
+      <w:r>
+        <w:t xml:space="preserve">  </w:t>
+      </w:r>
+      <w:r>
+        <w:rPr>
+          <w:noProof/>
+        </w:rPr>
+        <w:drawing>
+          <wp:inline distT="0" distB="0" distL="0" distR="0">
+            <wp:extent cx="1742411" cy="2856411"/>
+            <wp:effectExtent l="0" t="0" r="0" b="1270"/>
+            <wp:docPr id="42" name="Grafik 42"/>
+            <wp:cNvGraphicFramePr>
+              <a:graphicFrameLocks xmlns:a="http://schemas.openxmlformats.org/drawingml/2006/main" noChangeAspect="1"/>
+            </wp:cNvGraphicFramePr>
+            <a:graphic xmlns:a="http://schemas.openxmlformats.org/drawingml/2006/main">
+              <a:graphicData uri="http://schemas.openxmlformats.org/drawingml/2006/picture">
+                <pic:pic xmlns:pic="http://schemas.openxmlformats.org/drawingml/2006/picture">
+                  <pic:nvPicPr>
+                    <pic:cNvPr id="42" name="Bildschirmfoto 2018-10-15 um 16.28.23.png"/>
+                    <pic:cNvPicPr/>
+                  </pic:nvPicPr>
+                  <pic:blipFill>
+                    <a:blip r:embed="rId10">
+                      <a:extLst>
+                        <a:ext uri="{28A0092B-C50C-407E-A947-70E740481C1C}">
+                          <a14:useLocalDpi xmlns:a14="http://schemas.microsoft.com/office/drawing/2010/main" val="0"/>
+                        </a:ext>
+                      </a:extLst>
+                    </a:blip>
+                    <a:stretch>
+                      <a:fillRect/>
+                    </a:stretch>
+                  </pic:blipFill>
+                  <pic:spPr>
+                    <a:xfrm>
+                      <a:off x="0" y="0"/>
+                      <a:ext cx="1753863" cy="2875185"/>
+                    </a:xfrm>
+                    <a:prstGeom prst="rect">
+                      <a:avLst/>
+                    </a:prstGeom>
+                  </pic:spPr>
+                </pic:pic>
+              </a:graphicData>
+            </a:graphic>
+          </wp:inline>
+        </w:drawing>
       </w:r>
     </w:p>
     <w:p/>
@@ -9464,7 +9527,19 @@
     </w:p>
     <w:p>
       <w:r>
-        <w:t>Auf der anderen Seite wir eine Halterung für das definierte Glas gefertigt. Das Glas braucht keine spezielle Fertigung, die Halterung sollte sich jedoch an die Form des Glases anpassen.</w:t>
+        <w:t xml:space="preserve">Die Halterung besteht zum grössten Teil aus einem Champagner Kühlpack. Diese haben mehrere Pakete in einem Kreis, die weich sind.  Dadurch kann man ein </w:t>
+      </w:r>
+      <w:r>
+        <w:t>Glas</w:t>
+      </w:r>
+      <w:r>
+        <w:t xml:space="preserve"> hineinschieben, </w:t>
+      </w:r>
+      <w:r>
+        <w:t>das</w:t>
+      </w:r>
+      <w:r>
+        <w:t xml:space="preserve"> dann ein wenig klemmt und nicht herausfällt.</w:t>
       </w:r>
     </w:p>
     <w:p>
@@ -9475,6 +9550,55 @@
           <w:sz w:val="28"/>
         </w:rPr>
       </w:pPr>
+      <w:r>
+        <w:t xml:space="preserve">  </w:t>
+      </w:r>
+      <w:r>
+        <w:rPr>
+          <w:noProof/>
+        </w:rPr>
+        <w:drawing>
+          <wp:inline distT="0" distB="0" distL="0" distR="0" wp14:anchorId="755E7B70" wp14:editId="44B2683B">
+            <wp:extent cx="1753036" cy="2873829"/>
+            <wp:effectExtent l="0" t="0" r="0" b="0"/>
+            <wp:docPr id="43" name="Grafik 43"/>
+            <wp:cNvGraphicFramePr>
+              <a:graphicFrameLocks xmlns:a="http://schemas.openxmlformats.org/drawingml/2006/main" noChangeAspect="1"/>
+            </wp:cNvGraphicFramePr>
+            <a:graphic xmlns:a="http://schemas.openxmlformats.org/drawingml/2006/main">
+              <a:graphicData uri="http://schemas.openxmlformats.org/drawingml/2006/picture">
+                <pic:pic xmlns:pic="http://schemas.openxmlformats.org/drawingml/2006/picture">
+                  <pic:nvPicPr>
+                    <pic:cNvPr id="42" name="Bildschirmfoto 2018-10-15 um 16.28.23.png"/>
+                    <pic:cNvPicPr/>
+                  </pic:nvPicPr>
+                  <pic:blipFill>
+                    <a:blip r:embed="rId10">
+                      <a:extLst>
+                        <a:ext uri="{28A0092B-C50C-407E-A947-70E740481C1C}">
+                          <a14:useLocalDpi xmlns:a14="http://schemas.microsoft.com/office/drawing/2010/main" val="0"/>
+                        </a:ext>
+                      </a:extLst>
+                    </a:blip>
+                    <a:stretch>
+                      <a:fillRect/>
+                    </a:stretch>
+                  </pic:blipFill>
+                  <pic:spPr>
+                    <a:xfrm>
+                      <a:off x="0" y="0"/>
+                      <a:ext cx="1758697" cy="2883110"/>
+                    </a:xfrm>
+                    <a:prstGeom prst="rect">
+                      <a:avLst/>
+                    </a:prstGeom>
+                  </pic:spPr>
+                </pic:pic>
+              </a:graphicData>
+            </a:graphic>
+          </wp:inline>
+        </w:drawing>
+      </w:r>
     </w:p>
     <w:p>
       <w:pPr>
@@ -9482,7 +9606,6 @@
       </w:pPr>
       <w:bookmarkStart w:id="18" w:name="_Toc525312285"/>
       <w:r>
-        <w:lastRenderedPageBreak/>
         <w:t>Anheben der Halterungen</w:t>
       </w:r>
       <w:bookmarkEnd w:id="18"/>
@@ -9492,16 +9615,28 @@
         <w:t>Beide Halterungen werden mit einem Motor angehoben. Die Motoren müssen genügen stark sein um 600g zu heben.</w:t>
       </w:r>
     </w:p>
-    <w:p/>
+    <w:p>
+      <w:pPr>
+        <w:spacing w:after="160" w:line="259" w:lineRule="auto"/>
+        <w:ind w:left="0"/>
+      </w:pPr>
+      <w:r>
+        <w:br w:type="page"/>
+      </w:r>
+    </w:p>
+    <w:p>
+      <w:bookmarkStart w:id="19" w:name="_GoBack"/>
+      <w:bookmarkEnd w:id="19"/>
+    </w:p>
     <w:p>
       <w:pPr>
         <w:pStyle w:val="berschrift2"/>
       </w:pPr>
-      <w:bookmarkStart w:id="19" w:name="_Toc525312286"/>
+      <w:bookmarkStart w:id="20" w:name="_Toc525312286"/>
       <w:r>
         <w:t>Bedienung</w:t>
       </w:r>
-      <w:bookmarkEnd w:id="19"/>
+      <w:bookmarkEnd w:id="20"/>
     </w:p>
     <w:p>
       <w:r>
@@ -9542,13 +9677,8 @@
           <w:numId w:val="2"/>
         </w:numPr>
       </w:pPr>
-      <w:proofErr w:type="gramStart"/>
-      <w:r>
-        <w:t>Starten</w:t>
-      </w:r>
-      <w:proofErr w:type="gramEnd"/>
-      <w:r>
-        <w:t xml:space="preserve"> der Anlage</w:t>
+      <w:r>
+        <w:t>Starten der Anlage</w:t>
       </w:r>
     </w:p>
     <w:p>
@@ -9559,13 +9689,8 @@
           <w:numId w:val="2"/>
         </w:numPr>
       </w:pPr>
-      <w:proofErr w:type="gramStart"/>
-      <w:r>
-        <w:t>Ausschalten</w:t>
-      </w:r>
-      <w:proofErr w:type="gramEnd"/>
-      <w:r>
-        <w:t xml:space="preserve"> der Anlage</w:t>
+      <w:r>
+        <w:t>Ausschalten der Anlage</w:t>
       </w:r>
     </w:p>
     <w:p>
@@ -9684,11 +9809,11 @@
       <w:pPr>
         <w:pStyle w:val="berschrift2"/>
       </w:pPr>
-      <w:bookmarkStart w:id="20" w:name="_Toc525312287"/>
+      <w:bookmarkStart w:id="21" w:name="_Toc525312287"/>
       <w:r>
         <w:t>Anzeige</w:t>
       </w:r>
-      <w:bookmarkEnd w:id="20"/>
+      <w:bookmarkEnd w:id="21"/>
     </w:p>
     <w:p>
       <w:pPr>
@@ -9761,13 +9886,8 @@
         </w:numPr>
       </w:pPr>
       <w:r>
-        <w:t xml:space="preserve">Anlage </w:t>
-      </w:r>
-      <w:proofErr w:type="gramStart"/>
-      <w:r>
-        <w:t>Ein</w:t>
-      </w:r>
-      <w:proofErr w:type="gramEnd"/>
+        <w:t>Anlage Ein</w:t>
+      </w:r>
     </w:p>
     <w:p>
       <w:pPr>
@@ -9778,22 +9898,22 @@
       <w:pPr>
         <w:pStyle w:val="berschrift1"/>
       </w:pPr>
-      <w:bookmarkStart w:id="21" w:name="_Toc525312288"/>
+      <w:bookmarkStart w:id="22" w:name="_Toc525312288"/>
       <w:r>
         <w:t>Ausarbeitung von Varianten und Bewertung</w:t>
       </w:r>
-      <w:bookmarkEnd w:id="21"/>
+      <w:bookmarkEnd w:id="22"/>
     </w:p>
     <w:p/>
     <w:p>
       <w:pPr>
         <w:pStyle w:val="berschrift2"/>
       </w:pPr>
-      <w:bookmarkStart w:id="22" w:name="_Toc525312289"/>
+      <w:bookmarkStart w:id="23" w:name="_Toc525312289"/>
       <w:r>
         <w:t>Lösungsprinzipien für Teilfunktionen</w:t>
       </w:r>
-      <w:bookmarkEnd w:id="22"/>
+      <w:bookmarkEnd w:id="23"/>
       <w:r>
         <w:t xml:space="preserve"> </w:t>
       </w:r>
@@ -9806,7 +9926,7 @@
           <w:rStyle w:val="Titel3Zchn"/>
         </w:rPr>
       </w:pPr>
-      <w:bookmarkStart w:id="23" w:name="_Toc525312290"/>
+      <w:bookmarkStart w:id="24" w:name="_Toc525312290"/>
       <w:r>
         <w:rPr>
           <w:rStyle w:val="Titel3Zchn"/>
@@ -9819,7 +9939,7 @@
         </w:rPr>
         <w:t>Glas</w:t>
       </w:r>
-      <w:bookmarkEnd w:id="23"/>
+      <w:bookmarkEnd w:id="24"/>
     </w:p>
     <w:p>
       <w:pPr>
@@ -9860,7 +9980,7 @@
                     </pic:cNvPicPr>
                   </pic:nvPicPr>
                   <pic:blipFill>
-                    <a:blip r:embed="rId10" cstate="print">
+                    <a:blip r:embed="rId11" cstate="print">
                       <a:extLst>
                         <a:ext uri="{28A0092B-C50C-407E-A947-70E740481C1C}">
                           <a14:useLocalDpi xmlns:a14="http://schemas.microsoft.com/office/drawing/2010/main" val="0"/>
@@ -9922,7 +10042,7 @@
                     </pic:cNvPicPr>
                   </pic:nvPicPr>
                   <pic:blipFill>
-                    <a:blip r:embed="rId11" cstate="print">
+                    <a:blip r:embed="rId12" cstate="print">
                       <a:extLst>
                         <a:ext uri="{28A0092B-C50C-407E-A947-70E740481C1C}">
                           <a14:useLocalDpi xmlns:a14="http://schemas.microsoft.com/office/drawing/2010/main" val="0"/>
@@ -9953,7 +10073,7 @@
           </wp:anchor>
         </w:drawing>
       </w:r>
-      <w:bookmarkStart w:id="24" w:name="_Toc525312291"/>
+      <w:bookmarkStart w:id="25" w:name="_Toc525312291"/>
       <w:r>
         <w:rPr>
           <w:rStyle w:val="Titel3Zchn"/>
@@ -9961,7 +10081,7 @@
         </w:rPr>
         <w:t>Eine mögliche Variante wäre mit einem Bügel, der um</w:t>
       </w:r>
-      <w:bookmarkEnd w:id="24"/>
+      <w:bookmarkEnd w:id="25"/>
       <w:r>
         <w:rPr>
           <w:rStyle w:val="Titel3Zchn"/>
@@ -9978,7 +10098,7 @@
           <w:sz w:val="22"/>
         </w:rPr>
       </w:pPr>
-      <w:bookmarkStart w:id="25" w:name="_Toc525312292"/>
+      <w:bookmarkStart w:id="26" w:name="_Toc525312292"/>
       <w:r>
         <w:rPr>
           <w:rStyle w:val="Titel3Zchn"/>
@@ -9986,7 +10106,7 @@
         </w:rPr>
         <w:t>das Glas greift. Durch eine Flügelschraube kann man</w:t>
       </w:r>
-      <w:bookmarkEnd w:id="25"/>
+      <w:bookmarkEnd w:id="26"/>
       <w:r>
         <w:rPr>
           <w:rStyle w:val="Titel3Zchn"/>
@@ -10003,7 +10123,7 @@
           <w:sz w:val="22"/>
         </w:rPr>
       </w:pPr>
-      <w:bookmarkStart w:id="26" w:name="_Toc525312293"/>
+      <w:bookmarkStart w:id="27" w:name="_Toc525312293"/>
       <w:r>
         <w:rPr>
           <w:rStyle w:val="Titel3Zchn"/>
@@ -10025,7 +10145,7 @@
         </w:rPr>
         <w:t xml:space="preserve"> es nicht zerbricht, wird am Spitz</w:t>
       </w:r>
-      <w:bookmarkEnd w:id="26"/>
+      <w:bookmarkEnd w:id="27"/>
       <w:r>
         <w:rPr>
           <w:rStyle w:val="Titel3Zchn"/>
@@ -10042,7 +10162,7 @@
           <w:sz w:val="22"/>
         </w:rPr>
       </w:pPr>
-      <w:bookmarkStart w:id="27" w:name="_Toc525312294"/>
+      <w:bookmarkStart w:id="28" w:name="_Toc525312294"/>
       <w:r>
         <w:rPr>
           <w:rStyle w:val="Titel3Zchn"/>
@@ -10064,7 +10184,7 @@
         </w:rPr>
         <w:t>noch ein Gummiklötzchen angebracht.</w:t>
       </w:r>
-      <w:bookmarkEnd w:id="27"/>
+      <w:bookmarkEnd w:id="28"/>
       <w:r>
         <w:rPr>
           <w:rStyle w:val="Titel3Zchn"/>
@@ -10090,7 +10210,7 @@
           <w:sz w:val="22"/>
         </w:rPr>
       </w:pPr>
-      <w:bookmarkStart w:id="28" w:name="_Toc525312295"/>
+      <w:bookmarkStart w:id="29" w:name="_Toc525312295"/>
       <w:r>
         <w:rPr>
           <w:rStyle w:val="Titel3Zchn"/>
@@ -10105,7 +10225,7 @@
         </w:rPr>
         <w:t xml:space="preserve"> Flügelschrauben, die</w:t>
       </w:r>
-      <w:bookmarkEnd w:id="28"/>
+      <w:bookmarkEnd w:id="29"/>
     </w:p>
     <w:p>
       <w:pPr>
@@ -10115,7 +10235,7 @@
           <w:sz w:val="22"/>
         </w:rPr>
       </w:pPr>
-      <w:bookmarkStart w:id="29" w:name="_Toc525312296"/>
+      <w:bookmarkStart w:id="30" w:name="_Toc525312296"/>
       <w:r>
         <w:rPr>
           <w:rStyle w:val="Titel3Zchn"/>
@@ -10123,7 +10243,7 @@
         </w:rPr>
         <w:t>an jeweils einer Stange befestigt sind, die dann am</w:t>
       </w:r>
-      <w:bookmarkEnd w:id="29"/>
+      <w:bookmarkEnd w:id="30"/>
       <w:r>
         <w:rPr>
           <w:rStyle w:val="Titel3Zchn"/>
@@ -10140,7 +10260,7 @@
           <w:sz w:val="22"/>
         </w:rPr>
       </w:pPr>
-      <w:bookmarkStart w:id="30" w:name="_Toc525312297"/>
+      <w:bookmarkStart w:id="31" w:name="_Toc525312297"/>
       <w:r>
         <w:rPr>
           <w:rStyle w:val="Titel3Zchn"/>
@@ -10155,7 +10275,7 @@
         </w:rPr>
         <w:t xml:space="preserve"> Der grosse Vorteil dieser</w:t>
       </w:r>
-      <w:bookmarkEnd w:id="30"/>
+      <w:bookmarkEnd w:id="31"/>
       <w:r>
         <w:rPr>
           <w:rStyle w:val="Titel3Zchn"/>
@@ -10172,7 +10292,7 @@
           <w:sz w:val="22"/>
         </w:rPr>
       </w:pPr>
-      <w:bookmarkStart w:id="31" w:name="_Toc525312298"/>
+      <w:bookmarkStart w:id="32" w:name="_Toc525312298"/>
       <w:r>
         <w:rPr>
           <w:rStyle w:val="Titel3Zchn"/>
@@ -10180,7 +10300,7 @@
         </w:rPr>
         <w:t>Variante ist sicherlich die einfache Herstellung.</w:t>
       </w:r>
-      <w:bookmarkEnd w:id="31"/>
+      <w:bookmarkEnd w:id="32"/>
     </w:p>
     <w:p>
       <w:pPr>
@@ -10198,7 +10318,7 @@
           <w:sz w:val="22"/>
         </w:rPr>
       </w:pPr>
-      <w:bookmarkStart w:id="32" w:name="_Toc525312299"/>
+      <w:bookmarkStart w:id="33" w:name="_Toc525312299"/>
       <w:r>
         <w:rPr>
           <w:rStyle w:val="Titel3Zchn"/>
@@ -10206,7 +10326,7 @@
         </w:rPr>
         <w:t>Das sind nur mögliche Lösungsvorschläge. In unserem</w:t>
       </w:r>
-      <w:bookmarkEnd w:id="32"/>
+      <w:bookmarkEnd w:id="33"/>
       <w:r>
         <w:rPr>
           <w:rStyle w:val="Titel3Zchn"/>
@@ -10223,7 +10343,7 @@
           <w:sz w:val="22"/>
         </w:rPr>
       </w:pPr>
-      <w:bookmarkStart w:id="33" w:name="_Toc525312300"/>
+      <w:bookmarkStart w:id="34" w:name="_Toc525312300"/>
       <w:r>
         <w:rPr>
           <w:rStyle w:val="Titel3Zchn"/>
@@ -10231,7 +10351,7 @@
         </w:rPr>
         <w:t>Projekt werden wir die finale Lösung auf diesen zwei</w:t>
       </w:r>
-      <w:bookmarkEnd w:id="33"/>
+      <w:bookmarkEnd w:id="34"/>
       <w:r>
         <w:rPr>
           <w:rStyle w:val="Titel3Zchn"/>
@@ -10248,7 +10368,7 @@
           <w:sz w:val="22"/>
         </w:rPr>
       </w:pPr>
-      <w:bookmarkStart w:id="34" w:name="_Toc525312301"/>
+      <w:bookmarkStart w:id="35" w:name="_Toc525312301"/>
       <w:r>
         <w:rPr>
           <w:rStyle w:val="Titel3Zchn"/>
@@ -10263,7 +10383,7 @@
         </w:rPr>
         <w:t>anten aufbauen, jedoch wird es ständig verändert</w:t>
       </w:r>
-      <w:bookmarkEnd w:id="34"/>
+      <w:bookmarkEnd w:id="35"/>
       <w:r>
         <w:rPr>
           <w:rStyle w:val="Titel3Zchn"/>
@@ -10279,7 +10399,7 @@
           <w:rStyle w:val="Titel3Zchn"/>
         </w:rPr>
       </w:pPr>
-      <w:bookmarkStart w:id="35" w:name="_Toc525312302"/>
+      <w:bookmarkStart w:id="36" w:name="_Toc525312302"/>
       <w:r>
         <w:rPr>
           <w:rStyle w:val="Titel3Zchn"/>
@@ -10287,7 +10407,7 @@
         </w:rPr>
         <w:t>und verbessert.</w:t>
       </w:r>
-      <w:bookmarkEnd w:id="35"/>
+      <w:bookmarkEnd w:id="36"/>
     </w:p>
     <w:p>
       <w:pPr>
@@ -10328,13 +10448,12 @@
       <w:pPr>
         <w:pStyle w:val="Titel3"/>
       </w:pPr>
-      <w:bookmarkStart w:id="36" w:name="_Toc525312303"/>
+      <w:bookmarkStart w:id="37" w:name="_Toc525312303"/>
       <w:r>
         <w:rPr>
           <w:noProof/>
           <w:lang w:val="en-US" w:eastAsia="en-US"/>
         </w:rPr>
-        <w:lastRenderedPageBreak/>
         <w:drawing>
           <wp:anchor distT="0" distB="0" distL="114300" distR="114300" simplePos="0" relativeHeight="251667456" behindDoc="0" locked="0" layoutInCell="1" allowOverlap="1" wp14:anchorId="12FB83EB" wp14:editId="56008106">
             <wp:simplePos x="0" y="0"/>
@@ -10361,7 +10480,7 @@
                     </pic:cNvPicPr>
                   </pic:nvPicPr>
                   <pic:blipFill>
-                    <a:blip r:embed="rId12" cstate="print">
+                    <a:blip r:embed="rId13" cstate="print">
                       <a:extLst>
                         <a:ext uri="{28A0092B-C50C-407E-A947-70E740481C1C}">
                           <a14:useLocalDpi xmlns:a14="http://schemas.microsoft.com/office/drawing/2010/main" val="0"/>
@@ -10423,7 +10542,7 @@
                     </pic:cNvPicPr>
                   </pic:nvPicPr>
                   <pic:blipFill rotWithShape="1">
-                    <a:blip r:embed="rId13" cstate="print">
+                    <a:blip r:embed="rId14" cstate="print">
                       <a:extLst>
                         <a:ext uri="{28A0092B-C50C-407E-A947-70E740481C1C}">
                           <a14:useLocalDpi xmlns:a14="http://schemas.microsoft.com/office/drawing/2010/main" val="0"/>
@@ -10463,7 +10582,7 @@
       <w:r>
         <w:t>Flasche</w:t>
       </w:r>
-      <w:bookmarkEnd w:id="36"/>
+      <w:bookmarkEnd w:id="37"/>
     </w:p>
     <w:p>
       <w:r>
@@ -10520,7 +10639,7 @@
       <w:pPr>
         <w:pStyle w:val="Titel3"/>
       </w:pPr>
-      <w:bookmarkStart w:id="37" w:name="_Toc525312304"/>
+      <w:bookmarkStart w:id="38" w:name="_Toc525312304"/>
       <w:r>
         <w:rPr>
           <w:noProof/>
@@ -10552,7 +10671,7 @@
                     </pic:cNvPicPr>
                   </pic:nvPicPr>
                   <pic:blipFill>
-                    <a:blip r:embed="rId14" cstate="print">
+                    <a:blip r:embed="rId15" cstate="print">
                       <a:extLst>
                         <a:ext uri="{28A0092B-C50C-407E-A947-70E740481C1C}">
                           <a14:useLocalDpi xmlns:a14="http://schemas.microsoft.com/office/drawing/2010/main" val="0"/>
@@ -10592,7 +10711,7 @@
       <w:r>
         <w:t>Varianten Heben der Halterungen</w:t>
       </w:r>
-      <w:bookmarkEnd w:id="37"/>
+      <w:bookmarkEnd w:id="38"/>
     </w:p>
     <w:p>
       <w:r>
@@ -10806,7 +10925,7 @@
                     <pic:cNvPicPr/>
                   </pic:nvPicPr>
                   <pic:blipFill>
-                    <a:blip r:embed="rId15">
+                    <a:blip r:embed="rId16">
                       <a:extLst>
                         <a:ext uri="{28A0092B-C50C-407E-A947-70E740481C1C}">
                           <a14:useLocalDpi xmlns:a14="http://schemas.microsoft.com/office/drawing/2010/main" val="0"/>
@@ -11055,7 +11174,7 @@
                     <pic:cNvPicPr/>
                   </pic:nvPicPr>
                   <pic:blipFill>
-                    <a:blip r:embed="rId16">
+                    <a:blip r:embed="rId17">
                       <a:extLst>
                         <a:ext uri="{28A0092B-C50C-407E-A947-70E740481C1C}">
                           <a14:useLocalDpi xmlns:a14="http://schemas.microsoft.com/office/drawing/2010/main" val="0"/>
@@ -11293,12 +11412,12 @@
       <w:pPr>
         <w:pStyle w:val="Titel3"/>
       </w:pPr>
-      <w:bookmarkStart w:id="38" w:name="_Toc525312305"/>
+      <w:bookmarkStart w:id="39" w:name="_Toc525312305"/>
       <w:r>
         <w:lastRenderedPageBreak/>
         <w:t>Varianten Bedienung</w:t>
       </w:r>
-      <w:bookmarkEnd w:id="38"/>
+      <w:bookmarkEnd w:id="39"/>
     </w:p>
     <w:p>
       <w:r>
@@ -11365,13 +11484,8 @@
           <w:numId w:val="2"/>
         </w:numPr>
       </w:pPr>
-      <w:proofErr w:type="gramStart"/>
-      <w:r>
-        <w:t>Starten</w:t>
-      </w:r>
-      <w:proofErr w:type="gramEnd"/>
-      <w:r>
-        <w:t xml:space="preserve"> der Anlage</w:t>
+      <w:r>
+        <w:t>Starten der Anlage</w:t>
       </w:r>
     </w:p>
     <w:p>
@@ -11382,13 +11496,8 @@
           <w:numId w:val="2"/>
         </w:numPr>
       </w:pPr>
-      <w:proofErr w:type="gramStart"/>
-      <w:r>
-        <w:t>Ausschalten</w:t>
-      </w:r>
-      <w:proofErr w:type="gramEnd"/>
-      <w:r>
-        <w:t xml:space="preserve"> der Anlage</w:t>
+      <w:r>
+        <w:t>Ausschalten der Anlage</w:t>
       </w:r>
     </w:p>
     <w:p>
@@ -11772,11 +11881,11 @@
       <w:pPr>
         <w:pStyle w:val="Titel3"/>
       </w:pPr>
-      <w:bookmarkStart w:id="39" w:name="_Toc525312306"/>
+      <w:bookmarkStart w:id="40" w:name="_Toc525312306"/>
       <w:r>
         <w:t>Varianten Anzeige</w:t>
       </w:r>
-      <w:bookmarkEnd w:id="39"/>
+      <w:bookmarkEnd w:id="40"/>
     </w:p>
     <w:p>
       <w:r>
@@ -11803,13 +11912,8 @@
         </w:numPr>
       </w:pPr>
       <w:r>
-        <w:t xml:space="preserve">Anlage </w:t>
-      </w:r>
-      <w:proofErr w:type="gramStart"/>
-      <w:r>
-        <w:t>Ein</w:t>
-      </w:r>
-      <w:proofErr w:type="gramEnd"/>
+        <w:t>Anlage Ein</w:t>
+      </w:r>
     </w:p>
     <w:p>
       <w:pPr>
@@ -12230,21 +12334,21 @@
       <w:pPr>
         <w:pStyle w:val="berschrift2"/>
       </w:pPr>
-      <w:bookmarkStart w:id="40" w:name="_Toc525312307"/>
+      <w:bookmarkStart w:id="41" w:name="_Toc525312307"/>
       <w:r>
         <w:t>Bauprinzipien bestimmen</w:t>
       </w:r>
-      <w:bookmarkEnd w:id="40"/>
+      <w:bookmarkEnd w:id="41"/>
     </w:p>
     <w:p>
       <w:pPr>
         <w:pStyle w:val="Titel3"/>
       </w:pPr>
-      <w:bookmarkStart w:id="41" w:name="_Toc525312308"/>
+      <w:bookmarkStart w:id="42" w:name="_Toc525312308"/>
       <w:r>
         <w:t>Bauprinzip 1</w:t>
       </w:r>
-      <w:bookmarkEnd w:id="41"/>
+      <w:bookmarkEnd w:id="42"/>
     </w:p>
     <w:p>
       <w:r>
@@ -12280,11 +12384,11 @@
       <w:pPr>
         <w:pStyle w:val="Titel3"/>
       </w:pPr>
-      <w:bookmarkStart w:id="42" w:name="_Toc525312309"/>
+      <w:bookmarkStart w:id="43" w:name="_Toc525312309"/>
       <w:r>
         <w:t>Bauprinzip 2</w:t>
       </w:r>
-      <w:bookmarkEnd w:id="42"/>
+      <w:bookmarkEnd w:id="43"/>
     </w:p>
     <w:p>
       <w:r>
@@ -12338,12 +12442,12 @@
       <w:pPr>
         <w:pStyle w:val="Titel3"/>
       </w:pPr>
-      <w:bookmarkStart w:id="43" w:name="_Toc525312310"/>
+      <w:bookmarkStart w:id="44" w:name="_Toc525312310"/>
       <w:r>
         <w:lastRenderedPageBreak/>
         <w:t>Bauprinzip 3</w:t>
       </w:r>
-      <w:bookmarkEnd w:id="43"/>
+      <w:bookmarkEnd w:id="44"/>
     </w:p>
     <w:p>
       <w:r>
@@ -12355,11 +12459,11 @@
       <w:pPr>
         <w:pStyle w:val="berschrift2"/>
       </w:pPr>
-      <w:bookmarkStart w:id="44" w:name="_Toc525312311"/>
+      <w:bookmarkStart w:id="45" w:name="_Toc525312311"/>
       <w:r>
         <w:t>Lösungskombinationen bewerten</w:t>
       </w:r>
-      <w:bookmarkEnd w:id="44"/>
+      <w:bookmarkEnd w:id="45"/>
       <w:r>
         <w:t xml:space="preserve"> </w:t>
       </w:r>
@@ -12368,11 +12472,11 @@
       <w:pPr>
         <w:pStyle w:val="Titel3"/>
       </w:pPr>
-      <w:bookmarkStart w:id="45" w:name="_Toc525312312"/>
+      <w:bookmarkStart w:id="46" w:name="_Toc525312312"/>
       <w:r>
         <w:t>Bewertung für Bauprinzip 1</w:t>
       </w:r>
-      <w:bookmarkEnd w:id="45"/>
+      <w:bookmarkEnd w:id="46"/>
     </w:p>
     <w:p>
       <w:r>
@@ -12542,11 +12646,11 @@
       <w:pPr>
         <w:pStyle w:val="Titel3"/>
       </w:pPr>
-      <w:bookmarkStart w:id="46" w:name="_Toc525312313"/>
+      <w:bookmarkStart w:id="47" w:name="_Toc525312313"/>
       <w:r>
         <w:t>Bewertung für Bauprinzip 2</w:t>
       </w:r>
-      <w:bookmarkEnd w:id="46"/>
+      <w:bookmarkEnd w:id="47"/>
     </w:p>
     <w:p>
       <w:r>
@@ -12664,11 +12768,11 @@
       <w:pPr>
         <w:pStyle w:val="Titel3"/>
       </w:pPr>
-      <w:bookmarkStart w:id="47" w:name="_Toc525312314"/>
+      <w:bookmarkStart w:id="48" w:name="_Toc525312314"/>
       <w:r>
         <w:t>Bewertung für Bauprinzip 3</w:t>
       </w:r>
-      <w:bookmarkEnd w:id="47"/>
+      <w:bookmarkEnd w:id="48"/>
     </w:p>
     <w:p>
       <w:r>
@@ -12796,11 +12900,11 @@
       <w:pPr>
         <w:pStyle w:val="berschrift2"/>
       </w:pPr>
-      <w:bookmarkStart w:id="48" w:name="_Toc525312315"/>
+      <w:bookmarkStart w:id="49" w:name="_Toc525312315"/>
       <w:r>
         <w:t>Bauvariante wählen</w:t>
       </w:r>
-      <w:bookmarkEnd w:id="48"/>
+      <w:bookmarkEnd w:id="49"/>
       <w:r>
         <w:t xml:space="preserve"> </w:t>
       </w:r>
@@ -12848,11 +12952,11 @@
       <w:pPr>
         <w:pStyle w:val="berschrift1"/>
       </w:pPr>
-      <w:bookmarkStart w:id="49" w:name="_Toc525312316"/>
+      <w:bookmarkStart w:id="50" w:name="_Toc525312316"/>
       <w:r>
         <w:t>Kostenzusammenstellung</w:t>
       </w:r>
-      <w:bookmarkEnd w:id="49"/>
+      <w:bookmarkEnd w:id="50"/>
     </w:p>
     <w:p/>
     <w:tbl>
@@ -12937,12 +13041,14 @@
                 <w:szCs w:val="22"/>
               </w:rPr>
             </w:pPr>
+            <w:proofErr w:type="spellStart"/>
             <w:r>
               <w:rPr>
                 <w:szCs w:val="22"/>
               </w:rPr>
               <w:t>Arduino</w:t>
             </w:r>
+            <w:proofErr w:type="spellEnd"/>
             <w:r>
               <w:rPr>
                 <w:szCs w:val="22"/>
@@ -13191,7 +13297,6 @@
                 <w:szCs w:val="22"/>
               </w:rPr>
             </w:pPr>
-            <w:bookmarkStart w:id="50" w:name="_GoBack"/>
             <w:r>
               <w:rPr>
                 <w:szCs w:val="22"/>
@@ -13259,7 +13364,6 @@
           </w:p>
         </w:tc>
       </w:tr>
-      <w:bookmarkEnd w:id="50"/>
       <w:tr>
         <w:trPr>
           <w:trHeight w:val="76"/>
@@ -13571,7 +13675,7 @@
                     <pic:cNvPicPr/>
                   </pic:nvPicPr>
                   <pic:blipFill>
-                    <a:blip r:embed="rId17" cstate="print">
+                    <a:blip r:embed="rId18" cstate="print">
                       <a:extLst>
                         <a:ext uri="{28A0092B-C50C-407E-A947-70E740481C1C}">
                           <a14:useLocalDpi xmlns:a14="http://schemas.microsoft.com/office/drawing/2010/main" val="0"/>
@@ -13733,8 +13837,8 @@
       </w:r>
     </w:p>
     <w:sectPr>
-      <w:headerReference w:type="default" r:id="rId18"/>
-      <w:footerReference w:type="default" r:id="rId19"/>
+      <w:headerReference w:type="default" r:id="rId19"/>
+      <w:footerReference w:type="default" r:id="rId20"/>
       <w:pgSz w:w="11906" w:h="16838"/>
       <w:pgMar w:top="1417" w:right="1417" w:bottom="142" w:left="1417" w:header="708" w:footer="708" w:gutter="0"/>
       <w:pgNumType w:start="1"/>
@@ -15203,7 +15307,7 @@
 </file>
 
 <file path=customXml/itemProps2.xml><?xml version="1.0" encoding="utf-8"?>
-<ds:datastoreItem xmlns:ds="http://schemas.openxmlformats.org/officeDocument/2006/customXml" ds:itemID="{6EF37F1B-AA80-4B26-BEB5-B2E5F4C8C5B7}">
+<ds:datastoreItem xmlns:ds="http://schemas.openxmlformats.org/officeDocument/2006/customXml" ds:itemID="{F27A34E7-E22C-6F4F-93B4-3BDA5778A9A4}">
   <ds:schemaRefs>
     <ds:schemaRef ds:uri="http://schemas.openxmlformats.org/officeDocument/2006/bibliography"/>
   </ds:schemaRefs>

</xml_diff>